<commit_message>
adição da imagem da cafeteira e seus componentes eletricos
</commit_message>
<xml_diff>
--- a/Atualizado MICROCONTROLADOR APLICADO A CAFETEIRA....docx
+++ b/Atualizado MICROCONTROLADOR APLICADO A CAFETEIRA....docx
@@ -132,7 +132,25 @@
           <w:sz w:val="24"/>
           <w:szCs w:val="24"/>
         </w:rPr>
-        <w:t xml:space="preserve">Allan Christian Krainski </w:t>
+        <w:t xml:space="preserve">Allan Christian </w:t>
+      </w:r>
+      <w:proofErr w:type="spellStart"/>
+      <w:r>
+        <w:rPr>
+          <w:rFonts w:ascii="Arial" w:hAnsi="Arial" w:cs="Arial"/>
+          <w:sz w:val="24"/>
+          <w:szCs w:val="24"/>
+        </w:rPr>
+        <w:t>Krainski</w:t>
+      </w:r>
+      <w:proofErr w:type="spellEnd"/>
+      <w:r>
+        <w:rPr>
+          <w:rFonts w:ascii="Arial" w:hAnsi="Arial" w:cs="Arial"/>
+          <w:sz w:val="24"/>
+          <w:szCs w:val="24"/>
+        </w:rPr>
+        <w:t xml:space="preserve"> </w:t>
       </w:r>
     </w:p>
     <w:p>
@@ -733,6 +751,7 @@
         </w:rPr>
         <w:t xml:space="preserve"> </w:t>
       </w:r>
+      <w:proofErr w:type="spellStart"/>
       <w:r>
         <w:rPr>
           <w:rFonts w:ascii="Arial" w:hAnsi="Arial" w:cs="Arial"/>
@@ -741,6 +760,7 @@
         </w:rPr>
         <w:t>IoT</w:t>
       </w:r>
+      <w:proofErr w:type="spellEnd"/>
       <w:r>
         <w:rPr>
           <w:rFonts w:ascii="Arial" w:hAnsi="Arial" w:cs="Arial"/>
@@ -1169,6 +1189,7 @@
         </w:rPr>
         <w:t xml:space="preserve">compreender como os microcontroladores podem ser aplicados à </w:t>
       </w:r>
+      <w:proofErr w:type="spellStart"/>
       <w:r>
         <w:rPr>
           <w:rFonts w:ascii="Arial" w:hAnsi="Arial" w:cs="Arial"/>
@@ -1177,6 +1198,7 @@
         </w:rPr>
         <w:t>IoT</w:t>
       </w:r>
+      <w:proofErr w:type="spellEnd"/>
       <w:r>
         <w:rPr>
           <w:rFonts w:ascii="Arial" w:hAnsi="Arial" w:cs="Arial"/>
@@ -1191,7 +1213,25 @@
           <w:sz w:val="24"/>
           <w:szCs w:val="24"/>
         </w:rPr>
-        <w:t>(ii) buscar</w:t>
+        <w:t>(</w:t>
+      </w:r>
+      <w:proofErr w:type="spellStart"/>
+      <w:r>
+        <w:rPr>
+          <w:rFonts w:ascii="Arial" w:hAnsi="Arial" w:cs="Arial"/>
+          <w:sz w:val="24"/>
+          <w:szCs w:val="24"/>
+        </w:rPr>
+        <w:t>ii</w:t>
+      </w:r>
+      <w:proofErr w:type="spellEnd"/>
+      <w:r>
+        <w:rPr>
+          <w:rFonts w:ascii="Arial" w:hAnsi="Arial" w:cs="Arial"/>
+          <w:sz w:val="24"/>
+          <w:szCs w:val="24"/>
+        </w:rPr>
+        <w:t>) buscar</w:t>
       </w:r>
       <w:r>
         <w:rPr>
@@ -1233,6 +1273,7 @@
         </w:rPr>
         <w:t>(</w:t>
       </w:r>
+      <w:proofErr w:type="spellStart"/>
       <w:r>
         <w:rPr>
           <w:rFonts w:ascii="Arial" w:hAnsi="Arial" w:cs="Arial"/>
@@ -1257,6 +1298,7 @@
         </w:rPr>
         <w:t>i</w:t>
       </w:r>
+      <w:proofErr w:type="spellEnd"/>
       <w:r>
         <w:rPr>
           <w:rFonts w:ascii="Arial" w:hAnsi="Arial" w:cs="Arial"/>
@@ -1305,6 +1347,7 @@
         </w:rPr>
         <w:t>(</w:t>
       </w:r>
+      <w:proofErr w:type="spellStart"/>
       <w:r>
         <w:rPr>
           <w:rFonts w:ascii="Arial" w:hAnsi="Arial" w:cs="Arial"/>
@@ -1313,6 +1356,7 @@
         </w:rPr>
         <w:t>iv</w:t>
       </w:r>
+      <w:proofErr w:type="spellEnd"/>
       <w:r>
         <w:rPr>
           <w:rFonts w:ascii="Arial" w:hAnsi="Arial" w:cs="Arial"/>
@@ -1502,6 +1546,7 @@
         </w:rPr>
         <w:t xml:space="preserve"> eletrodomésticos à </w:t>
       </w:r>
+      <w:proofErr w:type="spellStart"/>
       <w:r>
         <w:rPr>
           <w:rFonts w:ascii="Arial" w:hAnsi="Arial" w:cs="Arial"/>
@@ -1510,6 +1555,7 @@
         </w:rPr>
         <w:t>IoT</w:t>
       </w:r>
+      <w:proofErr w:type="spellEnd"/>
       <w:r>
         <w:rPr>
           <w:rFonts w:ascii="Arial" w:hAnsi="Arial" w:cs="Arial"/>
@@ -1528,6 +1574,7 @@
         </w:rPr>
         <w:t xml:space="preserve">Internet </w:t>
       </w:r>
+      <w:proofErr w:type="spellStart"/>
       <w:r>
         <w:rPr>
           <w:rFonts w:ascii="Arial" w:hAnsi="Arial" w:cs="Arial"/>
@@ -1546,8 +1593,31 @@
           <w:sz w:val="24"/>
           <w:szCs w:val="24"/>
         </w:rPr>
-        <w:t>f Things</w:t>
-      </w:r>
+        <w:t>f</w:t>
+      </w:r>
+      <w:proofErr w:type="spellEnd"/>
+      <w:r>
+        <w:rPr>
+          <w:rFonts w:ascii="Arial" w:hAnsi="Arial" w:cs="Arial"/>
+          <w:i/>
+          <w:iCs/>
+          <w:sz w:val="24"/>
+          <w:szCs w:val="24"/>
+        </w:rPr>
+        <w:t xml:space="preserve"> </w:t>
+      </w:r>
+      <w:proofErr w:type="spellStart"/>
+      <w:r>
+        <w:rPr>
+          <w:rFonts w:ascii="Arial" w:hAnsi="Arial" w:cs="Arial"/>
+          <w:i/>
+          <w:iCs/>
+          <w:sz w:val="24"/>
+          <w:szCs w:val="24"/>
+        </w:rPr>
+        <w:t>Things</w:t>
+      </w:r>
+      <w:proofErr w:type="spellEnd"/>
       <w:r>
         <w:rPr>
           <w:rFonts w:ascii="Arial" w:hAnsi="Arial" w:cs="Arial"/>
@@ -1572,6 +1642,7 @@
         </w:rPr>
         <w:t xml:space="preserve">Como a </w:t>
       </w:r>
+      <w:proofErr w:type="spellStart"/>
       <w:r>
         <w:rPr>
           <w:rFonts w:ascii="Arial" w:hAnsi="Arial" w:cs="Arial"/>
@@ -1580,6 +1651,7 @@
         </w:rPr>
         <w:t>IoT</w:t>
       </w:r>
+      <w:proofErr w:type="spellEnd"/>
       <w:r>
         <w:rPr>
           <w:rFonts w:ascii="Arial" w:hAnsi="Arial" w:cs="Arial"/>
@@ -2109,15 +2181,51 @@
           <w:sz w:val="24"/>
           <w:szCs w:val="24"/>
         </w:rPr>
-        <w:t>muito importantes, são eles a IoT e os Sistemas Em</w:t>
-      </w:r>
-      <w:r>
-        <w:rPr>
-          <w:rFonts w:ascii="Arial" w:hAnsi="Arial" w:cs="Arial"/>
-          <w:sz w:val="24"/>
-          <w:szCs w:val="24"/>
-        </w:rPr>
-        <w:t xml:space="preserve">barcados. A IoT </w:t>
+        <w:t xml:space="preserve">muito importantes, são eles a </w:t>
+      </w:r>
+      <w:proofErr w:type="spellStart"/>
+      <w:r>
+        <w:rPr>
+          <w:rFonts w:ascii="Arial" w:hAnsi="Arial" w:cs="Arial"/>
+          <w:sz w:val="24"/>
+          <w:szCs w:val="24"/>
+        </w:rPr>
+        <w:t>IoT</w:t>
+      </w:r>
+      <w:proofErr w:type="spellEnd"/>
+      <w:r>
+        <w:rPr>
+          <w:rFonts w:ascii="Arial" w:hAnsi="Arial" w:cs="Arial"/>
+          <w:sz w:val="24"/>
+          <w:szCs w:val="24"/>
+        </w:rPr>
+        <w:t xml:space="preserve"> e os Sistemas Em</w:t>
+      </w:r>
+      <w:r>
+        <w:rPr>
+          <w:rFonts w:ascii="Arial" w:hAnsi="Arial" w:cs="Arial"/>
+          <w:sz w:val="24"/>
+          <w:szCs w:val="24"/>
+        </w:rPr>
+        <w:t xml:space="preserve">barcados. A </w:t>
+      </w:r>
+      <w:proofErr w:type="spellStart"/>
+      <w:r>
+        <w:rPr>
+          <w:rFonts w:ascii="Arial" w:hAnsi="Arial" w:cs="Arial"/>
+          <w:sz w:val="24"/>
+          <w:szCs w:val="24"/>
+        </w:rPr>
+        <w:t>IoT</w:t>
+      </w:r>
+      <w:proofErr w:type="spellEnd"/>
+      <w:r>
+        <w:rPr>
+          <w:rFonts w:ascii="Arial" w:hAnsi="Arial" w:cs="Arial"/>
+          <w:sz w:val="24"/>
+          <w:szCs w:val="24"/>
+        </w:rPr>
+        <w:t xml:space="preserve"> </w:t>
       </w:r>
       <w:r>
         <w:rPr>
@@ -2284,6 +2392,7 @@
           <w:szCs w:val="24"/>
         </w:rPr>
       </w:pPr>
+      <w:proofErr w:type="spellStart"/>
       <w:r>
         <w:rPr>
           <w:rFonts w:ascii="Arial" w:hAnsi="Arial" w:cs="Arial"/>
@@ -2292,6 +2401,7 @@
         </w:rPr>
         <w:t>IoT</w:t>
       </w:r>
+      <w:proofErr w:type="spellEnd"/>
     </w:p>
     <w:p>
       <w:pPr>
@@ -2321,6 +2431,7 @@
         </w:rPr>
         <w:t>(</w:t>
       </w:r>
+      <w:proofErr w:type="spellStart"/>
       <w:r>
         <w:rPr>
           <w:rFonts w:ascii="Arial" w:hAnsi="Arial" w:cs="Arial"/>
@@ -2329,6 +2440,7 @@
         </w:rPr>
         <w:t>Gokhale</w:t>
       </w:r>
+      <w:proofErr w:type="spellEnd"/>
       <w:r>
         <w:rPr>
           <w:rFonts w:ascii="Arial" w:hAnsi="Arial" w:cs="Arial"/>
@@ -2337,6 +2449,7 @@
         </w:rPr>
         <w:t xml:space="preserve">; </w:t>
       </w:r>
+      <w:proofErr w:type="spellStart"/>
       <w:r>
         <w:rPr>
           <w:rFonts w:ascii="Arial" w:hAnsi="Arial" w:cs="Arial"/>
@@ -2345,6 +2458,7 @@
         </w:rPr>
         <w:t>Bhat</w:t>
       </w:r>
+      <w:proofErr w:type="spellEnd"/>
       <w:r>
         <w:rPr>
           <w:rFonts w:ascii="Arial" w:hAnsi="Arial" w:cs="Arial"/>
@@ -2353,6 +2467,7 @@
         </w:rPr>
         <w:t xml:space="preserve">; </w:t>
       </w:r>
+      <w:proofErr w:type="spellStart"/>
       <w:r>
         <w:rPr>
           <w:rFonts w:ascii="Arial" w:hAnsi="Arial" w:cs="Arial"/>
@@ -2361,6 +2476,7 @@
         </w:rPr>
         <w:t>Bhat</w:t>
       </w:r>
+      <w:proofErr w:type="spellEnd"/>
       <w:r>
         <w:rPr>
           <w:rFonts w:ascii="Arial" w:hAnsi="Arial" w:cs="Arial"/>
@@ -2393,6 +2509,7 @@
         </w:rPr>
         <w:t xml:space="preserve">o termo </w:t>
       </w:r>
+      <w:proofErr w:type="spellStart"/>
       <w:r>
         <w:rPr>
           <w:rFonts w:ascii="Arial" w:hAnsi="Arial" w:cs="Arial"/>
@@ -2401,6 +2518,7 @@
         </w:rPr>
         <w:t>IoT</w:t>
       </w:r>
+      <w:proofErr w:type="spellEnd"/>
       <w:r>
         <w:rPr>
           <w:rFonts w:ascii="Arial" w:hAnsi="Arial" w:cs="Arial"/>
@@ -2417,8 +2535,42 @@
           <w:sz w:val="24"/>
           <w:szCs w:val="24"/>
         </w:rPr>
-        <w:t>Internet of Things</w:t>
-      </w:r>
+        <w:t xml:space="preserve">Internet </w:t>
+      </w:r>
+      <w:proofErr w:type="spellStart"/>
+      <w:r>
+        <w:rPr>
+          <w:rFonts w:ascii="Arial" w:hAnsi="Arial" w:cs="Arial"/>
+          <w:i/>
+          <w:iCs/>
+          <w:sz w:val="24"/>
+          <w:szCs w:val="24"/>
+        </w:rPr>
+        <w:t>of</w:t>
+      </w:r>
+      <w:proofErr w:type="spellEnd"/>
+      <w:r>
+        <w:rPr>
+          <w:rFonts w:ascii="Arial" w:hAnsi="Arial" w:cs="Arial"/>
+          <w:i/>
+          <w:iCs/>
+          <w:sz w:val="24"/>
+          <w:szCs w:val="24"/>
+        </w:rPr>
+        <w:t xml:space="preserve"> </w:t>
+      </w:r>
+      <w:proofErr w:type="spellStart"/>
+      <w:r>
+        <w:rPr>
+          <w:rFonts w:ascii="Arial" w:hAnsi="Arial" w:cs="Arial"/>
+          <w:i/>
+          <w:iCs/>
+          <w:sz w:val="24"/>
+          <w:szCs w:val="24"/>
+        </w:rPr>
+        <w:t>Things</w:t>
+      </w:r>
+      <w:proofErr w:type="spellEnd"/>
       <w:r>
         <w:rPr>
           <w:rFonts w:ascii="Arial" w:hAnsi="Arial" w:cs="Arial"/>
@@ -2719,6 +2871,7 @@
         </w:rPr>
         <w:t xml:space="preserve"> </w:t>
       </w:r>
+      <w:proofErr w:type="spellStart"/>
       <w:r>
         <w:rPr>
           <w:rFonts w:ascii="Arial" w:hAnsi="Arial" w:cs="Arial"/>
@@ -2727,6 +2880,7 @@
         </w:rPr>
         <w:t>IoT</w:t>
       </w:r>
+      <w:proofErr w:type="spellEnd"/>
       <w:r>
         <w:rPr>
           <w:rFonts w:ascii="Arial" w:hAnsi="Arial" w:cs="Arial"/>
@@ -2807,6 +2961,7 @@
         </w:rPr>
         <w:t xml:space="preserve"> </w:t>
       </w:r>
+      <w:proofErr w:type="spellStart"/>
       <w:r>
         <w:rPr>
           <w:rFonts w:ascii="Arial" w:hAnsi="Arial" w:cs="Arial"/>
@@ -2815,6 +2970,7 @@
         </w:rPr>
         <w:t>IoT</w:t>
       </w:r>
+      <w:proofErr w:type="spellEnd"/>
       <w:r>
         <w:rPr>
           <w:rFonts w:ascii="Arial" w:hAnsi="Arial" w:cs="Arial"/>
@@ -2823,6 +2979,7 @@
         </w:rPr>
         <w:t xml:space="preserve"> sendo eles </w:t>
       </w:r>
+      <w:proofErr w:type="spellStart"/>
       <w:r>
         <w:rPr>
           <w:rFonts w:ascii="Arial" w:hAnsi="Arial" w:cs="Arial"/>
@@ -2839,21 +2996,76 @@
         </w:rPr>
         <w:t>RaWAN</w:t>
       </w:r>
-      <w:r>
-        <w:rPr>
-          <w:rFonts w:ascii="Arial" w:hAnsi="Arial" w:cs="Arial"/>
-          <w:sz w:val="24"/>
-          <w:szCs w:val="24"/>
-        </w:rPr>
-        <w:t>, SigFox, Zig</w:t>
-      </w:r>
-      <w:r>
-        <w:rPr>
-          <w:rFonts w:ascii="Arial" w:hAnsi="Arial" w:cs="Arial"/>
-          <w:sz w:val="24"/>
-          <w:szCs w:val="24"/>
-        </w:rPr>
-        <w:t xml:space="preserve">bee, Wi-Fi e Bluethooth. </w:t>
+      <w:proofErr w:type="spellEnd"/>
+      <w:r>
+        <w:rPr>
+          <w:rFonts w:ascii="Arial" w:hAnsi="Arial" w:cs="Arial"/>
+          <w:sz w:val="24"/>
+          <w:szCs w:val="24"/>
+        </w:rPr>
+        <w:t xml:space="preserve">, </w:t>
+      </w:r>
+      <w:proofErr w:type="spellStart"/>
+      <w:r>
+        <w:rPr>
+          <w:rFonts w:ascii="Arial" w:hAnsi="Arial" w:cs="Arial"/>
+          <w:sz w:val="24"/>
+          <w:szCs w:val="24"/>
+        </w:rPr>
+        <w:t>SigFox</w:t>
+      </w:r>
+      <w:proofErr w:type="spellEnd"/>
+      <w:r>
+        <w:rPr>
+          <w:rFonts w:ascii="Arial" w:hAnsi="Arial" w:cs="Arial"/>
+          <w:sz w:val="24"/>
+          <w:szCs w:val="24"/>
+        </w:rPr>
+        <w:t xml:space="preserve">, </w:t>
+      </w:r>
+      <w:proofErr w:type="spellStart"/>
+      <w:r>
+        <w:rPr>
+          <w:rFonts w:ascii="Arial" w:hAnsi="Arial" w:cs="Arial"/>
+          <w:sz w:val="24"/>
+          <w:szCs w:val="24"/>
+        </w:rPr>
+        <w:t>Zig</w:t>
+      </w:r>
+      <w:r>
+        <w:rPr>
+          <w:rFonts w:ascii="Arial" w:hAnsi="Arial" w:cs="Arial"/>
+          <w:sz w:val="24"/>
+          <w:szCs w:val="24"/>
+        </w:rPr>
+        <w:t>bee</w:t>
+      </w:r>
+      <w:proofErr w:type="spellEnd"/>
+      <w:r>
+        <w:rPr>
+          <w:rFonts w:ascii="Arial" w:hAnsi="Arial" w:cs="Arial"/>
+          <w:sz w:val="24"/>
+          <w:szCs w:val="24"/>
+        </w:rPr>
+        <w:t xml:space="preserve">, Wi-Fi e </w:t>
+      </w:r>
+      <w:proofErr w:type="spellStart"/>
+      <w:r>
+        <w:rPr>
+          <w:rFonts w:ascii="Arial" w:hAnsi="Arial" w:cs="Arial"/>
+          <w:sz w:val="24"/>
+          <w:szCs w:val="24"/>
+        </w:rPr>
+        <w:t>Bluethooth</w:t>
+      </w:r>
+      <w:proofErr w:type="spellEnd"/>
+      <w:r>
+        <w:rPr>
+          <w:rFonts w:ascii="Arial" w:hAnsi="Arial" w:cs="Arial"/>
+          <w:sz w:val="24"/>
+          <w:szCs w:val="24"/>
+        </w:rPr>
+        <w:t xml:space="preserve">. </w:t>
       </w:r>
       <w:r>
         <w:rPr>
@@ -3154,7 +3366,25 @@
           <w:sz w:val="20"/>
           <w:szCs w:val="20"/>
         </w:rPr>
-        <w:t xml:space="preserve"> vinda de um software que está sendo processado internamente nessa unidade. Ou seja, o software está embarcado na unidade de processamento</w:t>
+        <w:t xml:space="preserve"> vinda de um software que está sendo processado internamente nessa unidade. Ou seja, o software </w:t>
+      </w:r>
+      <w:proofErr w:type="spellStart"/>
+      <w:r>
+        <w:rPr>
+          <w:rFonts w:ascii="Arial" w:hAnsi="Arial" w:cs="Arial"/>
+          <w:sz w:val="20"/>
+          <w:szCs w:val="20"/>
+        </w:rPr>
+        <w:t>esta</w:t>
+      </w:r>
+      <w:proofErr w:type="spellEnd"/>
+      <w:r>
+        <w:rPr>
+          <w:rFonts w:ascii="Arial" w:hAnsi="Arial" w:cs="Arial"/>
+          <w:sz w:val="20"/>
+          <w:szCs w:val="20"/>
+        </w:rPr>
+        <w:t>́ embarcado na unidade de processamento</w:t>
       </w:r>
       <w:r>
         <w:rPr>
@@ -3536,6 +3766,7 @@
         </w:rPr>
         <w:t xml:space="preserve">em sistemas com </w:t>
       </w:r>
+      <w:proofErr w:type="spellStart"/>
       <w:r>
         <w:rPr>
           <w:rFonts w:ascii="Arial" w:hAnsi="Arial" w:cs="Arial"/>
@@ -3544,6 +3775,7 @@
         </w:rPr>
         <w:t>IoT</w:t>
       </w:r>
+      <w:proofErr w:type="spellEnd"/>
       <w:r>
         <w:rPr>
           <w:rFonts w:ascii="Arial" w:hAnsi="Arial" w:cs="Arial"/>
@@ -3620,6 +3852,7 @@
         </w:rPr>
         <w:t xml:space="preserve">, são perfeitos para o </w:t>
       </w:r>
+      <w:proofErr w:type="spellStart"/>
       <w:r>
         <w:rPr>
           <w:rFonts w:ascii="Arial" w:hAnsi="Arial" w:cs="Arial"/>
@@ -3628,6 +3861,7 @@
         </w:rPr>
         <w:t>IoT</w:t>
       </w:r>
+      <w:proofErr w:type="spellEnd"/>
       <w:r>
         <w:rPr>
           <w:rFonts w:ascii="Arial" w:hAnsi="Arial" w:cs="Arial"/>
@@ -3650,7 +3884,43 @@
           <w:sz w:val="24"/>
           <w:szCs w:val="24"/>
         </w:rPr>
-        <w:t xml:space="preserve">les possuem desempenho menor que os microprocessadores, mas são ideais em aplicações que necessitam de menores </w:t>
+        <w:t xml:space="preserve">les possuem desempenho menor que os microprocessadores, mas </w:t>
+      </w:r>
+      <w:proofErr w:type="spellStart"/>
+      <w:r>
+        <w:rPr>
+          <w:rFonts w:ascii="Arial" w:hAnsi="Arial" w:cs="Arial"/>
+          <w:sz w:val="24"/>
+          <w:szCs w:val="24"/>
+        </w:rPr>
+        <w:t>são</w:t>
+      </w:r>
+      <w:proofErr w:type="spellEnd"/>
+      <w:r>
+        <w:rPr>
+          <w:rFonts w:ascii="Arial" w:hAnsi="Arial" w:cs="Arial"/>
+          <w:sz w:val="24"/>
+          <w:szCs w:val="24"/>
+        </w:rPr>
+        <w:t xml:space="preserve"> ideais em </w:t>
+      </w:r>
+      <w:proofErr w:type="spellStart"/>
+      <w:r>
+        <w:rPr>
+          <w:rFonts w:ascii="Arial" w:hAnsi="Arial" w:cs="Arial"/>
+          <w:sz w:val="24"/>
+          <w:szCs w:val="24"/>
+        </w:rPr>
+        <w:t>aplicações</w:t>
+      </w:r>
+      <w:proofErr w:type="spellEnd"/>
+      <w:r>
+        <w:rPr>
+          <w:rFonts w:ascii="Arial" w:hAnsi="Arial" w:cs="Arial"/>
+          <w:sz w:val="24"/>
+          <w:szCs w:val="24"/>
+        </w:rPr>
+        <w:t xml:space="preserve"> que necessitam de menores </w:t>
       </w:r>
       <w:r>
         <w:rPr>
@@ -3667,27 +3937,6 @@
           <w:szCs w:val="24"/>
         </w:rPr>
         <w:t>, tempo e custos.</w:t>
-      </w:r>
-    </w:p>
-    <w:p>
-      <w:pPr>
-        <w:spacing w:after="0" w:line="360" w:lineRule="auto"/>
-        <w:ind w:right="-568" w:firstLine="851"/>
-        <w:jc w:val="both"/>
-        <w:rPr>
-          <w:rFonts w:ascii="Arial" w:hAnsi="Arial" w:cs="Arial"/>
-          <w:sz w:val="24"/>
-          <w:szCs w:val="24"/>
-        </w:rPr>
-      </w:pPr>
-      <w:r>
-        <w:rPr>
-          <w:rFonts w:ascii="Arial" w:hAnsi="Arial" w:cs="Arial"/>
-          <w:sz w:val="24"/>
-          <w:szCs w:val="24"/>
-        </w:rPr>
-        <w:lastRenderedPageBreak/>
-        <w:cr/>
       </w:r>
     </w:p>
     <w:p>
@@ -3716,22 +3965,9 @@
           <w:sz w:val="24"/>
           <w:szCs w:val="24"/>
         </w:rPr>
+        <w:lastRenderedPageBreak/>
         <w:t>METODO</w:t>
       </w:r>
-    </w:p>
-    <w:p>
-      <w:pPr>
-        <w:spacing w:after="0" w:line="360" w:lineRule="auto"/>
-        <w:ind w:right="-568"/>
-        <w:jc w:val="both"/>
-        <w:rPr>
-          <w:rFonts w:ascii="Arial" w:hAnsi="Arial" w:cs="Arial"/>
-          <w:b/>
-          <w:bCs/>
-          <w:sz w:val="24"/>
-          <w:szCs w:val="24"/>
-        </w:rPr>
-      </w:pPr>
     </w:p>
     <w:p>
       <w:pPr>
@@ -4081,13 +4317,29 @@
         <w:ind w:left="284" w:firstLine="567"/>
       </w:pPr>
       <w:r>
-        <w:t>Fazendo uma pesquisa nas principais lojas online brasileiras, pouc</w:t>
+        <w:t xml:space="preserve">Fazendo uma </w:t>
+      </w:r>
+      <w:proofErr w:type="spellStart"/>
+      <w:r>
+        <w:t>analise</w:t>
+      </w:r>
+      <w:proofErr w:type="spellEnd"/>
+      <w:r>
+        <w:t xml:space="preserve"> nas principais lojas online brasileiras, pouc</w:t>
       </w:r>
       <w:r>
         <w:t>os</w:t>
       </w:r>
       <w:r>
-        <w:t xml:space="preserve"> são os equipamentos que se enquadrem nas características da IoT. Na busca desses equipamentos, dois foram selecionados</w:t>
+        <w:t xml:space="preserve"> são os equipamentos que se enquadrem nas características da </w:t>
+      </w:r>
+      <w:proofErr w:type="spellStart"/>
+      <w:r>
+        <w:t>IoT</w:t>
+      </w:r>
+      <w:proofErr w:type="spellEnd"/>
+      <w:r>
+        <w:t>. Na busca desses equipamentos, dois foram selecionados</w:t>
       </w:r>
       <w:r>
         <w:t xml:space="preserve"> para uma análise mais profunda</w:t>
@@ -4096,13 +4348,42 @@
         <w:t xml:space="preserve">, a </w:t>
       </w:r>
       <w:r>
-        <w:t>Cafeteira Nespresso Essenza Mini C automática silver</w:t>
-      </w:r>
+        <w:t xml:space="preserve">Cafeteira </w:t>
+      </w:r>
+      <w:proofErr w:type="spellStart"/>
+      <w:r>
+        <w:t>Nespresso</w:t>
+      </w:r>
+      <w:proofErr w:type="spellEnd"/>
+      <w:r>
+        <w:t xml:space="preserve"> </w:t>
+      </w:r>
+      <w:proofErr w:type="spellStart"/>
+      <w:r>
+        <w:t>Essenza</w:t>
+      </w:r>
+      <w:proofErr w:type="spellEnd"/>
+      <w:r>
+        <w:t xml:space="preserve"> Mini C automática </w:t>
+      </w:r>
+      <w:proofErr w:type="spellStart"/>
+      <w:r>
+        <w:t>silver</w:t>
+      </w:r>
+      <w:proofErr w:type="spellEnd"/>
       <w:r>
         <w:t xml:space="preserve"> que pode ser controlada via aplicativo mobile, mas utiliza apenas cápsulas para fazer a bebida, e a </w:t>
       </w:r>
       <w:r>
-        <w:t>Cafeteira De'Longhi EC automática</w:t>
+        <w:t xml:space="preserve">Cafeteira </w:t>
+      </w:r>
+      <w:proofErr w:type="spellStart"/>
+      <w:r>
+        <w:t>De'Longhi</w:t>
+      </w:r>
+      <w:proofErr w:type="spellEnd"/>
+      <w:r>
+        <w:t xml:space="preserve"> EC automática</w:t>
       </w:r>
       <w:r>
         <w:t xml:space="preserve"> que trabalha da mesma maneira que a anterior. Todas as outras cafeteiras encontradas eram de uso profissional ou não programáveis via rede sem fio, logo estão fora do escopo deste estudo.</w:t>
@@ -4136,7 +4417,10 @@
         <w:t>o equipamento,</w:t>
       </w:r>
       <w:r>
-        <w:t xml:space="preserve"> a um sistema comercial de </w:t>
+        <w:t xml:space="preserve"> a um sistema comercial</w:t>
+      </w:r>
+      <w:r>
+        <w:t xml:space="preserve"> </w:t>
       </w:r>
       <w:r>
         <w:t>especializado</w:t>
@@ -4170,19 +4454,73 @@
         <w:t xml:space="preserve"> utilizado</w:t>
       </w:r>
       <w:r>
-        <w:t xml:space="preserve"> será uma cafeteira elétrica comum </w:t>
-      </w:r>
-      <w:r>
-        <w:t xml:space="preserve">da Mondial, </w:t>
-      </w:r>
-      <w:r>
-        <w:t xml:space="preserve">que </w:t>
-      </w:r>
-      <w:r>
-        <w:t>passará a ser comandada via wifi, controlando-se a hora e o dia em que a bebida deve ser feita</w:t>
+        <w:t xml:space="preserve"> será </w:t>
+      </w:r>
+      <w:r>
+        <w:t>a</w:t>
+      </w:r>
+      <w:r>
+        <w:t xml:space="preserve"> cafeteira elétrica</w:t>
+      </w:r>
+      <w:r>
+        <w:t xml:space="preserve"> </w:t>
+      </w:r>
+      <w:proofErr w:type="spellStart"/>
+      <w:r>
+        <w:rPr>
+          <w:i/>
+          <w:iCs/>
+        </w:rPr>
+        <w:t>pratic</w:t>
+      </w:r>
+      <w:proofErr w:type="spellEnd"/>
+      <w:r>
+        <w:rPr>
+          <w:i/>
+          <w:iCs/>
+        </w:rPr>
+        <w:t xml:space="preserve"> 20</w:t>
+      </w:r>
+      <w:r>
+        <w:t xml:space="preserve"> </w:t>
+      </w:r>
+      <w:r>
+        <w:t>da Mondial</w:t>
       </w:r>
       <w:r>
         <w:t>.</w:t>
+      </w:r>
+      <w:r>
+        <w:t xml:space="preserve"> </w:t>
+      </w:r>
+      <w:r>
+        <w:t>Esta cafeteira tem um sistema bem simples, contendo poucos componentes elétricos, são eles uma resistência de 8</w:t>
+      </w:r>
+      <w:r>
+        <w:t>4</w:t>
+      </w:r>
+      <w:r>
+        <w:t xml:space="preserve"> </w:t>
+      </w:r>
+      <w:proofErr w:type="spellStart"/>
+      <w:r>
+        <w:t>homs</w:t>
+      </w:r>
+      <w:proofErr w:type="spellEnd"/>
+      <w:r>
+        <w:t>, um termostato KSD301, e um fusível térmico. Estes componentes estão localizados na parte inferior. O trabalho da cafeteira também é muito simples. Quando a cafeteira é ligada, a água, que está em um</w:t>
+      </w:r>
+      <w:r>
+        <w:t xml:space="preserve">a tubulação de alumínio </w:t>
+      </w:r>
+      <w:r>
+        <w:t xml:space="preserve">evapora, e sobe, levando consigo água quente que é despejada em cima do pó de café. Quando a resistência chega na temperatura de 175º celsius o termostato desliga a </w:t>
+      </w:r>
+      <w:r>
+        <w:t>alimentação elétrica</w:t>
+      </w:r>
+      <w:r>
+        <w:t>, religando o sistema quando cai abaixo desse valor, e neste ciclo a cafeteira se mantém até que seja desligada manualmente.</w:t>
       </w:r>
     </w:p>
     <w:p>
@@ -4194,6 +4532,285 @@
         </w:numPr>
         <w:ind w:left="284" w:firstLine="567"/>
       </w:pPr>
+      <w:r>
+        <w:rPr>
+          <w:noProof/>
+        </w:rPr>
+        <w:lastRenderedPageBreak/>
+        <w:drawing>
+          <wp:anchor distT="0" distB="0" distL="114300" distR="114300" simplePos="0" relativeHeight="251661312" behindDoc="0" locked="0" layoutInCell="1" allowOverlap="1" wp14:anchorId="19CEFA56" wp14:editId="0B771245">
+            <wp:simplePos x="0" y="0"/>
+            <wp:positionH relativeFrom="column">
+              <wp:posOffset>348615</wp:posOffset>
+            </wp:positionH>
+            <wp:positionV relativeFrom="paragraph">
+              <wp:posOffset>4396740</wp:posOffset>
+            </wp:positionV>
+            <wp:extent cx="5143500" cy="4324350"/>
+            <wp:effectExtent l="0" t="0" r="0" b="0"/>
+            <wp:wrapTopAndBottom/>
+            <wp:docPr id="580323500" name="Imagem 2"/>
+            <wp:cNvGraphicFramePr>
+              <a:graphicFrameLocks xmlns:a="http://schemas.openxmlformats.org/drawingml/2006/main" noChangeAspect="1"/>
+            </wp:cNvGraphicFramePr>
+            <a:graphic xmlns:a="http://schemas.openxmlformats.org/drawingml/2006/main">
+              <a:graphicData uri="http://schemas.openxmlformats.org/drawingml/2006/picture">
+                <pic:pic xmlns:pic="http://schemas.openxmlformats.org/drawingml/2006/picture">
+                  <pic:nvPicPr>
+                    <pic:cNvPr id="580323500" name="Imagem 580323500"/>
+                    <pic:cNvPicPr/>
+                  </pic:nvPicPr>
+                  <pic:blipFill>
+                    <a:blip r:embed="rId7">
+                      <a:extLst>
+                        <a:ext uri="{28A0092B-C50C-407E-A947-70E740481C1C}">
+                          <a14:useLocalDpi xmlns:a14="http://schemas.microsoft.com/office/drawing/2010/main" val="0"/>
+                        </a:ext>
+                      </a:extLst>
+                    </a:blip>
+                    <a:stretch>
+                      <a:fillRect/>
+                    </a:stretch>
+                  </pic:blipFill>
+                  <pic:spPr>
+                    <a:xfrm>
+                      <a:off x="0" y="0"/>
+                      <a:ext cx="5143500" cy="4324350"/>
+                    </a:xfrm>
+                    <a:prstGeom prst="rect">
+                      <a:avLst/>
+                    </a:prstGeom>
+                  </pic:spPr>
+                </pic:pic>
+              </a:graphicData>
+            </a:graphic>
+            <wp14:sizeRelH relativeFrom="page">
+              <wp14:pctWidth>0</wp14:pctWidth>
+            </wp14:sizeRelH>
+            <wp14:sizeRelV relativeFrom="page">
+              <wp14:pctHeight>0</wp14:pctHeight>
+            </wp14:sizeRelV>
+          </wp:anchor>
+        </w:drawing>
+      </w:r>
+      <w:r>
+        <w:rPr>
+          <w:noProof/>
+        </w:rPr>
+        <w:drawing>
+          <wp:anchor distT="0" distB="0" distL="114300" distR="114300" simplePos="0" relativeHeight="251658240" behindDoc="0" locked="0" layoutInCell="1" allowOverlap="1" wp14:anchorId="2AABA930" wp14:editId="571E9560">
+            <wp:simplePos x="0" y="0"/>
+            <wp:positionH relativeFrom="column">
+              <wp:posOffset>1015365</wp:posOffset>
+            </wp:positionH>
+            <wp:positionV relativeFrom="paragraph">
+              <wp:posOffset>0</wp:posOffset>
+            </wp:positionV>
+            <wp:extent cx="2877185" cy="3822700"/>
+            <wp:effectExtent l="0" t="0" r="0" b="6350"/>
+            <wp:wrapTopAndBottom/>
+            <wp:docPr id="349352194" name="Imagem 1"/>
+            <wp:cNvGraphicFramePr>
+              <a:graphicFrameLocks xmlns:a="http://schemas.openxmlformats.org/drawingml/2006/main" noChangeAspect="1"/>
+            </wp:cNvGraphicFramePr>
+            <a:graphic xmlns:a="http://schemas.openxmlformats.org/drawingml/2006/main">
+              <a:graphicData uri="http://schemas.openxmlformats.org/drawingml/2006/picture">
+                <pic:pic xmlns:pic="http://schemas.openxmlformats.org/drawingml/2006/picture">
+                  <pic:nvPicPr>
+                    <pic:cNvPr id="349352194" name="Imagem 349352194"/>
+                    <pic:cNvPicPr/>
+                  </pic:nvPicPr>
+                  <pic:blipFill>
+                    <a:blip r:embed="rId8">
+                      <a:extLst>
+                        <a:ext uri="{28A0092B-C50C-407E-A947-70E740481C1C}">
+                          <a14:useLocalDpi xmlns:a14="http://schemas.microsoft.com/office/drawing/2010/main" val="0"/>
+                        </a:ext>
+                      </a:extLst>
+                    </a:blip>
+                    <a:stretch>
+                      <a:fillRect/>
+                    </a:stretch>
+                  </pic:blipFill>
+                  <pic:spPr>
+                    <a:xfrm>
+                      <a:off x="0" y="0"/>
+                      <a:ext cx="2877185" cy="3822700"/>
+                    </a:xfrm>
+                    <a:prstGeom prst="rect">
+                      <a:avLst/>
+                    </a:prstGeom>
+                  </pic:spPr>
+                </pic:pic>
+              </a:graphicData>
+            </a:graphic>
+          </wp:anchor>
+        </w:drawing>
+      </w:r>
+      <w:r>
+        <w:rPr>
+          <w:noProof/>
+        </w:rPr>
+        <mc:AlternateContent>
+          <mc:Choice Requires="wps">
+            <w:drawing>
+              <wp:anchor distT="0" distB="0" distL="114300" distR="114300" simplePos="0" relativeHeight="251660288" behindDoc="0" locked="0" layoutInCell="1" allowOverlap="1" wp14:anchorId="20808F5A" wp14:editId="0A95E4F4">
+                <wp:simplePos x="0" y="0"/>
+                <wp:positionH relativeFrom="column">
+                  <wp:posOffset>1929765</wp:posOffset>
+                </wp:positionH>
+                <wp:positionV relativeFrom="paragraph">
+                  <wp:posOffset>3806190</wp:posOffset>
+                </wp:positionV>
+                <wp:extent cx="1514475" cy="209550"/>
+                <wp:effectExtent l="0" t="0" r="9525" b="0"/>
+                <wp:wrapTopAndBottom/>
+                <wp:docPr id="972375319" name="Caixa de Texto 1"/>
+                <wp:cNvGraphicFramePr/>
+                <a:graphic xmlns:a="http://schemas.openxmlformats.org/drawingml/2006/main">
+                  <a:graphicData uri="http://schemas.microsoft.com/office/word/2010/wordprocessingShape">
+                    <wps:wsp>
+                      <wps:cNvSpPr txBox="1"/>
+                      <wps:spPr>
+                        <a:xfrm>
+                          <a:off x="0" y="0"/>
+                          <a:ext cx="1514475" cy="209550"/>
+                        </a:xfrm>
+                        <a:prstGeom prst="rect">
+                          <a:avLst/>
+                        </a:prstGeom>
+                        <a:solidFill>
+                          <a:prstClr val="white"/>
+                        </a:solidFill>
+                        <a:ln>
+                          <a:noFill/>
+                        </a:ln>
+                      </wps:spPr>
+                      <wps:txbx>
+                        <w:txbxContent>
+                          <w:p>
+                            <w:pPr>
+                              <w:pStyle w:val="Legenda"/>
+                              <w:rPr>
+                                <w:rFonts w:ascii="Arial" w:hAnsi="Arial" w:cs="Arial"/>
+                                <w:noProof/>
+                                <w:sz w:val="24"/>
+                                <w:szCs w:val="24"/>
+                              </w:rPr>
+                            </w:pPr>
+                            <w:r>
+                              <w:t xml:space="preserve">Figura </w:t>
+                            </w:r>
+                            <w:fldSimple w:instr=" SEQ Figura \* ARABIC ">
+                              <w:r>
+                                <w:rPr>
+                                  <w:noProof/>
+                                </w:rPr>
+                                <w:t>1</w:t>
+                              </w:r>
+                            </w:fldSimple>
+                            <w:r>
+                              <w:t xml:space="preserve">: Cafeteira </w:t>
+                            </w:r>
+                            <w:proofErr w:type="spellStart"/>
+                            <w:r>
+                              <w:t>pratic</w:t>
+                            </w:r>
+                            <w:proofErr w:type="spellEnd"/>
+                            <w:r>
+                              <w:t xml:space="preserve"> 20</w:t>
+                            </w:r>
+                          </w:p>
+                        </w:txbxContent>
+                      </wps:txbx>
+                      <wps:bodyPr rot="0" spcFirstLastPara="0" vertOverflow="overflow" horzOverflow="overflow" vert="horz" wrap="square" lIns="0" tIns="0" rIns="0" bIns="0" numCol="1" spcCol="0" rtlCol="0" fromWordArt="0" anchor="t" anchorCtr="0" forceAA="0" compatLnSpc="1">
+                        <a:prstTxWarp prst="textNoShape">
+                          <a:avLst/>
+                        </a:prstTxWarp>
+                        <a:noAutofit/>
+                      </wps:bodyPr>
+                    </wps:wsp>
+                  </a:graphicData>
+                </a:graphic>
+                <wp14:sizeRelH relativeFrom="margin">
+                  <wp14:pctWidth>0</wp14:pctWidth>
+                </wp14:sizeRelH>
+                <wp14:sizeRelV relativeFrom="margin">
+                  <wp14:pctHeight>0</wp14:pctHeight>
+                </wp14:sizeRelV>
+              </wp:anchor>
+            </w:drawing>
+          </mc:Choice>
+          <mc:Fallback>
+            <w:pict>
+              <v:shapetype w14:anchorId="20808F5A" id="_x0000_t202" coordsize="21600,21600" o:spt="202" path="m,l,21600r21600,l21600,xe">
+                <v:stroke joinstyle="miter"/>
+                <v:path gradientshapeok="t" o:connecttype="rect"/>
+              </v:shapetype>
+              <v:shape id="Caixa de Texto 1" o:spid="_x0000_s1026" type="#_x0000_t202" style="position:absolute;left:0;text-align:left;margin-left:151.95pt;margin-top:299.7pt;width:119.25pt;height:16.5pt;z-index:251660288;visibility:visible;mso-wrap-style:square;mso-width-percent:0;mso-height-percent:0;mso-wrap-distance-left:9pt;mso-wrap-distance-top:0;mso-wrap-distance-right:9pt;mso-wrap-distance-bottom:0;mso-position-horizontal:absolute;mso-position-horizontal-relative:text;mso-position-vertical:absolute;mso-position-vertical-relative:text;mso-width-percent:0;mso-height-percent:0;mso-width-relative:margin;mso-height-relative:margin;v-text-anchor:top" o:gfxdata="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" stroked="f">
+                <v:textbox inset="0,0,0,0">
+                  <w:txbxContent>
+                    <w:p>
+                      <w:pPr>
+                        <w:pStyle w:val="Legenda"/>
+                        <w:rPr>
+                          <w:rFonts w:ascii="Arial" w:hAnsi="Arial" w:cs="Arial"/>
+                          <w:noProof/>
+                          <w:sz w:val="24"/>
+                          <w:szCs w:val="24"/>
+                        </w:rPr>
+                      </w:pPr>
+                      <w:r>
+                        <w:t xml:space="preserve">Figura </w:t>
+                      </w:r>
+                      <w:fldSimple w:instr=" SEQ Figura \* ARABIC ">
+                        <w:r>
+                          <w:rPr>
+                            <w:noProof/>
+                          </w:rPr>
+                          <w:t>1</w:t>
+                        </w:r>
+                      </w:fldSimple>
+                      <w:r>
+                        <w:t xml:space="preserve">: Cafeteira </w:t>
+                      </w:r>
+                      <w:proofErr w:type="spellStart"/>
+                      <w:r>
+                        <w:t>pratic</w:t>
+                      </w:r>
+                      <w:proofErr w:type="spellEnd"/>
+                      <w:r>
+                        <w:t xml:space="preserve"> 20</w:t>
+                      </w:r>
+                    </w:p>
+                  </w:txbxContent>
+                </v:textbox>
+                <w10:wrap type="topAndBottom"/>
+              </v:shape>
+            </w:pict>
+          </mc:Fallback>
+        </mc:AlternateContent>
+      </w:r>
+    </w:p>
+    <w:p>
+      <w:pPr>
+        <w:pStyle w:val="Style2"/>
+        <w:numPr>
+          <w:ilvl w:val="0"/>
+          <w:numId w:val="0"/>
+        </w:numPr>
+        <w:ind w:left="360" w:firstLine="348"/>
+      </w:pPr>
+    </w:p>
+    <w:p>
+      <w:pPr>
+        <w:pStyle w:val="Style2"/>
+        <w:numPr>
+          <w:ilvl w:val="0"/>
+          <w:numId w:val="0"/>
+        </w:numPr>
+        <w:ind w:left="360" w:firstLine="348"/>
+      </w:pPr>
     </w:p>
     <w:p>
       <w:pPr>
@@ -4204,6 +4821,46 @@
         </w:numPr>
         <w:ind w:left="284" w:firstLine="567"/>
       </w:pPr>
+    </w:p>
+    <w:p>
+      <w:pPr>
+        <w:pStyle w:val="Style2"/>
+        <w:numPr>
+          <w:ilvl w:val="0"/>
+          <w:numId w:val="0"/>
+        </w:numPr>
+        <w:ind w:left="284" w:firstLine="567"/>
+      </w:pPr>
+    </w:p>
+    <w:p>
+      <w:pPr>
+        <w:pStyle w:val="Style2"/>
+        <w:numPr>
+          <w:ilvl w:val="0"/>
+          <w:numId w:val="0"/>
+        </w:numPr>
+        <w:ind w:left="284" w:firstLine="567"/>
+      </w:pPr>
+    </w:p>
+    <w:p>
+      <w:pPr>
+        <w:pStyle w:val="Style2"/>
+        <w:numPr>
+          <w:ilvl w:val="0"/>
+          <w:numId w:val="0"/>
+        </w:numPr>
+        <w:ind w:left="284" w:firstLine="567"/>
+      </w:pPr>
+    </w:p>
+    <w:p>
+      <w:pPr>
+        <w:pStyle w:val="Style2"/>
+        <w:numPr>
+          <w:ilvl w:val="0"/>
+          <w:numId w:val="0"/>
+        </w:numPr>
+        <w:ind w:left="284" w:firstLine="567"/>
+      </w:pPr>
       <w:r>
         <w:t>COLOCAR FOTOS DA CAFETEIRA E</w:t>
       </w:r>
@@ -4240,7 +4897,6 @@
         </w:numPr>
       </w:pPr>
       <w:r>
-        <w:lastRenderedPageBreak/>
         <w:t>O MICROCONTROLADOR</w:t>
       </w:r>
     </w:p>
@@ -4269,19 +4925,40 @@
         <w:t xml:space="preserve"> tal</w:t>
       </w:r>
       <w:r>
-        <w:t xml:space="preserve"> como Microchip Technology, Texas Instruments, Atmel, dentre outras</w:t>
+        <w:t xml:space="preserve"> como Microchip Technology, Texas </w:t>
+      </w:r>
+      <w:proofErr w:type="spellStart"/>
+      <w:r>
+        <w:t>Instruments</w:t>
+      </w:r>
+      <w:proofErr w:type="spellEnd"/>
+      <w:r>
+        <w:t>, Atmel, dentre outras</w:t>
       </w:r>
       <w:r>
         <w:t>, mas há um microcontrolador se destaca pelas suas funcionalidades e seu baixo custo, o ESP32</w:t>
       </w:r>
       <w:r>
-        <w:t xml:space="preserve"> da Espressif Systems</w:t>
+        <w:t xml:space="preserve"> da </w:t>
+      </w:r>
+      <w:proofErr w:type="spellStart"/>
+      <w:r>
+        <w:t>Espressif</w:t>
+      </w:r>
+      <w:proofErr w:type="spellEnd"/>
+      <w:r>
+        <w:t xml:space="preserve"> Systems</w:t>
       </w:r>
       <w:r>
         <w:t xml:space="preserve">. Este pequeno microcontrolador pode ser aquirido por menos de  cinquenta reais e contem </w:t>
       </w:r>
-      <w:r>
-        <w:t>wifi, e bluetooth, além d</w:t>
+      <w:proofErr w:type="spellStart"/>
+      <w:r>
+        <w:t>wifi</w:t>
+      </w:r>
+      <w:proofErr w:type="spellEnd"/>
+      <w:r>
+        <w:t>, e bluetooth, além d</w:t>
       </w:r>
       <w:r>
         <w:t>as</w:t>
@@ -4296,7 +4973,15 @@
         <w:t>troladores</w:t>
       </w:r>
       <w:r>
-        <w:t>. Com uma comunidade ativa e várias IDEs compatíveis para a programação</w:t>
+        <w:t xml:space="preserve">. Com uma comunidade ativa e várias </w:t>
+      </w:r>
+      <w:proofErr w:type="spellStart"/>
+      <w:r>
+        <w:t>IDEs</w:t>
+      </w:r>
+      <w:proofErr w:type="spellEnd"/>
+      <w:r>
+        <w:t xml:space="preserve"> compatíveis para a programação</w:t>
       </w:r>
       <w:r>
         <w:t>,</w:t>
@@ -4717,7 +5402,6 @@
           <w:sz w:val="24"/>
           <w:szCs w:val="24"/>
         </w:rPr>
-        <w:lastRenderedPageBreak/>
         <w:t xml:space="preserve">CARDOSO, Daniela Silva. </w:t>
       </w:r>
       <w:r>
@@ -4728,7 +5412,29 @@
           <w:sz w:val="24"/>
           <w:szCs w:val="24"/>
         </w:rPr>
-        <w:t>Aspectos atuais da IoT: Características e desafios</w:t>
+        <w:t xml:space="preserve">Aspectos atuais da </w:t>
+      </w:r>
+      <w:proofErr w:type="spellStart"/>
+      <w:r>
+        <w:rPr>
+          <w:rFonts w:ascii="Arial" w:hAnsi="Arial" w:cs="Arial"/>
+          <w:b/>
+          <w:bCs/>
+          <w:sz w:val="24"/>
+          <w:szCs w:val="24"/>
+        </w:rPr>
+        <w:t>IoT</w:t>
+      </w:r>
+      <w:proofErr w:type="spellEnd"/>
+      <w:r>
+        <w:rPr>
+          <w:rFonts w:ascii="Arial" w:hAnsi="Arial" w:cs="Arial"/>
+          <w:b/>
+          <w:bCs/>
+          <w:sz w:val="24"/>
+          <w:szCs w:val="24"/>
+        </w:rPr>
+        <w:t>: Características e desafios</w:t>
       </w:r>
       <w:r>
         <w:rPr>
@@ -4800,7 +5506,7 @@
         </w:rPr>
         <w:t xml:space="preserve">Disponível em: </w:t>
       </w:r>
-      <w:hyperlink r:id="rId7" w:history="1">
+      <w:hyperlink r:id="rId9" w:history="1">
         <w:r>
           <w:rPr>
             <w:rStyle w:val="Hyperlink"/>
@@ -4839,6 +5545,7 @@
           <w:shd w:val="clear" w:color="auto" w:fill="FFFFFF"/>
         </w:rPr>
       </w:pPr>
+      <w:proofErr w:type="spellStart"/>
       <w:r>
         <w:rPr>
           <w:rFonts w:ascii="Arial" w:hAnsi="Arial" w:cs="Arial"/>
@@ -4847,7 +5554,18 @@
           <w:shd w:val="clear" w:color="auto" w:fill="FFFFFF"/>
           <w:lang w:val="en-US"/>
         </w:rPr>
-        <w:t>Madakam, Somayya; Ramaswamy ,R; Tripathi, Siddharth(2015).</w:t>
+        <w:t>Madakam</w:t>
+      </w:r>
+      <w:proofErr w:type="spellEnd"/>
+      <w:r>
+        <w:rPr>
+          <w:rFonts w:ascii="Arial" w:hAnsi="Arial" w:cs="Arial"/>
+          <w:sz w:val="24"/>
+          <w:szCs w:val="24"/>
+          <w:shd w:val="clear" w:color="auto" w:fill="FFFFFF"/>
+          <w:lang w:val="en-US"/>
+        </w:rPr>
+        <w:t>, Somayya; Ramaswamy ,R; Tripathi, Siddharth(2015).</w:t>
       </w:r>
       <w:r>
         <w:rPr>
@@ -4871,6 +5589,7 @@
         </w:rPr>
         <w:t>. </w:t>
       </w:r>
+      <w:proofErr w:type="spellStart"/>
       <w:r>
         <w:rPr>
           <w:rFonts w:ascii="Arial" w:hAnsi="Arial" w:cs="Arial"/>
@@ -4878,7 +5597,77 @@
           <w:szCs w:val="24"/>
           <w:shd w:val="clear" w:color="auto" w:fill="FFFFFF"/>
         </w:rPr>
-        <w:t>Munbai: Jornal of Computer and Comunications, 2015</w:t>
+        <w:t>Munbai</w:t>
+      </w:r>
+      <w:proofErr w:type="spellEnd"/>
+      <w:r>
+        <w:rPr>
+          <w:rFonts w:ascii="Arial" w:hAnsi="Arial" w:cs="Arial"/>
+          <w:sz w:val="24"/>
+          <w:szCs w:val="24"/>
+          <w:shd w:val="clear" w:color="auto" w:fill="FFFFFF"/>
+        </w:rPr>
+        <w:t xml:space="preserve">: Jornal </w:t>
+      </w:r>
+      <w:proofErr w:type="spellStart"/>
+      <w:r>
+        <w:rPr>
+          <w:rFonts w:ascii="Arial" w:hAnsi="Arial" w:cs="Arial"/>
+          <w:sz w:val="24"/>
+          <w:szCs w:val="24"/>
+          <w:shd w:val="clear" w:color="auto" w:fill="FFFFFF"/>
+        </w:rPr>
+        <w:t>of</w:t>
+      </w:r>
+      <w:proofErr w:type="spellEnd"/>
+      <w:r>
+        <w:rPr>
+          <w:rFonts w:ascii="Arial" w:hAnsi="Arial" w:cs="Arial"/>
+          <w:sz w:val="24"/>
+          <w:szCs w:val="24"/>
+          <w:shd w:val="clear" w:color="auto" w:fill="FFFFFF"/>
+        </w:rPr>
+        <w:t xml:space="preserve"> Computer </w:t>
+      </w:r>
+      <w:proofErr w:type="spellStart"/>
+      <w:r>
+        <w:rPr>
+          <w:rFonts w:ascii="Arial" w:hAnsi="Arial" w:cs="Arial"/>
+          <w:sz w:val="24"/>
+          <w:szCs w:val="24"/>
+          <w:shd w:val="clear" w:color="auto" w:fill="FFFFFF"/>
+        </w:rPr>
+        <w:t>and</w:t>
+      </w:r>
+      <w:proofErr w:type="spellEnd"/>
+      <w:r>
+        <w:rPr>
+          <w:rFonts w:ascii="Arial" w:hAnsi="Arial" w:cs="Arial"/>
+          <w:sz w:val="24"/>
+          <w:szCs w:val="24"/>
+          <w:shd w:val="clear" w:color="auto" w:fill="FFFFFF"/>
+        </w:rPr>
+        <w:t xml:space="preserve"> </w:t>
+      </w:r>
+      <w:proofErr w:type="spellStart"/>
+      <w:r>
+        <w:rPr>
+          <w:rFonts w:ascii="Arial" w:hAnsi="Arial" w:cs="Arial"/>
+          <w:sz w:val="24"/>
+          <w:szCs w:val="24"/>
+          <w:shd w:val="clear" w:color="auto" w:fill="FFFFFF"/>
+        </w:rPr>
+        <w:t>Comunications</w:t>
+      </w:r>
+      <w:proofErr w:type="spellEnd"/>
+      <w:r>
+        <w:rPr>
+          <w:rFonts w:ascii="Arial" w:hAnsi="Arial" w:cs="Arial"/>
+          <w:sz w:val="24"/>
+          <w:szCs w:val="24"/>
+          <w:shd w:val="clear" w:color="auto" w:fill="FFFFFF"/>
+        </w:rPr>
+        <w:t>, 2015</w:t>
       </w:r>
       <w:r>
         <w:rPr>
@@ -5072,13 +5861,23 @@
         </w:rPr>
         <w:t xml:space="preserve">. </w:t>
       </w:r>
-      <w:r>
-        <w:rPr>
-          <w:rFonts w:ascii="Arial" w:hAnsi="Arial" w:cs="Arial"/>
-          <w:sz w:val="24"/>
-          <w:szCs w:val="24"/>
-        </w:rPr>
-        <w:t>São Paulo</w:t>
+      <w:proofErr w:type="spellStart"/>
+      <w:r>
+        <w:rPr>
+          <w:rFonts w:ascii="Arial" w:hAnsi="Arial" w:cs="Arial"/>
+          <w:sz w:val="24"/>
+          <w:szCs w:val="24"/>
+        </w:rPr>
+        <w:t>São</w:t>
+      </w:r>
+      <w:proofErr w:type="spellEnd"/>
+      <w:r>
+        <w:rPr>
+          <w:rFonts w:ascii="Arial" w:hAnsi="Arial" w:cs="Arial"/>
+          <w:sz w:val="24"/>
+          <w:szCs w:val="24"/>
+        </w:rPr>
+        <w:t xml:space="preserve"> Paulo</w:t>
       </w:r>
       <w:r>
         <w:rPr>
@@ -5088,6 +5887,7 @@
         </w:rPr>
         <w:t xml:space="preserve">: </w:t>
       </w:r>
+      <w:proofErr w:type="spellStart"/>
       <w:r>
         <w:rPr>
           <w:rFonts w:ascii="Arial" w:hAnsi="Arial" w:cs="Arial"/>
@@ -5096,6 +5896,7 @@
         </w:rPr>
         <w:t>Érica</w:t>
       </w:r>
+      <w:proofErr w:type="spellEnd"/>
       <w:r>
         <w:rPr>
           <w:rFonts w:ascii="Arial" w:hAnsi="Arial" w:cs="Arial"/>
@@ -5122,7 +5923,7 @@
       </w:r>
     </w:p>
     <w:sectPr>
-      <w:headerReference w:type="default" r:id="rId8"/>
+      <w:headerReference w:type="default" r:id="rId10"/>
       <w:pgSz w:w="11906" w:h="16838" w:code="9"/>
       <w:pgMar w:top="1701" w:right="1134" w:bottom="1134" w:left="1701" w:header="851" w:footer="624" w:gutter="0"/>
       <w:cols w:space="708"/>
@@ -7053,6 +7854,25 @@
       <w:szCs w:val="24"/>
     </w:rPr>
   </w:style>
+  <w:style w:type="paragraph" w:styleId="Legenda">
+    <w:name w:val="caption"/>
+    <w:basedOn w:val="Normal"/>
+    <w:next w:val="Normal"/>
+    <w:uiPriority w:val="35"/>
+    <w:unhideWhenUsed/>
+    <w:qFormat/>
+    <w:rsid w:val="005C288E"/>
+    <w:pPr>
+      <w:spacing w:after="200" w:line="240" w:lineRule="auto"/>
+    </w:pPr>
+    <w:rPr>
+      <w:i/>
+      <w:iCs/>
+      <w:color w:val="44546A" w:themeColor="text2"/>
+      <w:sz w:val="18"/>
+      <w:szCs w:val="18"/>
+    </w:rPr>
+  </w:style>
 </w:styles>
 </file>
 

</xml_diff>

<commit_message>
mudança das imagens da cafeteira, e adiçao do tópico COMPONENTES ELETRÔNICOS
</commit_message>
<xml_diff>
--- a/Atualizado MICROCONTROLADOR APLICADO A CAFETEIRA....docx
+++ b/Atualizado MICROCONTROLADOR APLICADO A CAFETEIRA....docx
@@ -44,7 +44,7 @@
           <w:sz w:val="28"/>
           <w:szCs w:val="28"/>
         </w:rPr>
-        <w:t xml:space="preserve">MICROCONTROLADOR APLICADO À </w:t>
+        <w:t>CONTROLANDO</w:t>
       </w:r>
       <w:r>
         <w:rPr>
@@ -54,12 +54,9 @@
           <w:sz w:val="28"/>
           <w:szCs w:val="28"/>
         </w:rPr>
-        <w:t>CAFETEIRA</w:t>
-      </w:r>
-    </w:p>
-    <w:p>
-      <w:pPr>
-        <w:jc w:val="center"/>
+        <w:t xml:space="preserve"> </w:t>
+      </w:r>
+      <w:r>
         <w:rPr>
           <w:rFonts w:ascii="Arial" w:hAnsi="Arial" w:cs="Arial"/>
           <w:b/>
@@ -67,11 +64,9 @@
           <w:sz w:val="28"/>
           <w:szCs w:val="28"/>
         </w:rPr>
-      </w:pPr>
-    </w:p>
-    <w:p>
-      <w:pPr>
-        <w:jc w:val="center"/>
+        <w:t>CAFETEIRA</w:t>
+      </w:r>
+      <w:r>
         <w:rPr>
           <w:rFonts w:ascii="Arial" w:hAnsi="Arial" w:cs="Arial"/>
           <w:b/>
@@ -79,6 +74,31 @@
           <w:sz w:val="28"/>
           <w:szCs w:val="28"/>
         </w:rPr>
+        <w:t xml:space="preserve"> VIA WIFI</w:t>
+      </w:r>
+    </w:p>
+    <w:p>
+      <w:pPr>
+        <w:jc w:val="center"/>
+        <w:rPr>
+          <w:rFonts w:ascii="Arial" w:hAnsi="Arial" w:cs="Arial"/>
+          <w:b/>
+          <w:bCs/>
+          <w:sz w:val="28"/>
+          <w:szCs w:val="28"/>
+        </w:rPr>
+      </w:pPr>
+    </w:p>
+    <w:p>
+      <w:pPr>
+        <w:jc w:val="center"/>
+        <w:rPr>
+          <w:rFonts w:ascii="Arial" w:hAnsi="Arial" w:cs="Arial"/>
+          <w:b/>
+          <w:bCs/>
+          <w:sz w:val="28"/>
+          <w:szCs w:val="28"/>
+        </w:rPr>
       </w:pPr>
     </w:p>
     <w:p>
@@ -124,33 +144,7 @@
           <w:sz w:val="24"/>
           <w:szCs w:val="24"/>
         </w:rPr>
-        <w:t xml:space="preserve">FERRARI, </w:t>
-      </w:r>
-      <w:r>
-        <w:rPr>
-          <w:rFonts w:ascii="Arial" w:hAnsi="Arial" w:cs="Arial"/>
-          <w:sz w:val="24"/>
-          <w:szCs w:val="24"/>
-        </w:rPr>
-        <w:t xml:space="preserve">Allan Christian </w:t>
-      </w:r>
-      <w:proofErr w:type="spellStart"/>
-      <w:r>
-        <w:rPr>
-          <w:rFonts w:ascii="Arial" w:hAnsi="Arial" w:cs="Arial"/>
-          <w:sz w:val="24"/>
-          <w:szCs w:val="24"/>
-        </w:rPr>
-        <w:t>Krainski</w:t>
-      </w:r>
-      <w:proofErr w:type="spellEnd"/>
-      <w:r>
-        <w:rPr>
-          <w:rFonts w:ascii="Arial" w:hAnsi="Arial" w:cs="Arial"/>
-          <w:sz w:val="24"/>
-          <w:szCs w:val="24"/>
-        </w:rPr>
-        <w:t xml:space="preserve"> </w:t>
+        <w:t>ORIENTADOR</w:t>
       </w:r>
     </w:p>
     <w:p>
@@ -751,7 +745,6 @@
         </w:rPr>
         <w:t xml:space="preserve"> </w:t>
       </w:r>
-      <w:proofErr w:type="spellStart"/>
       <w:r>
         <w:rPr>
           <w:rFonts w:ascii="Arial" w:hAnsi="Arial" w:cs="Arial"/>
@@ -760,7 +753,6 @@
         </w:rPr>
         <w:t>IoT</w:t>
       </w:r>
-      <w:proofErr w:type="spellEnd"/>
       <w:r>
         <w:rPr>
           <w:rFonts w:ascii="Arial" w:hAnsi="Arial" w:cs="Arial"/>
@@ -1189,7 +1181,6 @@
         </w:rPr>
         <w:t xml:space="preserve">compreender como os microcontroladores podem ser aplicados à </w:t>
       </w:r>
-      <w:proofErr w:type="spellStart"/>
       <w:r>
         <w:rPr>
           <w:rFonts w:ascii="Arial" w:hAnsi="Arial" w:cs="Arial"/>
@@ -1198,7 +1189,6 @@
         </w:rPr>
         <w:t>IoT</w:t>
       </w:r>
-      <w:proofErr w:type="spellEnd"/>
       <w:r>
         <w:rPr>
           <w:rFonts w:ascii="Arial" w:hAnsi="Arial" w:cs="Arial"/>
@@ -1213,57 +1203,111 @@
           <w:sz w:val="24"/>
           <w:szCs w:val="24"/>
         </w:rPr>
+        <w:t>(ii) buscar</w:t>
+      </w:r>
+      <w:r>
+        <w:rPr>
+          <w:rFonts w:ascii="Arial" w:hAnsi="Arial" w:cs="Arial"/>
+          <w:sz w:val="24"/>
+          <w:szCs w:val="24"/>
+        </w:rPr>
+        <w:t xml:space="preserve"> as oportunidade</w:t>
+      </w:r>
+      <w:r>
+        <w:rPr>
+          <w:rFonts w:ascii="Arial" w:hAnsi="Arial" w:cs="Arial"/>
+          <w:sz w:val="24"/>
+          <w:szCs w:val="24"/>
+        </w:rPr>
+        <w:t>s</w:t>
+      </w:r>
+      <w:r>
+        <w:rPr>
+          <w:rFonts w:ascii="Arial" w:hAnsi="Arial" w:cs="Arial"/>
+          <w:sz w:val="24"/>
+          <w:szCs w:val="24"/>
+        </w:rPr>
+        <w:t xml:space="preserve"> de automatização de uma cafeteira</w:t>
+      </w:r>
+      <w:r>
+        <w:rPr>
+          <w:rFonts w:ascii="Arial" w:hAnsi="Arial" w:cs="Arial"/>
+          <w:sz w:val="24"/>
+          <w:szCs w:val="24"/>
+        </w:rPr>
+        <w:t xml:space="preserve">; </w:t>
+      </w:r>
+      <w:r>
+        <w:rPr>
+          <w:rFonts w:ascii="Arial" w:hAnsi="Arial" w:cs="Arial"/>
+          <w:sz w:val="24"/>
+          <w:szCs w:val="24"/>
+        </w:rPr>
         <w:t>(</w:t>
       </w:r>
-      <w:proofErr w:type="spellStart"/>
-      <w:r>
-        <w:rPr>
-          <w:rFonts w:ascii="Arial" w:hAnsi="Arial" w:cs="Arial"/>
-          <w:sz w:val="24"/>
-          <w:szCs w:val="24"/>
-        </w:rPr>
-        <w:t>ii</w:t>
-      </w:r>
-      <w:proofErr w:type="spellEnd"/>
-      <w:r>
-        <w:rPr>
-          <w:rFonts w:ascii="Arial" w:hAnsi="Arial" w:cs="Arial"/>
-          <w:sz w:val="24"/>
-          <w:szCs w:val="24"/>
-        </w:rPr>
-        <w:t>) buscar</w:t>
-      </w:r>
-      <w:r>
-        <w:rPr>
-          <w:rFonts w:ascii="Arial" w:hAnsi="Arial" w:cs="Arial"/>
-          <w:sz w:val="24"/>
-          <w:szCs w:val="24"/>
-        </w:rPr>
-        <w:t xml:space="preserve"> as oportunidade</w:t>
-      </w:r>
-      <w:r>
-        <w:rPr>
-          <w:rFonts w:ascii="Arial" w:hAnsi="Arial" w:cs="Arial"/>
-          <w:sz w:val="24"/>
-          <w:szCs w:val="24"/>
-        </w:rPr>
-        <w:t>s</w:t>
-      </w:r>
-      <w:r>
-        <w:rPr>
-          <w:rFonts w:ascii="Arial" w:hAnsi="Arial" w:cs="Arial"/>
-          <w:sz w:val="24"/>
-          <w:szCs w:val="24"/>
-        </w:rPr>
-        <w:t xml:space="preserve"> de automatização de uma cafeteira</w:t>
-      </w:r>
-      <w:r>
-        <w:rPr>
-          <w:rFonts w:ascii="Arial" w:hAnsi="Arial" w:cs="Arial"/>
-          <w:sz w:val="24"/>
-          <w:szCs w:val="24"/>
-        </w:rPr>
-        <w:t xml:space="preserve">; </w:t>
+      <w:r>
+        <w:rPr>
+          <w:rFonts w:ascii="Arial" w:hAnsi="Arial" w:cs="Arial"/>
+          <w:sz w:val="24"/>
+          <w:szCs w:val="24"/>
+        </w:rPr>
+        <w:t>i</w:t>
+      </w:r>
+      <w:r>
+        <w:rPr>
+          <w:rFonts w:ascii="Arial" w:hAnsi="Arial" w:cs="Arial"/>
+          <w:sz w:val="24"/>
+          <w:szCs w:val="24"/>
+        </w:rPr>
+        <w:t>i</w:t>
+      </w:r>
+      <w:r>
+        <w:rPr>
+          <w:rFonts w:ascii="Arial" w:hAnsi="Arial" w:cs="Arial"/>
+          <w:sz w:val="24"/>
+          <w:szCs w:val="24"/>
+        </w:rPr>
+        <w:t>i</w:t>
+      </w:r>
+      <w:r>
+        <w:rPr>
+          <w:rFonts w:ascii="Arial" w:hAnsi="Arial" w:cs="Arial"/>
+          <w:sz w:val="24"/>
+          <w:szCs w:val="24"/>
+        </w:rPr>
+        <w:t xml:space="preserve">) </w:t>
+      </w:r>
+      <w:r>
+        <w:rPr>
+          <w:rFonts w:ascii="Arial" w:hAnsi="Arial" w:cs="Arial"/>
+          <w:sz w:val="24"/>
+          <w:szCs w:val="24"/>
+        </w:rPr>
+        <w:t>pesquisar</w:t>
+      </w:r>
+      <w:r>
+        <w:rPr>
+          <w:rFonts w:ascii="Arial" w:hAnsi="Arial" w:cs="Arial"/>
+          <w:sz w:val="24"/>
+          <w:szCs w:val="24"/>
+        </w:rPr>
+        <w:t xml:space="preserve"> qual microcontrolador</w:t>
+      </w:r>
+      <w:r>
+        <w:rPr>
+          <w:rFonts w:ascii="Arial" w:hAnsi="Arial" w:cs="Arial"/>
+          <w:sz w:val="24"/>
+          <w:szCs w:val="24"/>
+        </w:rPr>
+        <w:t xml:space="preserve"> melhor</w:t>
+      </w:r>
+      <w:r>
+        <w:rPr>
+          <w:rFonts w:ascii="Arial" w:hAnsi="Arial" w:cs="Arial"/>
+          <w:sz w:val="24"/>
+          <w:szCs w:val="24"/>
+        </w:rPr>
+        <w:t xml:space="preserve"> se adequa ao projeto; </w:t>
       </w:r>
       <w:r>
         <w:rPr>
@@ -1273,81 +1317,6 @@
         </w:rPr>
         <w:t>(</w:t>
       </w:r>
-      <w:proofErr w:type="spellStart"/>
-      <w:r>
-        <w:rPr>
-          <w:rFonts w:ascii="Arial" w:hAnsi="Arial" w:cs="Arial"/>
-          <w:sz w:val="24"/>
-          <w:szCs w:val="24"/>
-        </w:rPr>
-        <w:t>i</w:t>
-      </w:r>
-      <w:r>
-        <w:rPr>
-          <w:rFonts w:ascii="Arial" w:hAnsi="Arial" w:cs="Arial"/>
-          <w:sz w:val="24"/>
-          <w:szCs w:val="24"/>
-        </w:rPr>
-        <w:t>i</w:t>
-      </w:r>
-      <w:r>
-        <w:rPr>
-          <w:rFonts w:ascii="Arial" w:hAnsi="Arial" w:cs="Arial"/>
-          <w:sz w:val="24"/>
-          <w:szCs w:val="24"/>
-        </w:rPr>
-        <w:t>i</w:t>
-      </w:r>
-      <w:proofErr w:type="spellEnd"/>
-      <w:r>
-        <w:rPr>
-          <w:rFonts w:ascii="Arial" w:hAnsi="Arial" w:cs="Arial"/>
-          <w:sz w:val="24"/>
-          <w:szCs w:val="24"/>
-        </w:rPr>
-        <w:t xml:space="preserve">) </w:t>
-      </w:r>
-      <w:r>
-        <w:rPr>
-          <w:rFonts w:ascii="Arial" w:hAnsi="Arial" w:cs="Arial"/>
-          <w:sz w:val="24"/>
-          <w:szCs w:val="24"/>
-        </w:rPr>
-        <w:t>pesquisar</w:t>
-      </w:r>
-      <w:r>
-        <w:rPr>
-          <w:rFonts w:ascii="Arial" w:hAnsi="Arial" w:cs="Arial"/>
-          <w:sz w:val="24"/>
-          <w:szCs w:val="24"/>
-        </w:rPr>
-        <w:t xml:space="preserve"> qual microcontrolador</w:t>
-      </w:r>
-      <w:r>
-        <w:rPr>
-          <w:rFonts w:ascii="Arial" w:hAnsi="Arial" w:cs="Arial"/>
-          <w:sz w:val="24"/>
-          <w:szCs w:val="24"/>
-        </w:rPr>
-        <w:t xml:space="preserve"> melhor</w:t>
-      </w:r>
-      <w:r>
-        <w:rPr>
-          <w:rFonts w:ascii="Arial" w:hAnsi="Arial" w:cs="Arial"/>
-          <w:sz w:val="24"/>
-          <w:szCs w:val="24"/>
-        </w:rPr>
-        <w:t xml:space="preserve"> se adequa ao projeto; </w:t>
-      </w:r>
-      <w:r>
-        <w:rPr>
-          <w:rFonts w:ascii="Arial" w:hAnsi="Arial" w:cs="Arial"/>
-          <w:sz w:val="24"/>
-          <w:szCs w:val="24"/>
-        </w:rPr>
-        <w:t>(</w:t>
-      </w:r>
-      <w:proofErr w:type="spellStart"/>
       <w:r>
         <w:rPr>
           <w:rFonts w:ascii="Arial" w:hAnsi="Arial" w:cs="Arial"/>
@@ -1356,7 +1325,6 @@
         </w:rPr>
         <w:t>iv</w:t>
       </w:r>
-      <w:proofErr w:type="spellEnd"/>
       <w:r>
         <w:rPr>
           <w:rFonts w:ascii="Arial" w:hAnsi="Arial" w:cs="Arial"/>
@@ -1546,7 +1514,6 @@
         </w:rPr>
         <w:t xml:space="preserve"> eletrodomésticos à </w:t>
       </w:r>
-      <w:proofErr w:type="spellStart"/>
       <w:r>
         <w:rPr>
           <w:rFonts w:ascii="Arial" w:hAnsi="Arial" w:cs="Arial"/>
@@ -1555,7 +1522,6 @@
         </w:rPr>
         <w:t>IoT</w:t>
       </w:r>
-      <w:proofErr w:type="spellEnd"/>
       <w:r>
         <w:rPr>
           <w:rFonts w:ascii="Arial" w:hAnsi="Arial" w:cs="Arial"/>
@@ -1574,7 +1540,6 @@
         </w:rPr>
         <w:t xml:space="preserve">Internet </w:t>
       </w:r>
-      <w:proofErr w:type="spellStart"/>
       <w:r>
         <w:rPr>
           <w:rFonts w:ascii="Arial" w:hAnsi="Arial" w:cs="Arial"/>
@@ -1593,31 +1558,8 @@
           <w:sz w:val="24"/>
           <w:szCs w:val="24"/>
         </w:rPr>
-        <w:t>f</w:t>
-      </w:r>
-      <w:proofErr w:type="spellEnd"/>
-      <w:r>
-        <w:rPr>
-          <w:rFonts w:ascii="Arial" w:hAnsi="Arial" w:cs="Arial"/>
-          <w:i/>
-          <w:iCs/>
-          <w:sz w:val="24"/>
-          <w:szCs w:val="24"/>
-        </w:rPr>
-        <w:t xml:space="preserve"> </w:t>
-      </w:r>
-      <w:proofErr w:type="spellStart"/>
-      <w:r>
-        <w:rPr>
-          <w:rFonts w:ascii="Arial" w:hAnsi="Arial" w:cs="Arial"/>
-          <w:i/>
-          <w:iCs/>
-          <w:sz w:val="24"/>
-          <w:szCs w:val="24"/>
-        </w:rPr>
-        <w:t>Things</w:t>
-      </w:r>
-      <w:proofErr w:type="spellEnd"/>
+        <w:t>f Things</w:t>
+      </w:r>
       <w:r>
         <w:rPr>
           <w:rFonts w:ascii="Arial" w:hAnsi="Arial" w:cs="Arial"/>
@@ -1642,7 +1584,6 @@
         </w:rPr>
         <w:t xml:space="preserve">Como a </w:t>
       </w:r>
-      <w:proofErr w:type="spellStart"/>
       <w:r>
         <w:rPr>
           <w:rFonts w:ascii="Arial" w:hAnsi="Arial" w:cs="Arial"/>
@@ -1651,7 +1592,6 @@
         </w:rPr>
         <w:t>IoT</w:t>
       </w:r>
-      <w:proofErr w:type="spellEnd"/>
       <w:r>
         <w:rPr>
           <w:rFonts w:ascii="Arial" w:hAnsi="Arial" w:cs="Arial"/>
@@ -2181,51 +2121,15 @@
           <w:sz w:val="24"/>
           <w:szCs w:val="24"/>
         </w:rPr>
-        <w:t xml:space="preserve">muito importantes, são eles a </w:t>
-      </w:r>
-      <w:proofErr w:type="spellStart"/>
-      <w:r>
-        <w:rPr>
-          <w:rFonts w:ascii="Arial" w:hAnsi="Arial" w:cs="Arial"/>
-          <w:sz w:val="24"/>
-          <w:szCs w:val="24"/>
-        </w:rPr>
-        <w:t>IoT</w:t>
-      </w:r>
-      <w:proofErr w:type="spellEnd"/>
-      <w:r>
-        <w:rPr>
-          <w:rFonts w:ascii="Arial" w:hAnsi="Arial" w:cs="Arial"/>
-          <w:sz w:val="24"/>
-          <w:szCs w:val="24"/>
-        </w:rPr>
-        <w:t xml:space="preserve"> e os Sistemas Em</w:t>
-      </w:r>
-      <w:r>
-        <w:rPr>
-          <w:rFonts w:ascii="Arial" w:hAnsi="Arial" w:cs="Arial"/>
-          <w:sz w:val="24"/>
-          <w:szCs w:val="24"/>
-        </w:rPr>
-        <w:t xml:space="preserve">barcados. A </w:t>
-      </w:r>
-      <w:proofErr w:type="spellStart"/>
-      <w:r>
-        <w:rPr>
-          <w:rFonts w:ascii="Arial" w:hAnsi="Arial" w:cs="Arial"/>
-          <w:sz w:val="24"/>
-          <w:szCs w:val="24"/>
-        </w:rPr>
-        <w:t>IoT</w:t>
-      </w:r>
-      <w:proofErr w:type="spellEnd"/>
-      <w:r>
-        <w:rPr>
-          <w:rFonts w:ascii="Arial" w:hAnsi="Arial" w:cs="Arial"/>
-          <w:sz w:val="24"/>
-          <w:szCs w:val="24"/>
-        </w:rPr>
-        <w:t xml:space="preserve"> </w:t>
+        <w:t>muito importantes, são eles a IoT e os Sistemas Em</w:t>
+      </w:r>
+      <w:r>
+        <w:rPr>
+          <w:rFonts w:ascii="Arial" w:hAnsi="Arial" w:cs="Arial"/>
+          <w:sz w:val="24"/>
+          <w:szCs w:val="24"/>
+        </w:rPr>
+        <w:t xml:space="preserve">barcados. A IoT </w:t>
       </w:r>
       <w:r>
         <w:rPr>
@@ -2392,7 +2296,6 @@
           <w:szCs w:val="24"/>
         </w:rPr>
       </w:pPr>
-      <w:proofErr w:type="spellStart"/>
       <w:r>
         <w:rPr>
           <w:rFonts w:ascii="Arial" w:hAnsi="Arial" w:cs="Arial"/>
@@ -2401,7 +2304,6 @@
         </w:rPr>
         <w:t>IoT</w:t>
       </w:r>
-      <w:proofErr w:type="spellEnd"/>
     </w:p>
     <w:p>
       <w:pPr>
@@ -2431,7 +2333,6 @@
         </w:rPr>
         <w:t>(</w:t>
       </w:r>
-      <w:proofErr w:type="spellStart"/>
       <w:r>
         <w:rPr>
           <w:rFonts w:ascii="Arial" w:hAnsi="Arial" w:cs="Arial"/>
@@ -2440,7 +2341,6 @@
         </w:rPr>
         <w:t>Gokhale</w:t>
       </w:r>
-      <w:proofErr w:type="spellEnd"/>
       <w:r>
         <w:rPr>
           <w:rFonts w:ascii="Arial" w:hAnsi="Arial" w:cs="Arial"/>
@@ -2449,7 +2349,6 @@
         </w:rPr>
         <w:t xml:space="preserve">; </w:t>
       </w:r>
-      <w:proofErr w:type="spellStart"/>
       <w:r>
         <w:rPr>
           <w:rFonts w:ascii="Arial" w:hAnsi="Arial" w:cs="Arial"/>
@@ -2458,7 +2357,6 @@
         </w:rPr>
         <w:t>Bhat</w:t>
       </w:r>
-      <w:proofErr w:type="spellEnd"/>
       <w:r>
         <w:rPr>
           <w:rFonts w:ascii="Arial" w:hAnsi="Arial" w:cs="Arial"/>
@@ -2467,7 +2365,6 @@
         </w:rPr>
         <w:t xml:space="preserve">; </w:t>
       </w:r>
-      <w:proofErr w:type="spellStart"/>
       <w:r>
         <w:rPr>
           <w:rFonts w:ascii="Arial" w:hAnsi="Arial" w:cs="Arial"/>
@@ -2476,7 +2373,6 @@
         </w:rPr>
         <w:t>Bhat</w:t>
       </w:r>
-      <w:proofErr w:type="spellEnd"/>
       <w:r>
         <w:rPr>
           <w:rFonts w:ascii="Arial" w:hAnsi="Arial" w:cs="Arial"/>
@@ -2509,7 +2405,6 @@
         </w:rPr>
         <w:t xml:space="preserve">o termo </w:t>
       </w:r>
-      <w:proofErr w:type="spellStart"/>
       <w:r>
         <w:rPr>
           <w:rFonts w:ascii="Arial" w:hAnsi="Arial" w:cs="Arial"/>
@@ -2518,7 +2413,6 @@
         </w:rPr>
         <w:t>IoT</w:t>
       </w:r>
-      <w:proofErr w:type="spellEnd"/>
       <w:r>
         <w:rPr>
           <w:rFonts w:ascii="Arial" w:hAnsi="Arial" w:cs="Arial"/>
@@ -2535,42 +2429,8 @@
           <w:sz w:val="24"/>
           <w:szCs w:val="24"/>
         </w:rPr>
-        <w:t xml:space="preserve">Internet </w:t>
-      </w:r>
-      <w:proofErr w:type="spellStart"/>
-      <w:r>
-        <w:rPr>
-          <w:rFonts w:ascii="Arial" w:hAnsi="Arial" w:cs="Arial"/>
-          <w:i/>
-          <w:iCs/>
-          <w:sz w:val="24"/>
-          <w:szCs w:val="24"/>
-        </w:rPr>
-        <w:t>of</w:t>
-      </w:r>
-      <w:proofErr w:type="spellEnd"/>
-      <w:r>
-        <w:rPr>
-          <w:rFonts w:ascii="Arial" w:hAnsi="Arial" w:cs="Arial"/>
-          <w:i/>
-          <w:iCs/>
-          <w:sz w:val="24"/>
-          <w:szCs w:val="24"/>
-        </w:rPr>
-        <w:t xml:space="preserve"> </w:t>
-      </w:r>
-      <w:proofErr w:type="spellStart"/>
-      <w:r>
-        <w:rPr>
-          <w:rFonts w:ascii="Arial" w:hAnsi="Arial" w:cs="Arial"/>
-          <w:i/>
-          <w:iCs/>
-          <w:sz w:val="24"/>
-          <w:szCs w:val="24"/>
-        </w:rPr>
-        <w:t>Things</w:t>
-      </w:r>
-      <w:proofErr w:type="spellEnd"/>
+        <w:t>Internet of Things</w:t>
+      </w:r>
       <w:r>
         <w:rPr>
           <w:rFonts w:ascii="Arial" w:hAnsi="Arial" w:cs="Arial"/>
@@ -2871,7 +2731,6 @@
         </w:rPr>
         <w:t xml:space="preserve"> </w:t>
       </w:r>
-      <w:proofErr w:type="spellStart"/>
       <w:r>
         <w:rPr>
           <w:rFonts w:ascii="Arial" w:hAnsi="Arial" w:cs="Arial"/>
@@ -2880,7 +2739,6 @@
         </w:rPr>
         <w:t>IoT</w:t>
       </w:r>
-      <w:proofErr w:type="spellEnd"/>
       <w:r>
         <w:rPr>
           <w:rFonts w:ascii="Arial" w:hAnsi="Arial" w:cs="Arial"/>
@@ -2961,7 +2819,6 @@
         </w:rPr>
         <w:t xml:space="preserve"> </w:t>
       </w:r>
-      <w:proofErr w:type="spellStart"/>
       <w:r>
         <w:rPr>
           <w:rFonts w:ascii="Arial" w:hAnsi="Arial" w:cs="Arial"/>
@@ -2970,7 +2827,6 @@
         </w:rPr>
         <w:t>IoT</w:t>
       </w:r>
-      <w:proofErr w:type="spellEnd"/>
       <w:r>
         <w:rPr>
           <w:rFonts w:ascii="Arial" w:hAnsi="Arial" w:cs="Arial"/>
@@ -2979,7 +2835,6 @@
         </w:rPr>
         <w:t xml:space="preserve"> sendo eles </w:t>
       </w:r>
-      <w:proofErr w:type="spellStart"/>
       <w:r>
         <w:rPr>
           <w:rFonts w:ascii="Arial" w:hAnsi="Arial" w:cs="Arial"/>
@@ -2996,76 +2851,21 @@
         </w:rPr>
         <w:t>RaWAN</w:t>
       </w:r>
-      <w:proofErr w:type="spellEnd"/>
-      <w:r>
-        <w:rPr>
-          <w:rFonts w:ascii="Arial" w:hAnsi="Arial" w:cs="Arial"/>
-          <w:sz w:val="24"/>
-          <w:szCs w:val="24"/>
-        </w:rPr>
-        <w:t xml:space="preserve">, </w:t>
-      </w:r>
-      <w:proofErr w:type="spellStart"/>
-      <w:r>
-        <w:rPr>
-          <w:rFonts w:ascii="Arial" w:hAnsi="Arial" w:cs="Arial"/>
-          <w:sz w:val="24"/>
-          <w:szCs w:val="24"/>
-        </w:rPr>
-        <w:t>SigFox</w:t>
-      </w:r>
-      <w:proofErr w:type="spellEnd"/>
-      <w:r>
-        <w:rPr>
-          <w:rFonts w:ascii="Arial" w:hAnsi="Arial" w:cs="Arial"/>
-          <w:sz w:val="24"/>
-          <w:szCs w:val="24"/>
-        </w:rPr>
-        <w:t xml:space="preserve">, </w:t>
-      </w:r>
-      <w:proofErr w:type="spellStart"/>
-      <w:r>
-        <w:rPr>
-          <w:rFonts w:ascii="Arial" w:hAnsi="Arial" w:cs="Arial"/>
-          <w:sz w:val="24"/>
-          <w:szCs w:val="24"/>
-        </w:rPr>
-        <w:t>Zig</w:t>
-      </w:r>
-      <w:r>
-        <w:rPr>
-          <w:rFonts w:ascii="Arial" w:hAnsi="Arial" w:cs="Arial"/>
-          <w:sz w:val="24"/>
-          <w:szCs w:val="24"/>
-        </w:rPr>
-        <w:t>bee</w:t>
-      </w:r>
-      <w:proofErr w:type="spellEnd"/>
-      <w:r>
-        <w:rPr>
-          <w:rFonts w:ascii="Arial" w:hAnsi="Arial" w:cs="Arial"/>
-          <w:sz w:val="24"/>
-          <w:szCs w:val="24"/>
-        </w:rPr>
-        <w:t xml:space="preserve">, Wi-Fi e </w:t>
-      </w:r>
-      <w:proofErr w:type="spellStart"/>
-      <w:r>
-        <w:rPr>
-          <w:rFonts w:ascii="Arial" w:hAnsi="Arial" w:cs="Arial"/>
-          <w:sz w:val="24"/>
-          <w:szCs w:val="24"/>
-        </w:rPr>
-        <w:t>Bluethooth</w:t>
-      </w:r>
-      <w:proofErr w:type="spellEnd"/>
-      <w:r>
-        <w:rPr>
-          <w:rFonts w:ascii="Arial" w:hAnsi="Arial" w:cs="Arial"/>
-          <w:sz w:val="24"/>
-          <w:szCs w:val="24"/>
-        </w:rPr>
-        <w:t xml:space="preserve">. </w:t>
+      <w:r>
+        <w:rPr>
+          <w:rFonts w:ascii="Arial" w:hAnsi="Arial" w:cs="Arial"/>
+          <w:sz w:val="24"/>
+          <w:szCs w:val="24"/>
+        </w:rPr>
+        <w:t>, SigFox, Zig</w:t>
+      </w:r>
+      <w:r>
+        <w:rPr>
+          <w:rFonts w:ascii="Arial" w:hAnsi="Arial" w:cs="Arial"/>
+          <w:sz w:val="24"/>
+          <w:szCs w:val="24"/>
+        </w:rPr>
+        <w:t xml:space="preserve">bee, Wi-Fi e Bluethooth. </w:t>
       </w:r>
       <w:r>
         <w:rPr>
@@ -3366,25 +3166,7 @@
           <w:sz w:val="20"/>
           <w:szCs w:val="20"/>
         </w:rPr>
-        <w:t xml:space="preserve"> vinda de um software que está sendo processado internamente nessa unidade. Ou seja, o software </w:t>
-      </w:r>
-      <w:proofErr w:type="spellStart"/>
-      <w:r>
-        <w:rPr>
-          <w:rFonts w:ascii="Arial" w:hAnsi="Arial" w:cs="Arial"/>
-          <w:sz w:val="20"/>
-          <w:szCs w:val="20"/>
-        </w:rPr>
-        <w:t>esta</w:t>
-      </w:r>
-      <w:proofErr w:type="spellEnd"/>
-      <w:r>
-        <w:rPr>
-          <w:rFonts w:ascii="Arial" w:hAnsi="Arial" w:cs="Arial"/>
-          <w:sz w:val="20"/>
-          <w:szCs w:val="20"/>
-        </w:rPr>
-        <w:t>́ embarcado na unidade de processamento</w:t>
+        <w:t xml:space="preserve"> vinda de um software que está sendo processado internamente nessa unidade. Ou seja, o software está embarcado na unidade de processamento</w:t>
       </w:r>
       <w:r>
         <w:rPr>
@@ -3766,7 +3548,6 @@
         </w:rPr>
         <w:t xml:space="preserve">em sistemas com </w:t>
       </w:r>
-      <w:proofErr w:type="spellStart"/>
       <w:r>
         <w:rPr>
           <w:rFonts w:ascii="Arial" w:hAnsi="Arial" w:cs="Arial"/>
@@ -3775,7 +3556,6 @@
         </w:rPr>
         <w:t>IoT</w:t>
       </w:r>
-      <w:proofErr w:type="spellEnd"/>
       <w:r>
         <w:rPr>
           <w:rFonts w:ascii="Arial" w:hAnsi="Arial" w:cs="Arial"/>
@@ -3852,7 +3632,6 @@
         </w:rPr>
         <w:t xml:space="preserve">, são perfeitos para o </w:t>
       </w:r>
-      <w:proofErr w:type="spellStart"/>
       <w:r>
         <w:rPr>
           <w:rFonts w:ascii="Arial" w:hAnsi="Arial" w:cs="Arial"/>
@@ -3861,7 +3640,6 @@
         </w:rPr>
         <w:t>IoT</w:t>
       </w:r>
-      <w:proofErr w:type="spellEnd"/>
       <w:r>
         <w:rPr>
           <w:rFonts w:ascii="Arial" w:hAnsi="Arial" w:cs="Arial"/>
@@ -3884,43 +3662,7 @@
           <w:sz w:val="24"/>
           <w:szCs w:val="24"/>
         </w:rPr>
-        <w:t xml:space="preserve">les possuem desempenho menor que os microprocessadores, mas </w:t>
-      </w:r>
-      <w:proofErr w:type="spellStart"/>
-      <w:r>
-        <w:rPr>
-          <w:rFonts w:ascii="Arial" w:hAnsi="Arial" w:cs="Arial"/>
-          <w:sz w:val="24"/>
-          <w:szCs w:val="24"/>
-        </w:rPr>
-        <w:t>são</w:t>
-      </w:r>
-      <w:proofErr w:type="spellEnd"/>
-      <w:r>
-        <w:rPr>
-          <w:rFonts w:ascii="Arial" w:hAnsi="Arial" w:cs="Arial"/>
-          <w:sz w:val="24"/>
-          <w:szCs w:val="24"/>
-        </w:rPr>
-        <w:t xml:space="preserve"> ideais em </w:t>
-      </w:r>
-      <w:proofErr w:type="spellStart"/>
-      <w:r>
-        <w:rPr>
-          <w:rFonts w:ascii="Arial" w:hAnsi="Arial" w:cs="Arial"/>
-          <w:sz w:val="24"/>
-          <w:szCs w:val="24"/>
-        </w:rPr>
-        <w:t>aplicações</w:t>
-      </w:r>
-      <w:proofErr w:type="spellEnd"/>
-      <w:r>
-        <w:rPr>
-          <w:rFonts w:ascii="Arial" w:hAnsi="Arial" w:cs="Arial"/>
-          <w:sz w:val="24"/>
-          <w:szCs w:val="24"/>
-        </w:rPr>
-        <w:t xml:space="preserve"> que necessitam de menores </w:t>
+        <w:t xml:space="preserve">les possuem desempenho menor que os microprocessadores, mas são ideais em aplicações que necessitam de menores </w:t>
       </w:r>
       <w:r>
         <w:rPr>
@@ -4319,11 +4061,15 @@
       <w:r>
         <w:t xml:space="preserve">Fazendo uma </w:t>
       </w:r>
-      <w:proofErr w:type="spellStart"/>
-      <w:r>
-        <w:t>analise</w:t>
-      </w:r>
-      <w:proofErr w:type="spellEnd"/>
+      <w:r>
+        <w:t>an</w:t>
+      </w:r>
+      <w:r>
+        <w:t>á</w:t>
+      </w:r>
+      <w:r>
+        <w:t>lise</w:t>
+      </w:r>
       <w:r>
         <w:t xml:space="preserve"> nas principais lojas online brasileiras, pouc</w:t>
       </w:r>
@@ -4331,15 +4077,7 @@
         <w:t>os</w:t>
       </w:r>
       <w:r>
-        <w:t xml:space="preserve"> são os equipamentos que se enquadrem nas características da </w:t>
-      </w:r>
-      <w:proofErr w:type="spellStart"/>
-      <w:r>
-        <w:t>IoT</w:t>
-      </w:r>
-      <w:proofErr w:type="spellEnd"/>
-      <w:r>
-        <w:t>. Na busca desses equipamentos, dois foram selecionados</w:t>
+        <w:t xml:space="preserve"> são os equipamentos que se enquadrem nas características da IoT. Na busca desses equipamentos, dois foram selecionados</w:t>
       </w:r>
       <w:r>
         <w:t xml:space="preserve"> para uma análise mais profunda</w:t>
@@ -4348,45 +4086,43 @@
         <w:t xml:space="preserve">, a </w:t>
       </w:r>
       <w:r>
-        <w:t xml:space="preserve">Cafeteira </w:t>
-      </w:r>
-      <w:proofErr w:type="spellStart"/>
-      <w:r>
-        <w:t>Nespresso</w:t>
-      </w:r>
-      <w:proofErr w:type="spellEnd"/>
-      <w:r>
-        <w:t xml:space="preserve"> </w:t>
-      </w:r>
-      <w:proofErr w:type="spellStart"/>
-      <w:r>
-        <w:t>Essenza</w:t>
-      </w:r>
-      <w:proofErr w:type="spellEnd"/>
-      <w:r>
-        <w:t xml:space="preserve"> Mini C automática </w:t>
-      </w:r>
-      <w:proofErr w:type="spellStart"/>
-      <w:r>
-        <w:t>silver</w:t>
-      </w:r>
-      <w:proofErr w:type="spellEnd"/>
-      <w:r>
-        <w:t xml:space="preserve"> que pode ser controlada via aplicativo mobile, mas utiliza apenas cápsulas para fazer a bebida, e a </w:t>
-      </w:r>
-      <w:r>
-        <w:t xml:space="preserve">Cafeteira </w:t>
-      </w:r>
-      <w:proofErr w:type="spellStart"/>
-      <w:r>
-        <w:t>De'Longhi</w:t>
-      </w:r>
-      <w:proofErr w:type="spellEnd"/>
-      <w:r>
-        <w:t xml:space="preserve"> EC automática</w:t>
-      </w:r>
-      <w:r>
-        <w:t xml:space="preserve"> que trabalha da mesma maneira que a anterior. Todas as outras cafeteiras encontradas eram de uso profissional ou não programáveis via rede sem fio, logo estão fora do escopo deste estudo.</w:t>
+        <w:t>Cafeteira Nespresso Essenza Mini C automática silver</w:t>
+      </w:r>
+      <w:r>
+        <w:t xml:space="preserve"> e a </w:t>
+      </w:r>
+      <w:r>
+        <w:t>De'Longhi EC automática</w:t>
+      </w:r>
+      <w:r>
+        <w:t>, as características IoT encontrada nelas</w:t>
+      </w:r>
+      <w:r>
+        <w:t xml:space="preserve"> é a possibilidade de</w:t>
+      </w:r>
+      <w:r>
+        <w:t xml:space="preserve"> ser</w:t>
+      </w:r>
+      <w:r>
+        <w:t>em</w:t>
+      </w:r>
+      <w:r>
+        <w:t xml:space="preserve"> controlada</w:t>
+      </w:r>
+      <w:r>
+        <w:t>s</w:t>
+      </w:r>
+      <w:r>
+        <w:t xml:space="preserve"> e programadas</w:t>
+      </w:r>
+      <w:r>
+        <w:t xml:space="preserve"> via aplicativo mobile, mas utiliza</w:t>
+      </w:r>
+      <w:r>
+        <w:t>m</w:t>
+      </w:r>
+      <w:r>
+        <w:t xml:space="preserve"> apenas cápsulas para fazer a bebida. Todas as outras cafeteiras encontradas eram de uso profissional ou não programáveis via rede sem fio, logo estão fora do escopo deste estudo.</w:t>
       </w:r>
     </w:p>
     <w:p>
@@ -4399,43 +4135,7 @@
         <w:ind w:left="284" w:firstLine="567"/>
       </w:pPr>
       <w:r>
-        <w:t>Tendo em vista o resultado da pesquisa, fica evidente que há muito espaço para novos equipamentos, que tenham melhor custo benefício e utilize pó ou grãos no processo de fazer café.</w:t>
-      </w:r>
-      <w:r>
-        <w:t xml:space="preserve"> Também há a possibilidade de associar o aplicativo </w:t>
-      </w:r>
-      <w:r>
-        <w:t>de controle</w:t>
-      </w:r>
-      <w:r>
-        <w:t xml:space="preserve"> </w:t>
-      </w:r>
-      <w:r>
-        <w:t>d</w:t>
-      </w:r>
-      <w:r>
-        <w:t>o equipamento,</w:t>
-      </w:r>
-      <w:r>
-        <w:t xml:space="preserve"> a um sistema comercial</w:t>
-      </w:r>
-      <w:r>
-        <w:t xml:space="preserve"> </w:t>
-      </w:r>
-      <w:r>
-        <w:t>especializado</w:t>
-      </w:r>
-      <w:r>
-        <w:t xml:space="preserve"> e</w:t>
-      </w:r>
-      <w:r>
-        <w:t>m</w:t>
-      </w:r>
-      <w:r>
-        <w:t xml:space="preserve"> café, melhorando a experiencia do usuário, ao possibilitar </w:t>
-      </w:r>
-      <w:r>
-        <w:t>uma maior variedade de insumos que podem ser adquiridos.</w:t>
+        <w:t>Tendo em vista o resultado da pesquisa, fica evidente que há muito espaço para novos equipamentos, que tenham melhor custo benefício e utilize pó ou grãos no processo de fazer café</w:t>
       </w:r>
     </w:p>
     <w:p>
@@ -4465,21 +4165,12 @@
       <w:r>
         <w:t xml:space="preserve"> </w:t>
       </w:r>
-      <w:proofErr w:type="spellStart"/>
       <w:r>
         <w:rPr>
           <w:i/>
           <w:iCs/>
         </w:rPr>
-        <w:t>pratic</w:t>
-      </w:r>
-      <w:proofErr w:type="spellEnd"/>
-      <w:r>
-        <w:rPr>
-          <w:i/>
-          <w:iCs/>
-        </w:rPr>
-        <w:t xml:space="preserve"> 20</w:t>
+        <w:t>pratic 20</w:t>
       </w:r>
       <w:r>
         <w:t xml:space="preserve"> </w:t>
@@ -4494,33 +4185,49 @@
         <w:t xml:space="preserve"> </w:t>
       </w:r>
       <w:r>
-        <w:t>Esta cafeteira tem um sistema bem simples, contendo poucos componentes elétricos, são eles uma resistência de 8</w:t>
+        <w:t>Esta cafeteira tem um sistema bem simples, contendo poucos componentes elétricos, são eles</w:t>
+      </w:r>
+      <w:r>
+        <w:t>,</w:t>
+      </w:r>
+      <w:r>
+        <w:t xml:space="preserve"> uma resistência de 8</w:t>
       </w:r>
       <w:r>
         <w:t>4</w:t>
       </w:r>
       <w:r>
+        <w:t xml:space="preserve"> homs, um termostato KSD301, e um fusível térmico. Estes componentes estão localizados na parte inferior</w:t>
+      </w:r>
+      <w:r>
+        <w:t xml:space="preserve"> do eletroeletrônico</w:t>
+      </w:r>
+      <w:r>
+        <w:t>. O trabalho da cafeteira também é muito simples. Quando a cafeteira é ligada, a água, que está em um</w:t>
+      </w:r>
+      <w:r>
+        <w:t xml:space="preserve">a tubulação de alumínio </w:t>
+      </w:r>
+      <w:r>
+        <w:t>evapora, e sobe, levando consigo água quente que é despejada em cima do pó de café. Quando a resistência chega na temperatura de 175º celsius o termosta</w:t>
+      </w:r>
+      <w:r>
+        <w:t>to</w:t>
+      </w:r>
+      <w:r>
         <w:t xml:space="preserve"> </w:t>
       </w:r>
-      <w:proofErr w:type="spellStart"/>
-      <w:r>
-        <w:t>homs</w:t>
-      </w:r>
-      <w:proofErr w:type="spellEnd"/>
-      <w:r>
-        <w:t>, um termostato KSD301, e um fusível térmico. Estes componentes estão localizados na parte inferior. O trabalho da cafeteira também é muito simples. Quando a cafeteira é ligada, a água, que está em um</w:t>
-      </w:r>
-      <w:r>
-        <w:t xml:space="preserve">a tubulação de alumínio </w:t>
-      </w:r>
-      <w:r>
-        <w:t xml:space="preserve">evapora, e sobe, levando consigo água quente que é despejada em cima do pó de café. Quando a resistência chega na temperatura de 175º celsius o termostato desliga a </w:t>
+      <w:r>
+        <w:t xml:space="preserve">desliga a </w:t>
       </w:r>
       <w:r>
         <w:t>alimentação elétrica</w:t>
       </w:r>
       <w:r>
-        <w:t>, religando o sistema quando cai abaixo desse valor, e neste ciclo a cafeteira se mantém até que seja desligada manualmente.</w:t>
+        <w:t>, religando o sistema quando cai abaixo desse valor, e neste ciclo a cafeteira se mantém até que seja desligada manualmente</w:t>
+      </w:r>
+      <w:r>
+        <w:t>.</w:t>
       </w:r>
     </w:p>
     <w:p>
@@ -4532,24 +4239,228 @@
         </w:numPr>
         <w:ind w:left="284" w:firstLine="567"/>
       </w:pPr>
+    </w:p>
+    <w:p>
+      <w:pPr>
+        <w:pStyle w:val="Style2"/>
+        <w:numPr>
+          <w:ilvl w:val="0"/>
+          <w:numId w:val="0"/>
+        </w:numPr>
+        <w:ind w:left="284" w:firstLine="567"/>
+      </w:pPr>
+    </w:p>
+    <w:p>
+      <w:pPr>
+        <w:pStyle w:val="Style2"/>
+        <w:numPr>
+          <w:ilvl w:val="0"/>
+          <w:numId w:val="0"/>
+        </w:numPr>
+        <w:ind w:left="284" w:firstLine="567"/>
+      </w:pPr>
+    </w:p>
+    <w:p>
+      <w:pPr>
+        <w:pStyle w:val="Style2"/>
+        <w:numPr>
+          <w:ilvl w:val="0"/>
+          <w:numId w:val="0"/>
+        </w:numPr>
+        <w:ind w:left="1848" w:hanging="432"/>
+      </w:pPr>
       <w:r>
         <w:rPr>
           <w:noProof/>
         </w:rPr>
         <w:lastRenderedPageBreak/>
+        <mc:AlternateContent>
+          <mc:Choice Requires="wps">
+            <w:drawing>
+              <wp:anchor distT="45720" distB="45720" distL="114300" distR="114300" simplePos="0" relativeHeight="251665408" behindDoc="0" locked="0" layoutInCell="1" allowOverlap="1" wp14:anchorId="796F934D" wp14:editId="182CDC7F">
+                <wp:simplePos x="0" y="0"/>
+                <wp:positionH relativeFrom="column">
+                  <wp:posOffset>2625090</wp:posOffset>
+                </wp:positionH>
+                <wp:positionV relativeFrom="paragraph">
+                  <wp:posOffset>0</wp:posOffset>
+                </wp:positionV>
+                <wp:extent cx="2133600" cy="295275"/>
+                <wp:effectExtent l="0" t="0" r="0" b="9525"/>
+                <wp:wrapSquare wrapText="bothSides"/>
+                <wp:docPr id="508374193" name="Caixa de Texto 2"/>
+                <wp:cNvGraphicFramePr>
+                  <a:graphicFrameLocks xmlns:a="http://schemas.openxmlformats.org/drawingml/2006/main"/>
+                </wp:cNvGraphicFramePr>
+                <a:graphic xmlns:a="http://schemas.openxmlformats.org/drawingml/2006/main">
+                  <a:graphicData uri="http://schemas.microsoft.com/office/word/2010/wordprocessingShape">
+                    <wps:wsp>
+                      <wps:cNvSpPr txBox="1">
+                        <a:spLocks noChangeArrowheads="1"/>
+                      </wps:cNvSpPr>
+                      <wps:spPr bwMode="auto">
+                        <a:xfrm>
+                          <a:off x="0" y="0"/>
+                          <a:ext cx="2133600" cy="295275"/>
+                        </a:xfrm>
+                        <a:prstGeom prst="rect">
+                          <a:avLst/>
+                        </a:prstGeom>
+                        <a:solidFill>
+                          <a:srgbClr val="FFFFFF"/>
+                        </a:solidFill>
+                        <a:ln w="9525">
+                          <a:noFill/>
+                          <a:miter lim="800000"/>
+                          <a:headEnd/>
+                          <a:tailEnd/>
+                        </a:ln>
+                      </wps:spPr>
+                      <wps:txbx>
+                        <w:txbxContent>
+                          <w:p>
+                            <w:pPr>
+                              <w:pStyle w:val="Style2"/>
+                              <w:numPr>
+                                <w:ilvl w:val="0"/>
+                                <w:numId w:val="0"/>
+                              </w:numPr>
+                              <w:rPr>
+                                <w:sz w:val="20"/>
+                                <w:szCs w:val="20"/>
+                              </w:rPr>
+                            </w:pPr>
+                            <w:r>
+                              <w:rPr>
+                                <w:b/>
+                                <w:bCs/>
+                                <w:sz w:val="20"/>
+                                <w:szCs w:val="20"/>
+                              </w:rPr>
+                              <w:t>Figura</w:t>
+                            </w:r>
+                            <w:r>
+                              <w:rPr>
+                                <w:b/>
+                                <w:bCs/>
+                                <w:sz w:val="20"/>
+                                <w:szCs w:val="20"/>
+                              </w:rPr>
+                              <w:t>2</w:t>
+                            </w:r>
+                            <w:r>
+                              <w:rPr>
+                                <w:sz w:val="20"/>
+                                <w:szCs w:val="20"/>
+                              </w:rPr>
+                              <w:t xml:space="preserve">: </w:t>
+                            </w:r>
+                            <w:r>
+                              <w:rPr>
+                                <w:sz w:val="20"/>
+                                <w:szCs w:val="20"/>
+                              </w:rPr>
+                              <w:t>Componentes elétricos</w:t>
+                            </w:r>
+                          </w:p>
+                          <w:p/>
+                        </w:txbxContent>
+                      </wps:txbx>
+                      <wps:bodyPr rot="0" vert="horz" wrap="square" lIns="91440" tIns="45720" rIns="91440" bIns="45720" anchor="t" anchorCtr="0">
+                        <a:noAutofit/>
+                      </wps:bodyPr>
+                    </wps:wsp>
+                  </a:graphicData>
+                </a:graphic>
+                <wp14:sizeRelH relativeFrom="margin">
+                  <wp14:pctWidth>0</wp14:pctWidth>
+                </wp14:sizeRelH>
+                <wp14:sizeRelV relativeFrom="margin">
+                  <wp14:pctHeight>0</wp14:pctHeight>
+                </wp14:sizeRelV>
+              </wp:anchor>
+            </w:drawing>
+          </mc:Choice>
+          <mc:Fallback>
+            <w:pict>
+              <v:shapetype w14:anchorId="796F934D" id="_x0000_t202" coordsize="21600,21600" o:spt="202" path="m,l,21600r21600,l21600,xe">
+                <v:stroke joinstyle="miter"/>
+                <v:path gradientshapeok="t" o:connecttype="rect"/>
+              </v:shapetype>
+              <v:shape id="Caixa de Texto 2" o:spid="_x0000_s1026" type="#_x0000_t202" style="position:absolute;left:0;text-align:left;margin-left:206.7pt;margin-top:0;width:168pt;height:23.25pt;z-index:251665408;visibility:visible;mso-wrap-style:square;mso-width-percent:0;mso-height-percent:0;mso-wrap-distance-left:9pt;mso-wrap-distance-top:3.6pt;mso-wrap-distance-right:9pt;mso-wrap-distance-bottom:3.6pt;mso-position-horizontal:absolute;mso-position-horizontal-relative:text;mso-position-vertical:absolute;mso-position-vertical-relative:text;mso-width-percent:0;mso-height-percent:0;mso-width-relative:margin;mso-height-relative:margin;v-text-anchor:top" o:gfxdata="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" stroked="f">
+                <v:textbox>
+                  <w:txbxContent>
+                    <w:p>
+                      <w:pPr>
+                        <w:pStyle w:val="Style2"/>
+                        <w:numPr>
+                          <w:ilvl w:val="0"/>
+                          <w:numId w:val="0"/>
+                        </w:numPr>
+                        <w:rPr>
+                          <w:sz w:val="20"/>
+                          <w:szCs w:val="20"/>
+                        </w:rPr>
+                      </w:pPr>
+                      <w:r>
+                        <w:rPr>
+                          <w:b/>
+                          <w:bCs/>
+                          <w:sz w:val="20"/>
+                          <w:szCs w:val="20"/>
+                        </w:rPr>
+                        <w:t>Figura</w:t>
+                      </w:r>
+                      <w:r>
+                        <w:rPr>
+                          <w:b/>
+                          <w:bCs/>
+                          <w:sz w:val="20"/>
+                          <w:szCs w:val="20"/>
+                        </w:rPr>
+                        <w:t>2</w:t>
+                      </w:r>
+                      <w:r>
+                        <w:rPr>
+                          <w:sz w:val="20"/>
+                          <w:szCs w:val="20"/>
+                        </w:rPr>
+                        <w:t xml:space="preserve">: </w:t>
+                      </w:r>
+                      <w:r>
+                        <w:rPr>
+                          <w:sz w:val="20"/>
+                          <w:szCs w:val="20"/>
+                        </w:rPr>
+                        <w:t>Componentes elétricos</w:t>
+                      </w:r>
+                    </w:p>
+                    <w:p/>
+                  </w:txbxContent>
+                </v:textbox>
+                <w10:wrap type="square"/>
+              </v:shape>
+            </w:pict>
+          </mc:Fallback>
+        </mc:AlternateContent>
+      </w:r>
+      <w:r>
+        <w:rPr>
+          <w:noProof/>
+        </w:rPr>
         <w:drawing>
-          <wp:anchor distT="0" distB="0" distL="114300" distR="114300" simplePos="0" relativeHeight="251661312" behindDoc="0" locked="0" layoutInCell="1" allowOverlap="1" wp14:anchorId="19CEFA56" wp14:editId="0B771245">
+          <wp:anchor distT="0" distB="0" distL="114300" distR="114300" simplePos="0" relativeHeight="251659264" behindDoc="0" locked="0" layoutInCell="1" allowOverlap="1" wp14:anchorId="4FE540E0" wp14:editId="79C7732C">
             <wp:simplePos x="0" y="0"/>
             <wp:positionH relativeFrom="column">
-              <wp:posOffset>348615</wp:posOffset>
+              <wp:posOffset>2259330</wp:posOffset>
             </wp:positionH>
             <wp:positionV relativeFrom="paragraph">
-              <wp:posOffset>4396740</wp:posOffset>
+              <wp:posOffset>289560</wp:posOffset>
             </wp:positionV>
-            <wp:extent cx="5143500" cy="4324350"/>
-            <wp:effectExtent l="0" t="0" r="0" b="0"/>
-            <wp:wrapTopAndBottom/>
-            <wp:docPr id="580323500" name="Imagem 2"/>
+            <wp:extent cx="3463290" cy="3238500"/>
+            <wp:effectExtent l="0" t="0" r="3810" b="0"/>
+            <wp:wrapSquare wrapText="bothSides"/>
+            <wp:docPr id="353111770" name="Imagem 2"/>
             <wp:cNvGraphicFramePr>
               <a:graphicFrameLocks xmlns:a="http://schemas.openxmlformats.org/drawingml/2006/main" noChangeAspect="1"/>
             </wp:cNvGraphicFramePr>
@@ -4557,7 +4468,7 @@
               <a:graphicData uri="http://schemas.openxmlformats.org/drawingml/2006/picture">
                 <pic:pic xmlns:pic="http://schemas.openxmlformats.org/drawingml/2006/picture">
                   <pic:nvPicPr>
-                    <pic:cNvPr id="580323500" name="Imagem 580323500"/>
+                    <pic:cNvPr id="353111770" name="Imagem 353111770"/>
                     <pic:cNvPicPr/>
                   </pic:nvPicPr>
                   <pic:blipFill>
@@ -4575,7 +4486,261 @@
                   <pic:spPr>
                     <a:xfrm>
                       <a:off x="0" y="0"/>
-                      <a:ext cx="5143500" cy="4324350"/>
+                      <a:ext cx="3463290" cy="3238500"/>
+                    </a:xfrm>
+                    <a:prstGeom prst="rect">
+                      <a:avLst/>
+                    </a:prstGeom>
+                  </pic:spPr>
+                </pic:pic>
+              </a:graphicData>
+            </a:graphic>
+            <wp14:sizeRelH relativeFrom="margin">
+              <wp14:pctWidth>0</wp14:pctWidth>
+            </wp14:sizeRelH>
+            <wp14:sizeRelV relativeFrom="margin">
+              <wp14:pctHeight>0</wp14:pctHeight>
+            </wp14:sizeRelV>
+          </wp:anchor>
+        </w:drawing>
+      </w:r>
+      <w:r>
+        <w:rPr>
+          <w:noProof/>
+        </w:rPr>
+        <mc:AlternateContent>
+          <mc:Choice Requires="wps">
+            <w:drawing>
+              <wp:anchor distT="45720" distB="45720" distL="114300" distR="114300" simplePos="0" relativeHeight="251661312" behindDoc="0" locked="0" layoutInCell="1" allowOverlap="1" wp14:anchorId="5CB74EB1" wp14:editId="5AFF6F4C">
+                <wp:simplePos x="0" y="0"/>
+                <wp:positionH relativeFrom="column">
+                  <wp:posOffset>129540</wp:posOffset>
+                </wp:positionH>
+                <wp:positionV relativeFrom="paragraph">
+                  <wp:posOffset>0</wp:posOffset>
+                </wp:positionV>
+                <wp:extent cx="2133600" cy="295275"/>
+                <wp:effectExtent l="0" t="0" r="0" b="9525"/>
+                <wp:wrapSquare wrapText="bothSides"/>
+                <wp:docPr id="217" name="Caixa de Texto 2"/>
+                <wp:cNvGraphicFramePr>
+                  <a:graphicFrameLocks xmlns:a="http://schemas.openxmlformats.org/drawingml/2006/main"/>
+                </wp:cNvGraphicFramePr>
+                <a:graphic xmlns:a="http://schemas.openxmlformats.org/drawingml/2006/main">
+                  <a:graphicData uri="http://schemas.microsoft.com/office/word/2010/wordprocessingShape">
+                    <wps:wsp>
+                      <wps:cNvSpPr txBox="1">
+                        <a:spLocks noChangeArrowheads="1"/>
+                      </wps:cNvSpPr>
+                      <wps:spPr bwMode="auto">
+                        <a:xfrm>
+                          <a:off x="0" y="0"/>
+                          <a:ext cx="2133600" cy="295275"/>
+                        </a:xfrm>
+                        <a:prstGeom prst="rect">
+                          <a:avLst/>
+                        </a:prstGeom>
+                        <a:solidFill>
+                          <a:srgbClr val="FFFFFF"/>
+                        </a:solidFill>
+                        <a:ln w="9525">
+                          <a:noFill/>
+                          <a:miter lim="800000"/>
+                          <a:headEnd/>
+                          <a:tailEnd/>
+                        </a:ln>
+                      </wps:spPr>
+                      <wps:txbx>
+                        <w:txbxContent>
+                          <w:p>
+                            <w:pPr>
+                              <w:pStyle w:val="Style2"/>
+                              <w:numPr>
+                                <w:ilvl w:val="0"/>
+                                <w:numId w:val="0"/>
+                              </w:numPr>
+                              <w:rPr>
+                                <w:sz w:val="20"/>
+                                <w:szCs w:val="20"/>
+                              </w:rPr>
+                            </w:pPr>
+                            <w:r>
+                              <w:rPr>
+                                <w:b/>
+                                <w:bCs/>
+                                <w:sz w:val="20"/>
+                                <w:szCs w:val="20"/>
+                              </w:rPr>
+                              <w:t>Figura1</w:t>
+                            </w:r>
+                            <w:r>
+                              <w:rPr>
+                                <w:sz w:val="20"/>
+                                <w:szCs w:val="20"/>
+                              </w:rPr>
+                              <w:t>:</w:t>
+                            </w:r>
+                            <w:r>
+                              <w:rPr>
+                                <w:sz w:val="20"/>
+                                <w:szCs w:val="20"/>
+                              </w:rPr>
+                              <w:t xml:space="preserve"> C</w:t>
+                            </w:r>
+                            <w:r>
+                              <w:rPr>
+                                <w:sz w:val="20"/>
+                                <w:szCs w:val="20"/>
+                              </w:rPr>
+                              <w:t xml:space="preserve">afeteira </w:t>
+                            </w:r>
+                            <w:r>
+                              <w:rPr>
+                                <w:sz w:val="20"/>
+                                <w:szCs w:val="20"/>
+                              </w:rPr>
+                              <w:t>p</w:t>
+                            </w:r>
+                            <w:r>
+                              <w:rPr>
+                                <w:sz w:val="20"/>
+                                <w:szCs w:val="20"/>
+                              </w:rPr>
+                              <w:t>ratc20</w:t>
+                            </w:r>
+                          </w:p>
+                          <w:p/>
+                        </w:txbxContent>
+                      </wps:txbx>
+                      <wps:bodyPr rot="0" vert="horz" wrap="square" lIns="91440" tIns="45720" rIns="91440" bIns="45720" anchor="t" anchorCtr="0">
+                        <a:noAutofit/>
+                      </wps:bodyPr>
+                    </wps:wsp>
+                  </a:graphicData>
+                </a:graphic>
+                <wp14:sizeRelH relativeFrom="margin">
+                  <wp14:pctWidth>0</wp14:pctWidth>
+                </wp14:sizeRelH>
+                <wp14:sizeRelV relativeFrom="margin">
+                  <wp14:pctHeight>0</wp14:pctHeight>
+                </wp14:sizeRelV>
+              </wp:anchor>
+            </w:drawing>
+          </mc:Choice>
+          <mc:Fallback>
+            <w:pict>
+              <v:shape w14:anchorId="5CB74EB1" id="_x0000_s1027" type="#_x0000_t202" style="position:absolute;left:0;text-align:left;margin-left:10.2pt;margin-top:0;width:168pt;height:23.25pt;z-index:251661312;visibility:visible;mso-wrap-style:square;mso-width-percent:0;mso-height-percent:0;mso-wrap-distance-left:9pt;mso-wrap-distance-top:3.6pt;mso-wrap-distance-right:9pt;mso-wrap-distance-bottom:3.6pt;mso-position-horizontal:absolute;mso-position-horizontal-relative:text;mso-position-vertical:absolute;mso-position-vertical-relative:text;mso-width-percent:0;mso-height-percent:0;mso-width-relative:margin;mso-height-relative:margin;v-text-anchor:top" o:gfxdata="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" stroked="f">
+                <v:textbox>
+                  <w:txbxContent>
+                    <w:p>
+                      <w:pPr>
+                        <w:pStyle w:val="Style2"/>
+                        <w:numPr>
+                          <w:ilvl w:val="0"/>
+                          <w:numId w:val="0"/>
+                        </w:numPr>
+                        <w:rPr>
+                          <w:sz w:val="20"/>
+                          <w:szCs w:val="20"/>
+                        </w:rPr>
+                      </w:pPr>
+                      <w:r>
+                        <w:rPr>
+                          <w:b/>
+                          <w:bCs/>
+                          <w:sz w:val="20"/>
+                          <w:szCs w:val="20"/>
+                        </w:rPr>
+                        <w:t>Figura1</w:t>
+                      </w:r>
+                      <w:r>
+                        <w:rPr>
+                          <w:sz w:val="20"/>
+                          <w:szCs w:val="20"/>
+                        </w:rPr>
+                        <w:t>:</w:t>
+                      </w:r>
+                      <w:r>
+                        <w:rPr>
+                          <w:sz w:val="20"/>
+                          <w:szCs w:val="20"/>
+                        </w:rPr>
+                        <w:t xml:space="preserve"> C</w:t>
+                      </w:r>
+                      <w:r>
+                        <w:rPr>
+                          <w:sz w:val="20"/>
+                          <w:szCs w:val="20"/>
+                        </w:rPr>
+                        <w:t xml:space="preserve">afeteira </w:t>
+                      </w:r>
+                      <w:r>
+                        <w:rPr>
+                          <w:sz w:val="20"/>
+                          <w:szCs w:val="20"/>
+                        </w:rPr>
+                        <w:t>p</w:t>
+                      </w:r>
+                      <w:r>
+                        <w:rPr>
+                          <w:sz w:val="20"/>
+                          <w:szCs w:val="20"/>
+                        </w:rPr>
+                        <w:t>ratc20</w:t>
+                      </w:r>
+                    </w:p>
+                    <w:p/>
+                  </w:txbxContent>
+                </v:textbox>
+                <w10:wrap type="square"/>
+              </v:shape>
+            </w:pict>
+          </mc:Fallback>
+        </mc:AlternateContent>
+      </w:r>
+      <w:r>
+        <w:rPr>
+          <w:noProof/>
+        </w:rPr>
+        <w:drawing>
+          <wp:anchor distT="0" distB="0" distL="114300" distR="114300" simplePos="0" relativeHeight="251658240" behindDoc="0" locked="0" layoutInCell="1" allowOverlap="1" wp14:anchorId="0E2A6C46" wp14:editId="7D958FA2">
+            <wp:simplePos x="0" y="0"/>
+            <wp:positionH relativeFrom="column">
+              <wp:posOffset>-118110</wp:posOffset>
+            </wp:positionH>
+            <wp:positionV relativeFrom="paragraph">
+              <wp:posOffset>295275</wp:posOffset>
+            </wp:positionV>
+            <wp:extent cx="2379980" cy="3162300"/>
+            <wp:effectExtent l="0" t="0" r="1270" b="0"/>
+            <wp:wrapSquare wrapText="bothSides"/>
+            <wp:docPr id="1475829088" name="Imagem 1"/>
+            <wp:cNvGraphicFramePr>
+              <a:graphicFrameLocks xmlns:a="http://schemas.openxmlformats.org/drawingml/2006/main" noChangeAspect="1"/>
+            </wp:cNvGraphicFramePr>
+            <a:graphic xmlns:a="http://schemas.openxmlformats.org/drawingml/2006/main">
+              <a:graphicData uri="http://schemas.openxmlformats.org/drawingml/2006/picture">
+                <pic:pic xmlns:pic="http://schemas.openxmlformats.org/drawingml/2006/picture">
+                  <pic:nvPicPr>
+                    <pic:cNvPr id="1475829088" name="Imagem 1475829088"/>
+                    <pic:cNvPicPr/>
+                  </pic:nvPicPr>
+                  <pic:blipFill>
+                    <a:blip r:embed="rId8" cstate="print">
+                      <a:extLst>
+                        <a:ext uri="{28A0092B-C50C-407E-A947-70E740481C1C}">
+                          <a14:useLocalDpi xmlns:a14="http://schemas.microsoft.com/office/drawing/2010/main" val="0"/>
+                        </a:ext>
+                      </a:extLst>
+                    </a:blip>
+                    <a:stretch>
+                      <a:fillRect/>
+                    </a:stretch>
+                  </pic:blipFill>
+                  <pic:spPr>
+                    <a:xfrm>
+                      <a:off x="0" y="0"/>
+                      <a:ext cx="2379980" cy="3162300"/>
                     </a:xfrm>
                     <a:prstGeom prst="rect">
                       <a:avLst/>
@@ -4593,60 +4758,16 @@
           </wp:anchor>
         </w:drawing>
       </w:r>
-      <w:r>
-        <w:rPr>
-          <w:noProof/>
-        </w:rPr>
-        <w:drawing>
-          <wp:anchor distT="0" distB="0" distL="114300" distR="114300" simplePos="0" relativeHeight="251658240" behindDoc="0" locked="0" layoutInCell="1" allowOverlap="1" wp14:anchorId="2AABA930" wp14:editId="571E9560">
-            <wp:simplePos x="0" y="0"/>
-            <wp:positionH relativeFrom="column">
-              <wp:posOffset>1015365</wp:posOffset>
-            </wp:positionH>
-            <wp:positionV relativeFrom="paragraph">
-              <wp:posOffset>0</wp:posOffset>
-            </wp:positionV>
-            <wp:extent cx="2877185" cy="3822700"/>
-            <wp:effectExtent l="0" t="0" r="0" b="6350"/>
-            <wp:wrapTopAndBottom/>
-            <wp:docPr id="349352194" name="Imagem 1"/>
-            <wp:cNvGraphicFramePr>
-              <a:graphicFrameLocks xmlns:a="http://schemas.openxmlformats.org/drawingml/2006/main" noChangeAspect="1"/>
-            </wp:cNvGraphicFramePr>
-            <a:graphic xmlns:a="http://schemas.openxmlformats.org/drawingml/2006/main">
-              <a:graphicData uri="http://schemas.openxmlformats.org/drawingml/2006/picture">
-                <pic:pic xmlns:pic="http://schemas.openxmlformats.org/drawingml/2006/picture">
-                  <pic:nvPicPr>
-                    <pic:cNvPr id="349352194" name="Imagem 349352194"/>
-                    <pic:cNvPicPr/>
-                  </pic:nvPicPr>
-                  <pic:blipFill>
-                    <a:blip r:embed="rId8">
-                      <a:extLst>
-                        <a:ext uri="{28A0092B-C50C-407E-A947-70E740481C1C}">
-                          <a14:useLocalDpi xmlns:a14="http://schemas.microsoft.com/office/drawing/2010/main" val="0"/>
-                        </a:ext>
-                      </a:extLst>
-                    </a:blip>
-                    <a:stretch>
-                      <a:fillRect/>
-                    </a:stretch>
-                  </pic:blipFill>
-                  <pic:spPr>
-                    <a:xfrm>
-                      <a:off x="0" y="0"/>
-                      <a:ext cx="2877185" cy="3822700"/>
-                    </a:xfrm>
-                    <a:prstGeom prst="rect">
-                      <a:avLst/>
-                    </a:prstGeom>
-                  </pic:spPr>
-                </pic:pic>
-              </a:graphicData>
-            </a:graphic>
-          </wp:anchor>
-        </w:drawing>
-      </w:r>
+    </w:p>
+    <w:p>
+      <w:pPr>
+        <w:pStyle w:val="Style2"/>
+        <w:numPr>
+          <w:ilvl w:val="0"/>
+          <w:numId w:val="0"/>
+        </w:numPr>
+        <w:ind w:left="792" w:hanging="432"/>
+      </w:pPr>
       <w:r>
         <w:rPr>
           <w:noProof/>
@@ -4654,79 +4775,81 @@
         <mc:AlternateContent>
           <mc:Choice Requires="wps">
             <w:drawing>
-              <wp:anchor distT="0" distB="0" distL="114300" distR="114300" simplePos="0" relativeHeight="251660288" behindDoc="0" locked="0" layoutInCell="1" allowOverlap="1" wp14:anchorId="20808F5A" wp14:editId="0A95E4F4">
+              <wp:anchor distT="45720" distB="45720" distL="114300" distR="114300" simplePos="0" relativeHeight="251667456" behindDoc="0" locked="0" layoutInCell="1" allowOverlap="1" wp14:anchorId="6DA9518F" wp14:editId="2EB6BD3C">
                 <wp:simplePos x="0" y="0"/>
                 <wp:positionH relativeFrom="column">
-                  <wp:posOffset>1929765</wp:posOffset>
+                  <wp:posOffset>3148965</wp:posOffset>
                 </wp:positionH>
                 <wp:positionV relativeFrom="paragraph">
-                  <wp:posOffset>3806190</wp:posOffset>
+                  <wp:posOffset>3295650</wp:posOffset>
                 </wp:positionV>
-                <wp:extent cx="1514475" cy="209550"/>
-                <wp:effectExtent l="0" t="0" r="9525" b="0"/>
-                <wp:wrapTopAndBottom/>
-                <wp:docPr id="972375319" name="Caixa de Texto 1"/>
-                <wp:cNvGraphicFramePr/>
+                <wp:extent cx="1266825" cy="257175"/>
+                <wp:effectExtent l="0" t="0" r="9525" b="9525"/>
+                <wp:wrapSquare wrapText="bothSides"/>
+                <wp:docPr id="1682654238" name="Caixa de Texto 2"/>
+                <wp:cNvGraphicFramePr>
+                  <a:graphicFrameLocks xmlns:a="http://schemas.openxmlformats.org/drawingml/2006/main"/>
+                </wp:cNvGraphicFramePr>
                 <a:graphic xmlns:a="http://schemas.openxmlformats.org/drawingml/2006/main">
                   <a:graphicData uri="http://schemas.microsoft.com/office/word/2010/wordprocessingShape">
                     <wps:wsp>
-                      <wps:cNvSpPr txBox="1"/>
-                      <wps:spPr>
+                      <wps:cNvSpPr txBox="1">
+                        <a:spLocks noChangeArrowheads="1"/>
+                      </wps:cNvSpPr>
+                      <wps:spPr bwMode="auto">
                         <a:xfrm>
                           <a:off x="0" y="0"/>
-                          <a:ext cx="1514475" cy="209550"/>
+                          <a:ext cx="1266825" cy="257175"/>
                         </a:xfrm>
                         <a:prstGeom prst="rect">
                           <a:avLst/>
                         </a:prstGeom>
                         <a:solidFill>
-                          <a:prstClr val="white"/>
+                          <a:srgbClr val="FFFFFF"/>
                         </a:solidFill>
-                        <a:ln>
+                        <a:ln w="9525">
                           <a:noFill/>
+                          <a:miter lim="800000"/>
+                          <a:headEnd/>
+                          <a:tailEnd/>
                         </a:ln>
                       </wps:spPr>
                       <wps:txbx>
                         <w:txbxContent>
                           <w:p>
                             <w:pPr>
-                              <w:pStyle w:val="Legenda"/>
                               <w:rPr>
-                                <w:rFonts w:ascii="Arial" w:hAnsi="Arial" w:cs="Arial"/>
-                                <w:noProof/>
-                                <w:sz w:val="24"/>
-                                <w:szCs w:val="24"/>
+                                <w:sz w:val="20"/>
+                                <w:szCs w:val="20"/>
                               </w:rPr>
                             </w:pPr>
                             <w:r>
-                              <w:t xml:space="preserve">Figura </w:t>
+                              <w:rPr>
+                                <w:b/>
+                                <w:bCs/>
+                                <w:sz w:val="20"/>
+                                <w:szCs w:val="20"/>
+                              </w:rPr>
+                              <w:t>Fonte:</w:t>
                             </w:r>
-                            <w:fldSimple w:instr=" SEQ Figura \* ARABIC ">
-                              <w:r>
-                                <w:rPr>
-                                  <w:noProof/>
-                                </w:rPr>
-                                <w:t>1</w:t>
-                              </w:r>
-                            </w:fldSimple>
                             <w:r>
-                              <w:t xml:space="preserve">: Cafeteira </w:t>
+                              <w:rPr>
+                                <w:sz w:val="20"/>
+                                <w:szCs w:val="20"/>
+                              </w:rPr>
+                              <w:t xml:space="preserve"> </w:t>
                             </w:r>
-                            <w:proofErr w:type="spellStart"/>
                             <w:r>
-                              <w:t>pratic</w:t>
-                            </w:r>
-                            <w:proofErr w:type="spellEnd"/>
-                            <w:r>
-                              <w:t xml:space="preserve"> 20</w:t>
+                              <w:rPr>
+                                <w:sz w:val="20"/>
+                                <w:szCs w:val="20"/>
+                              </w:rPr>
+                              <w:t>Autor (2023)</w:t>
                             </w:r>
                           </w:p>
                         </w:txbxContent>
                       </wps:txbx>
-                      <wps:bodyPr rot="0" spcFirstLastPara="0" vertOverflow="overflow" horzOverflow="overflow" vert="horz" wrap="square" lIns="0" tIns="0" rIns="0" bIns="0" numCol="1" spcCol="0" rtlCol="0" fromWordArt="0" anchor="t" anchorCtr="0" forceAA="0" compatLnSpc="1">
-                        <a:prstTxWarp prst="textNoShape">
-                          <a:avLst/>
-                        </a:prstTxWarp>
+                      <wps:bodyPr rot="0" vert="horz" wrap="square" lIns="91440" tIns="45720" rIns="91440" bIns="45720" anchor="t" anchorCtr="0">
                         <a:noAutofit/>
                       </wps:bodyPr>
                     </wps:wsp>
@@ -4743,49 +4866,183 @@
           </mc:Choice>
           <mc:Fallback>
             <w:pict>
-              <v:shapetype w14:anchorId="20808F5A" id="_x0000_t202" coordsize="21600,21600" o:spt="202" path="m,l,21600r21600,l21600,xe">
-                <v:stroke joinstyle="miter"/>
-                <v:path gradientshapeok="t" o:connecttype="rect"/>
-              </v:shapetype>
-              <v:shape id="Caixa de Texto 1" o:spid="_x0000_s1026" type="#_x0000_t202" style="position:absolute;left:0;text-align:left;margin-left:151.95pt;margin-top:299.7pt;width:119.25pt;height:16.5pt;z-index:251660288;visibility:visible;mso-wrap-style:square;mso-width-percent:0;mso-height-percent:0;mso-wrap-distance-left:9pt;mso-wrap-distance-top:0;mso-wrap-distance-right:9pt;mso-wrap-distance-bottom:0;mso-position-horizontal:absolute;mso-position-horizontal-relative:text;mso-position-vertical:absolute;mso-position-vertical-relative:text;mso-width-percent:0;mso-height-percent:0;mso-width-relative:margin;mso-height-relative:margin;v-text-anchor:top" o:gfxdata="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" stroked="f">
-                <v:textbox inset="0,0,0,0">
+              <v:shape w14:anchorId="6DA9518F" id="_x0000_s1028" type="#_x0000_t202" style="position:absolute;left:0;text-align:left;margin-left:247.95pt;margin-top:259.5pt;width:99.75pt;height:20.25pt;z-index:251667456;visibility:visible;mso-wrap-style:square;mso-width-percent:0;mso-height-percent:0;mso-wrap-distance-left:9pt;mso-wrap-distance-top:3.6pt;mso-wrap-distance-right:9pt;mso-wrap-distance-bottom:3.6pt;mso-position-horizontal:absolute;mso-position-horizontal-relative:text;mso-position-vertical:absolute;mso-position-vertical-relative:text;mso-width-percent:0;mso-height-percent:0;mso-width-relative:margin;mso-height-relative:margin;v-text-anchor:top" o:gfxdata="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" stroked="f">
+                <v:textbox>
                   <w:txbxContent>
                     <w:p>
                       <w:pPr>
-                        <w:pStyle w:val="Legenda"/>
                         <w:rPr>
-                          <w:rFonts w:ascii="Arial" w:hAnsi="Arial" w:cs="Arial"/>
-                          <w:noProof/>
-                          <w:sz w:val="24"/>
-                          <w:szCs w:val="24"/>
+                          <w:sz w:val="20"/>
+                          <w:szCs w:val="20"/>
                         </w:rPr>
                       </w:pPr>
                       <w:r>
-                        <w:t xml:space="preserve">Figura </w:t>
+                        <w:rPr>
+                          <w:b/>
+                          <w:bCs/>
+                          <w:sz w:val="20"/>
+                          <w:szCs w:val="20"/>
+                        </w:rPr>
+                        <w:t>Fonte:</w:t>
                       </w:r>
-                      <w:fldSimple w:instr=" SEQ Figura \* ARABIC ">
-                        <w:r>
-                          <w:rPr>
-                            <w:noProof/>
-                          </w:rPr>
-                          <w:t>1</w:t>
-                        </w:r>
-                      </w:fldSimple>
                       <w:r>
-                        <w:t xml:space="preserve">: Cafeteira </w:t>
+                        <w:rPr>
+                          <w:sz w:val="20"/>
+                          <w:szCs w:val="20"/>
+                        </w:rPr>
+                        <w:t xml:space="preserve"> </w:t>
                       </w:r>
-                      <w:proofErr w:type="spellStart"/>
                       <w:r>
-                        <w:t>pratic</w:t>
-                      </w:r>
-                      <w:proofErr w:type="spellEnd"/>
-                      <w:r>
-                        <w:t xml:space="preserve"> 20</w:t>
+                        <w:rPr>
+                          <w:sz w:val="20"/>
+                          <w:szCs w:val="20"/>
+                        </w:rPr>
+                        <w:t>Autor (2023)</w:t>
                       </w:r>
                     </w:p>
                   </w:txbxContent>
                 </v:textbox>
-                <w10:wrap type="topAndBottom"/>
+                <w10:wrap type="square"/>
+              </v:shape>
+            </w:pict>
+          </mc:Fallback>
+        </mc:AlternateContent>
+      </w:r>
+      <w:r>
+        <w:rPr>
+          <w:noProof/>
+        </w:rPr>
+        <mc:AlternateContent>
+          <mc:Choice Requires="wps">
+            <w:drawing>
+              <wp:anchor distT="45720" distB="45720" distL="114300" distR="114300" simplePos="0" relativeHeight="251663360" behindDoc="0" locked="0" layoutInCell="1" allowOverlap="1" wp14:anchorId="69519B64" wp14:editId="410A6BEE">
+                <wp:simplePos x="0" y="0"/>
+                <wp:positionH relativeFrom="column">
+                  <wp:posOffset>-3810</wp:posOffset>
+                </wp:positionH>
+                <wp:positionV relativeFrom="paragraph">
+                  <wp:posOffset>3267075</wp:posOffset>
+                </wp:positionV>
+                <wp:extent cx="2265680" cy="1047750"/>
+                <wp:effectExtent l="0" t="0" r="1270" b="0"/>
+                <wp:wrapSquare wrapText="bothSides"/>
+                <wp:docPr id="419446580" name="Caixa de Texto 2"/>
+                <wp:cNvGraphicFramePr>
+                  <a:graphicFrameLocks xmlns:a="http://schemas.openxmlformats.org/drawingml/2006/main"/>
+                </wp:cNvGraphicFramePr>
+                <a:graphic xmlns:a="http://schemas.openxmlformats.org/drawingml/2006/main">
+                  <a:graphicData uri="http://schemas.microsoft.com/office/word/2010/wordprocessingShape">
+                    <wps:wsp>
+                      <wps:cNvSpPr txBox="1">
+                        <a:spLocks noChangeArrowheads="1"/>
+                      </wps:cNvSpPr>
+                      <wps:spPr bwMode="auto">
+                        <a:xfrm>
+                          <a:off x="0" y="0"/>
+                          <a:ext cx="2265680" cy="1047750"/>
+                        </a:xfrm>
+                        <a:prstGeom prst="rect">
+                          <a:avLst/>
+                        </a:prstGeom>
+                        <a:solidFill>
+                          <a:srgbClr val="FFFFFF"/>
+                        </a:solidFill>
+                        <a:ln w="9525">
+                          <a:noFill/>
+                          <a:miter lim="800000"/>
+                          <a:headEnd/>
+                          <a:tailEnd/>
+                        </a:ln>
+                      </wps:spPr>
+                      <wps:txbx>
+                        <w:txbxContent>
+                          <w:p>
+                            <w:pPr>
+                              <w:rPr>
+                                <w:sz w:val="20"/>
+                                <w:szCs w:val="20"/>
+                              </w:rPr>
+                            </w:pPr>
+                            <w:r>
+                              <w:rPr>
+                                <w:b/>
+                                <w:bCs/>
+                                <w:sz w:val="20"/>
+                                <w:szCs w:val="20"/>
+                              </w:rPr>
+                              <w:t>Fonte:</w:t>
+                            </w:r>
+                            <w:r>
+                              <w:rPr>
+                                <w:sz w:val="20"/>
+                                <w:szCs w:val="20"/>
+                              </w:rPr>
+                              <w:t xml:space="preserve"> </w:t>
+                            </w:r>
+                            <w:r>
+                              <w:rPr>
+                                <w:sz w:val="20"/>
+                                <w:szCs w:val="20"/>
+                              </w:rPr>
+                              <w:t>https://www.magazineluiza.com.br/cafeteira-eletrica-mondial-pratic-cn-01-20-xicaras-preta-127-v/p/kbh965dbf7/ep/ceac/</w:t>
+                            </w:r>
+                          </w:p>
+                        </w:txbxContent>
+                      </wps:txbx>
+                      <wps:bodyPr rot="0" vert="horz" wrap="square" lIns="91440" tIns="45720" rIns="91440" bIns="45720" anchor="t" anchorCtr="0">
+                        <a:noAutofit/>
+                      </wps:bodyPr>
+                    </wps:wsp>
+                  </a:graphicData>
+                </a:graphic>
+                <wp14:sizeRelH relativeFrom="margin">
+                  <wp14:pctWidth>0</wp14:pctWidth>
+                </wp14:sizeRelH>
+                <wp14:sizeRelV relativeFrom="margin">
+                  <wp14:pctHeight>0</wp14:pctHeight>
+                </wp14:sizeRelV>
+              </wp:anchor>
+            </w:drawing>
+          </mc:Choice>
+          <mc:Fallback>
+            <w:pict>
+              <v:shape w14:anchorId="69519B64" id="_x0000_s1029" type="#_x0000_t202" style="position:absolute;left:0;text-align:left;margin-left:-.3pt;margin-top:257.25pt;width:178.4pt;height:82.5pt;z-index:251663360;visibility:visible;mso-wrap-style:square;mso-width-percent:0;mso-height-percent:0;mso-wrap-distance-left:9pt;mso-wrap-distance-top:3.6pt;mso-wrap-distance-right:9pt;mso-wrap-distance-bottom:3.6pt;mso-position-horizontal:absolute;mso-position-horizontal-relative:text;mso-position-vertical:absolute;mso-position-vertical-relative:text;mso-width-percent:0;mso-height-percent:0;mso-width-relative:margin;mso-height-relative:margin;v-text-anchor:top" o:gfxdata="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" stroked="f">
+                <v:textbox>
+                  <w:txbxContent>
+                    <w:p>
+                      <w:pPr>
+                        <w:rPr>
+                          <w:sz w:val="20"/>
+                          <w:szCs w:val="20"/>
+                        </w:rPr>
+                      </w:pPr>
+                      <w:r>
+                        <w:rPr>
+                          <w:b/>
+                          <w:bCs/>
+                          <w:sz w:val="20"/>
+                          <w:szCs w:val="20"/>
+                        </w:rPr>
+                        <w:t>Fonte:</w:t>
+                      </w:r>
+                      <w:r>
+                        <w:rPr>
+                          <w:sz w:val="20"/>
+                          <w:szCs w:val="20"/>
+                        </w:rPr>
+                        <w:t xml:space="preserve"> </w:t>
+                      </w:r>
+                      <w:r>
+                        <w:rPr>
+                          <w:sz w:val="20"/>
+                          <w:szCs w:val="20"/>
+                        </w:rPr>
+                        <w:t>https://www.magazineluiza.com.br/cafeteira-eletrica-mondial-pratic-cn-01-20-xicaras-preta-127-v/p/kbh965dbf7/ep/ceac/</w:t>
+                      </w:r>
+                    </w:p>
+                  </w:txbxContent>
+                </v:textbox>
+                <w10:wrap type="square"/>
               </v:shape>
             </w:pict>
           </mc:Fallback>
@@ -4799,7 +5056,7 @@
           <w:ilvl w:val="0"/>
           <w:numId w:val="0"/>
         </w:numPr>
-        <w:ind w:left="360" w:firstLine="348"/>
+        <w:ind w:left="792"/>
       </w:pPr>
     </w:p>
     <w:p>
@@ -4809,7 +5066,7 @@
           <w:ilvl w:val="0"/>
           <w:numId w:val="0"/>
         </w:numPr>
-        <w:ind w:left="360" w:firstLine="348"/>
+        <w:ind w:left="792"/>
       </w:pPr>
     </w:p>
     <w:p>
@@ -4819,7 +5076,7 @@
           <w:ilvl w:val="0"/>
           <w:numId w:val="0"/>
         </w:numPr>
-        <w:ind w:left="284" w:firstLine="567"/>
+        <w:ind w:left="792"/>
       </w:pPr>
     </w:p>
     <w:p>
@@ -4829,7 +5086,6 @@
           <w:ilvl w:val="0"/>
           <w:numId w:val="0"/>
         </w:numPr>
-        <w:ind w:left="284" w:firstLine="567"/>
       </w:pPr>
     </w:p>
     <w:p>
@@ -4839,8 +5095,20 @@
           <w:ilvl w:val="0"/>
           <w:numId w:val="0"/>
         </w:numPr>
-        <w:ind w:left="284" w:firstLine="567"/>
-      </w:pPr>
+        <w:ind w:left="792"/>
+      </w:pPr>
+    </w:p>
+    <w:p>
+      <w:pPr>
+        <w:pStyle w:val="Style2"/>
+        <w:numPr>
+          <w:ilvl w:val="1"/>
+          <w:numId w:val="1"/>
+        </w:numPr>
+      </w:pPr>
+      <w:r>
+        <w:t>COMPONENTES PARA A AUTOMAÇÃO</w:t>
+      </w:r>
     </w:p>
     <w:p>
       <w:pPr>
@@ -4849,8 +5117,20 @@
           <w:ilvl w:val="0"/>
           <w:numId w:val="0"/>
         </w:numPr>
-        <w:ind w:left="284" w:firstLine="567"/>
-      </w:pPr>
+        <w:ind w:left="426" w:firstLine="425"/>
+      </w:pPr>
+      <w:r>
+        <w:t xml:space="preserve">Para que o eletroeletrônico seja automatizado </w:t>
+      </w:r>
+      <w:r>
+        <w:t>é preciso adicionar alguns componentes eletrônicos.</w:t>
+      </w:r>
+      <w:r>
+        <w:t xml:space="preserve"> Estes dispositivos são o microcontrolador, relé, resistores, transistor, diodo</w:t>
+      </w:r>
+      <w:r>
+        <w:t>, e uma fonte de tensão CC.</w:t>
+      </w:r>
     </w:p>
     <w:p>
       <w:pPr>
@@ -4859,13 +5139,91 @@
           <w:ilvl w:val="0"/>
           <w:numId w:val="0"/>
         </w:numPr>
-        <w:ind w:left="284" w:firstLine="567"/>
-      </w:pPr>
-      <w:r>
-        <w:t>COLOCAR FOTOS DA CAFETEIRA E</w:t>
-      </w:r>
-      <w:r>
-        <w:t xml:space="preserve"> FALAR SOBRE AS CARACTERISTICAS</w:t>
+        <w:ind w:left="426" w:firstLine="425"/>
+      </w:pPr>
+      <w:r>
+        <w:t>Há uma variedade de</w:t>
+      </w:r>
+      <w:r>
+        <w:t xml:space="preserve"> fabricantes de</w:t>
+      </w:r>
+      <w:r>
+        <w:t xml:space="preserve"> microcontroladores no mercado</w:t>
+      </w:r>
+      <w:r>
+        <w:t>,</w:t>
+      </w:r>
+      <w:r>
+        <w:t xml:space="preserve"> tal</w:t>
+      </w:r>
+      <w:r>
+        <w:t xml:space="preserve"> como Microchip Technology, Texas Instruments, Atmel, dentre outras</w:t>
+      </w:r>
+      <w:r>
+        <w:t>, mas há um microcontrolador se destaca pelas suas funcionalidades e seu baixo custo, o ESP32</w:t>
+      </w:r>
+      <w:r>
+        <w:t xml:space="preserve"> da Espressif Systems</w:t>
+      </w:r>
+      <w:r>
+        <w:t xml:space="preserve">. Este pequeno microcontrolador pode ser aquirido por menos de  cinquenta reais e contem </w:t>
+      </w:r>
+      <w:r>
+        <w:t>wifi, bluetooth,</w:t>
+      </w:r>
+      <w:r>
+        <w:t xml:space="preserve"> </w:t>
+      </w:r>
+      <w:r>
+        <w:t xml:space="preserve">núcleo </w:t>
+      </w:r>
+      <w:r>
+        <w:t>dual core, modo baixo consumo para dispositivos alimentados por baterias,</w:t>
+      </w:r>
+      <w:r>
+        <w:t xml:space="preserve"> além d</w:t>
+      </w:r>
+      <w:r>
+        <w:t>as</w:t>
+      </w:r>
+      <w:r>
+        <w:t xml:space="preserve"> outras funcionalidades inerentes aos microco</w:t>
+      </w:r>
+      <w:r>
+        <w:t>n</w:t>
+      </w:r>
+      <w:r>
+        <w:t>troladores</w:t>
+      </w:r>
+      <w:r>
+        <w:t>. Com uma comunidade ativa e várias IDEs compatíveis para a programação</w:t>
+      </w:r>
+      <w:r>
+        <w:t>,</w:t>
+      </w:r>
+      <w:r>
+        <w:t xml:space="preserve"> este </w:t>
+      </w:r>
+      <w:r>
+        <w:t>microcontrolador</w:t>
+      </w:r>
+      <w:r>
+        <w:t xml:space="preserve"> cont</w:t>
+      </w:r>
+      <w:r>
+        <w:t>é</w:t>
+      </w:r>
+      <w:r>
+        <w:t xml:space="preserve">m várias bibliotecas que facilitam o desenvolvimento do software e </w:t>
+      </w:r>
+      <w:r>
+        <w:t>se enquadra</w:t>
+      </w:r>
+      <w:r>
+        <w:t xml:space="preserve"> perfeitamente</w:t>
+      </w:r>
+      <w:r>
+        <w:t xml:space="preserve"> na proposta deste projeto.</w:t>
       </w:r>
     </w:p>
     <w:p>
@@ -4875,7 +5233,225 @@
           <w:ilvl w:val="0"/>
           <w:numId w:val="0"/>
         </w:numPr>
-        <w:ind w:left="1848" w:hanging="432"/>
+        <w:ind w:left="1152" w:hanging="432"/>
+      </w:pPr>
+      <w:r>
+        <w:rPr>
+          <w:noProof/>
+        </w:rPr>
+        <w:lastRenderedPageBreak/>
+        <w:drawing>
+          <wp:anchor distT="0" distB="0" distL="114300" distR="114300" simplePos="0" relativeHeight="251668480" behindDoc="0" locked="0" layoutInCell="1" allowOverlap="1" wp14:anchorId="27F9B7AD" wp14:editId="4629B879">
+            <wp:simplePos x="0" y="0"/>
+            <wp:positionH relativeFrom="column">
+              <wp:posOffset>1205865</wp:posOffset>
+            </wp:positionH>
+            <wp:positionV relativeFrom="paragraph">
+              <wp:posOffset>197485</wp:posOffset>
+            </wp:positionV>
+            <wp:extent cx="2552700" cy="1885315"/>
+            <wp:effectExtent l="0" t="0" r="0" b="635"/>
+            <wp:wrapSquare wrapText="bothSides"/>
+            <wp:docPr id="1141700190" name="Imagem 3"/>
+            <wp:cNvGraphicFramePr>
+              <a:graphicFrameLocks xmlns:a="http://schemas.openxmlformats.org/drawingml/2006/main" noChangeAspect="1"/>
+            </wp:cNvGraphicFramePr>
+            <a:graphic xmlns:a="http://schemas.openxmlformats.org/drawingml/2006/main">
+              <a:graphicData uri="http://schemas.openxmlformats.org/drawingml/2006/picture">
+                <pic:pic xmlns:pic="http://schemas.openxmlformats.org/drawingml/2006/picture">
+                  <pic:nvPicPr>
+                    <pic:cNvPr id="1141700190" name="Imagem 1141700190"/>
+                    <pic:cNvPicPr/>
+                  </pic:nvPicPr>
+                  <pic:blipFill rotWithShape="1">
+                    <a:blip r:embed="rId9">
+                      <a:extLst>
+                        <a:ext uri="{28A0092B-C50C-407E-A947-70E740481C1C}">
+                          <a14:useLocalDpi xmlns:a14="http://schemas.microsoft.com/office/drawing/2010/main" val="0"/>
+                        </a:ext>
+                      </a:extLst>
+                    </a:blip>
+                    <a:srcRect l="5490" t="19557" r="7451" b="19926"/>
+                    <a:stretch/>
+                  </pic:blipFill>
+                  <pic:spPr bwMode="auto">
+                    <a:xfrm>
+                      <a:off x="0" y="0"/>
+                      <a:ext cx="2552700" cy="1885315"/>
+                    </a:xfrm>
+                    <a:prstGeom prst="rect">
+                      <a:avLst/>
+                    </a:prstGeom>
+                    <a:ln>
+                      <a:noFill/>
+                    </a:ln>
+                    <a:extLst>
+                      <a:ext uri="{53640926-AAD7-44D8-BBD7-CCE9431645EC}">
+                        <a14:shadowObscured xmlns:a14="http://schemas.microsoft.com/office/drawing/2010/main"/>
+                      </a:ext>
+                    </a:extLst>
+                  </pic:spPr>
+                </pic:pic>
+              </a:graphicData>
+            </a:graphic>
+            <wp14:sizeRelH relativeFrom="margin">
+              <wp14:pctWidth>0</wp14:pctWidth>
+            </wp14:sizeRelH>
+            <wp14:sizeRelV relativeFrom="margin">
+              <wp14:pctHeight>0</wp14:pctHeight>
+            </wp14:sizeRelV>
+          </wp:anchor>
+        </w:drawing>
+      </w:r>
+      <w:r>
+        <w:rPr>
+          <w:noProof/>
+        </w:rPr>
+        <mc:AlternateContent>
+          <mc:Choice Requires="wps">
+            <w:drawing>
+              <wp:anchor distT="45720" distB="45720" distL="114300" distR="114300" simplePos="0" relativeHeight="251670528" behindDoc="0" locked="0" layoutInCell="1" allowOverlap="1" wp14:anchorId="65E2AE86" wp14:editId="2B5DD774">
+                <wp:simplePos x="0" y="0"/>
+                <wp:positionH relativeFrom="column">
+                  <wp:posOffset>1377315</wp:posOffset>
+                </wp:positionH>
+                <wp:positionV relativeFrom="paragraph">
+                  <wp:posOffset>0</wp:posOffset>
+                </wp:positionV>
+                <wp:extent cx="2333625" cy="247650"/>
+                <wp:effectExtent l="0" t="0" r="9525" b="0"/>
+                <wp:wrapSquare wrapText="bothSides"/>
+                <wp:docPr id="1786765159" name="Caixa de Texto 2"/>
+                <wp:cNvGraphicFramePr>
+                  <a:graphicFrameLocks xmlns:a="http://schemas.openxmlformats.org/drawingml/2006/main"/>
+                </wp:cNvGraphicFramePr>
+                <a:graphic xmlns:a="http://schemas.openxmlformats.org/drawingml/2006/main">
+                  <a:graphicData uri="http://schemas.microsoft.com/office/word/2010/wordprocessingShape">
+                    <wps:wsp>
+                      <wps:cNvSpPr txBox="1">
+                        <a:spLocks noChangeArrowheads="1"/>
+                      </wps:cNvSpPr>
+                      <wps:spPr bwMode="auto">
+                        <a:xfrm>
+                          <a:off x="0" y="0"/>
+                          <a:ext cx="2333625" cy="247650"/>
+                        </a:xfrm>
+                        <a:prstGeom prst="rect">
+                          <a:avLst/>
+                        </a:prstGeom>
+                        <a:solidFill>
+                          <a:srgbClr val="FFFFFF"/>
+                        </a:solidFill>
+                        <a:ln w="9525">
+                          <a:noFill/>
+                          <a:miter lim="800000"/>
+                          <a:headEnd/>
+                          <a:tailEnd/>
+                        </a:ln>
+                      </wps:spPr>
+                      <wps:txbx>
+                        <w:txbxContent>
+                          <w:p>
+                            <w:pPr>
+                              <w:rPr>
+                                <w:sz w:val="20"/>
+                                <w:szCs w:val="20"/>
+                              </w:rPr>
+                            </w:pPr>
+                            <w:r>
+                              <w:rPr>
+                                <w:b/>
+                                <w:bCs/>
+                                <w:sz w:val="20"/>
+                                <w:szCs w:val="20"/>
+                              </w:rPr>
+                              <w:t>Figura 3</w:t>
+                            </w:r>
+                            <w:r>
+                              <w:rPr>
+                                <w:sz w:val="20"/>
+                                <w:szCs w:val="20"/>
+                              </w:rPr>
+                              <w:t xml:space="preserve">: </w:t>
+                            </w:r>
+                            <w:r>
+                              <w:rPr>
+                                <w:sz w:val="20"/>
+                                <w:szCs w:val="20"/>
+                              </w:rPr>
+                              <w:t>Módulo WiFi ESP32 Bluetooth</w:t>
+                            </w:r>
+                          </w:p>
+                        </w:txbxContent>
+                      </wps:txbx>
+                      <wps:bodyPr rot="0" vert="horz" wrap="square" lIns="91440" tIns="45720" rIns="91440" bIns="45720" anchor="t" anchorCtr="0">
+                        <a:noAutofit/>
+                      </wps:bodyPr>
+                    </wps:wsp>
+                  </a:graphicData>
+                </a:graphic>
+                <wp14:sizeRelH relativeFrom="margin">
+                  <wp14:pctWidth>0</wp14:pctWidth>
+                </wp14:sizeRelH>
+                <wp14:sizeRelV relativeFrom="margin">
+                  <wp14:pctHeight>0</wp14:pctHeight>
+                </wp14:sizeRelV>
+              </wp:anchor>
+            </w:drawing>
+          </mc:Choice>
+          <mc:Fallback>
+            <w:pict>
+              <v:shape w14:anchorId="65E2AE86" id="_x0000_s1030" type="#_x0000_t202" style="position:absolute;left:0;text-align:left;margin-left:108.45pt;margin-top:0;width:183.75pt;height:19.5pt;z-index:251670528;visibility:visible;mso-wrap-style:square;mso-width-percent:0;mso-height-percent:0;mso-wrap-distance-left:9pt;mso-wrap-distance-top:3.6pt;mso-wrap-distance-right:9pt;mso-wrap-distance-bottom:3.6pt;mso-position-horizontal:absolute;mso-position-horizontal-relative:text;mso-position-vertical:absolute;mso-position-vertical-relative:text;mso-width-percent:0;mso-height-percent:0;mso-width-relative:margin;mso-height-relative:margin;v-text-anchor:top" o:gfxdata="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" stroked="f">
+                <v:textbox>
+                  <w:txbxContent>
+                    <w:p>
+                      <w:pPr>
+                        <w:rPr>
+                          <w:sz w:val="20"/>
+                          <w:szCs w:val="20"/>
+                        </w:rPr>
+                      </w:pPr>
+                      <w:r>
+                        <w:rPr>
+                          <w:b/>
+                          <w:bCs/>
+                          <w:sz w:val="20"/>
+                          <w:szCs w:val="20"/>
+                        </w:rPr>
+                        <w:t>Figura 3</w:t>
+                      </w:r>
+                      <w:r>
+                        <w:rPr>
+                          <w:sz w:val="20"/>
+                          <w:szCs w:val="20"/>
+                        </w:rPr>
+                        <w:t xml:space="preserve">: </w:t>
+                      </w:r>
+                      <w:r>
+                        <w:rPr>
+                          <w:sz w:val="20"/>
+                          <w:szCs w:val="20"/>
+                        </w:rPr>
+                        <w:t>Módulo WiFi ESP32 Bluetooth</w:t>
+                      </w:r>
+                    </w:p>
+                  </w:txbxContent>
+                </v:textbox>
+                <w10:wrap type="square"/>
+              </v:shape>
+            </w:pict>
+          </mc:Fallback>
+        </mc:AlternateContent>
+      </w:r>
+    </w:p>
+    <w:p>
+      <w:pPr>
+        <w:pStyle w:val="Style2"/>
+        <w:numPr>
+          <w:ilvl w:val="0"/>
+          <w:numId w:val="0"/>
+        </w:numPr>
+        <w:ind w:left="1152" w:hanging="432"/>
       </w:pPr>
     </w:p>
     <w:p>
@@ -4892,13 +5468,11 @@
       <w:pPr>
         <w:pStyle w:val="Style2"/>
         <w:numPr>
-          <w:ilvl w:val="1"/>
-          <w:numId w:val="1"/>
+          <w:ilvl w:val="0"/>
+          <w:numId w:val="0"/>
         </w:numPr>
-      </w:pPr>
-      <w:r>
-        <w:t>O MICROCONTROLADOR</w:t>
-      </w:r>
+        <w:ind w:left="792" w:hanging="432"/>
+      </w:pPr>
     </w:p>
     <w:p>
       <w:pPr>
@@ -4907,91 +5481,8 @@
           <w:ilvl w:val="0"/>
           <w:numId w:val="0"/>
         </w:numPr>
-        <w:ind w:left="426" w:firstLine="425"/>
-      </w:pPr>
-      <w:r>
-        <w:t>Há uma variedade de</w:t>
-      </w:r>
-      <w:r>
-        <w:t xml:space="preserve"> fabricantes de</w:t>
-      </w:r>
-      <w:r>
-        <w:t xml:space="preserve"> microcontroladores no mercado</w:t>
-      </w:r>
-      <w:r>
-        <w:t>,</w:t>
-      </w:r>
-      <w:r>
-        <w:t xml:space="preserve"> tal</w:t>
-      </w:r>
-      <w:r>
-        <w:t xml:space="preserve"> como Microchip Technology, Texas </w:t>
-      </w:r>
-      <w:proofErr w:type="spellStart"/>
-      <w:r>
-        <w:t>Instruments</w:t>
-      </w:r>
-      <w:proofErr w:type="spellEnd"/>
-      <w:r>
-        <w:t>, Atmel, dentre outras</w:t>
-      </w:r>
-      <w:r>
-        <w:t>, mas há um microcontrolador se destaca pelas suas funcionalidades e seu baixo custo, o ESP32</w:t>
-      </w:r>
-      <w:r>
-        <w:t xml:space="preserve"> da </w:t>
-      </w:r>
-      <w:proofErr w:type="spellStart"/>
-      <w:r>
-        <w:t>Espressif</w:t>
-      </w:r>
-      <w:proofErr w:type="spellEnd"/>
-      <w:r>
-        <w:t xml:space="preserve"> Systems</w:t>
-      </w:r>
-      <w:r>
-        <w:t xml:space="preserve">. Este pequeno microcontrolador pode ser aquirido por menos de  cinquenta reais e contem </w:t>
-      </w:r>
-      <w:proofErr w:type="spellStart"/>
-      <w:r>
-        <w:t>wifi</w:t>
-      </w:r>
-      <w:proofErr w:type="spellEnd"/>
-      <w:r>
-        <w:t>, e bluetooth, além d</w:t>
-      </w:r>
-      <w:r>
-        <w:t>as</w:t>
-      </w:r>
-      <w:r>
-        <w:t xml:space="preserve"> outras funcionalidades inerentes aos microco</w:t>
-      </w:r>
-      <w:r>
-        <w:t>n</w:t>
-      </w:r>
-      <w:r>
-        <w:t>troladores</w:t>
-      </w:r>
-      <w:r>
-        <w:t xml:space="preserve">. Com uma comunidade ativa e várias </w:t>
-      </w:r>
-      <w:proofErr w:type="spellStart"/>
-      <w:r>
-        <w:t>IDEs</w:t>
-      </w:r>
-      <w:proofErr w:type="spellEnd"/>
-      <w:r>
-        <w:t xml:space="preserve"> compatíveis para a programação</w:t>
-      </w:r>
-      <w:r>
-        <w:t>,</w:t>
-      </w:r>
-      <w:r>
-        <w:t xml:space="preserve"> este é </w:t>
-      </w:r>
-      <w:r>
-        <w:t>o microcontrolador que melhor se enquadra na proposta deste projeto.</w:t>
-      </w:r>
+        <w:ind w:left="792" w:hanging="432"/>
+      </w:pPr>
     </w:p>
     <w:p>
       <w:pPr>
@@ -5000,8 +5491,11 @@
           <w:ilvl w:val="0"/>
           <w:numId w:val="0"/>
         </w:numPr>
-        <w:ind w:left="1152" w:hanging="432"/>
-      </w:pPr>
+        <w:ind w:left="792" w:hanging="432"/>
+      </w:pPr>
+      <w:r>
+        <w:tab/>
+      </w:r>
     </w:p>
     <w:p>
       <w:pPr>
@@ -5010,147 +5504,262 @@
           <w:ilvl w:val="0"/>
           <w:numId w:val="0"/>
         </w:numPr>
-        <w:ind w:left="1152" w:hanging="432"/>
-      </w:pPr>
+        <w:ind w:left="792" w:hanging="432"/>
+      </w:pPr>
+      <w:r>
+        <w:tab/>
+      </w:r>
     </w:p>
     <w:p>
       <w:pPr>
         <w:pStyle w:val="Style2"/>
         <w:numPr>
-          <w:ilvl w:val="1"/>
-          <w:numId w:val="1"/>
+          <w:ilvl w:val="0"/>
+          <w:numId w:val="0"/>
         </w:numPr>
-      </w:pPr>
+        <w:ind w:left="792" w:hanging="432"/>
+      </w:pPr>
+      <w:r>
+        <w:rPr>
+          <w:noProof/>
+        </w:rPr>
+        <mc:AlternateContent>
+          <mc:Choice Requires="wps">
+            <w:drawing>
+              <wp:anchor distT="45720" distB="45720" distL="114300" distR="114300" simplePos="0" relativeHeight="251672576" behindDoc="0" locked="0" layoutInCell="1" allowOverlap="1" wp14:anchorId="275FFD36" wp14:editId="281C5EBF">
+                <wp:simplePos x="0" y="0"/>
+                <wp:positionH relativeFrom="column">
+                  <wp:posOffset>805815</wp:posOffset>
+                </wp:positionH>
+                <wp:positionV relativeFrom="paragraph">
+                  <wp:posOffset>241300</wp:posOffset>
+                </wp:positionV>
+                <wp:extent cx="3657600" cy="247650"/>
+                <wp:effectExtent l="0" t="0" r="0" b="0"/>
+                <wp:wrapSquare wrapText="bothSides"/>
+                <wp:docPr id="1424338075" name="Caixa de Texto 2"/>
+                <wp:cNvGraphicFramePr>
+                  <a:graphicFrameLocks xmlns:a="http://schemas.openxmlformats.org/drawingml/2006/main"/>
+                </wp:cNvGraphicFramePr>
+                <a:graphic xmlns:a="http://schemas.openxmlformats.org/drawingml/2006/main">
+                  <a:graphicData uri="http://schemas.microsoft.com/office/word/2010/wordprocessingShape">
+                    <wps:wsp>
+                      <wps:cNvSpPr txBox="1">
+                        <a:spLocks noChangeArrowheads="1"/>
+                      </wps:cNvSpPr>
+                      <wps:spPr bwMode="auto">
+                        <a:xfrm>
+                          <a:off x="0" y="0"/>
+                          <a:ext cx="3657600" cy="247650"/>
+                        </a:xfrm>
+                        <a:prstGeom prst="rect">
+                          <a:avLst/>
+                        </a:prstGeom>
+                        <a:solidFill>
+                          <a:srgbClr val="FFFFFF"/>
+                        </a:solidFill>
+                        <a:ln w="9525">
+                          <a:noFill/>
+                          <a:miter lim="800000"/>
+                          <a:headEnd/>
+                          <a:tailEnd/>
+                        </a:ln>
+                      </wps:spPr>
+                      <wps:txbx>
+                        <w:txbxContent>
+                          <w:p>
+                            <w:pPr>
+                              <w:rPr>
+                                <w:sz w:val="20"/>
+                                <w:szCs w:val="20"/>
+                              </w:rPr>
+                            </w:pPr>
+                            <w:r>
+                              <w:rPr>
+                                <w:b/>
+                                <w:bCs/>
+                                <w:sz w:val="20"/>
+                                <w:szCs w:val="20"/>
+                              </w:rPr>
+                              <w:t>Fonte</w:t>
+                            </w:r>
+                            <w:r>
+                              <w:rPr>
+                                <w:sz w:val="20"/>
+                                <w:szCs w:val="20"/>
+                              </w:rPr>
+                              <w:t xml:space="preserve">: </w:t>
+                            </w:r>
+                            <w:r>
+                              <w:rPr>
+                                <w:sz w:val="20"/>
+                                <w:szCs w:val="20"/>
+                              </w:rPr>
+                              <w:t>https://www.makerhero.com/produto/modulo-wifi-esp32-bluetooth/</w:t>
+                            </w:r>
+                          </w:p>
+                        </w:txbxContent>
+                      </wps:txbx>
+                      <wps:bodyPr rot="0" vert="horz" wrap="square" lIns="91440" tIns="45720" rIns="91440" bIns="45720" anchor="t" anchorCtr="0">
+                        <a:noAutofit/>
+                      </wps:bodyPr>
+                    </wps:wsp>
+                  </a:graphicData>
+                </a:graphic>
+                <wp14:sizeRelH relativeFrom="margin">
+                  <wp14:pctWidth>0</wp14:pctWidth>
+                </wp14:sizeRelH>
+                <wp14:sizeRelV relativeFrom="margin">
+                  <wp14:pctHeight>0</wp14:pctHeight>
+                </wp14:sizeRelV>
+              </wp:anchor>
+            </w:drawing>
+          </mc:Choice>
+          <mc:Fallback>
+            <w:pict>
+              <v:shape w14:anchorId="275FFD36" id="_x0000_s1031" type="#_x0000_t202" style="position:absolute;left:0;text-align:left;margin-left:63.45pt;margin-top:19pt;width:4in;height:19.5pt;z-index:251672576;visibility:visible;mso-wrap-style:square;mso-width-percent:0;mso-height-percent:0;mso-wrap-distance-left:9pt;mso-wrap-distance-top:3.6pt;mso-wrap-distance-right:9pt;mso-wrap-distance-bottom:3.6pt;mso-position-horizontal:absolute;mso-position-horizontal-relative:text;mso-position-vertical:absolute;mso-position-vertical-relative:text;mso-width-percent:0;mso-height-percent:0;mso-width-relative:margin;mso-height-relative:margin;v-text-anchor:top" o:gfxdata="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" stroked="f">
+                <v:textbox>
+                  <w:txbxContent>
+                    <w:p>
+                      <w:pPr>
+                        <w:rPr>
+                          <w:sz w:val="20"/>
+                          <w:szCs w:val="20"/>
+                        </w:rPr>
+                      </w:pPr>
+                      <w:r>
+                        <w:rPr>
+                          <w:b/>
+                          <w:bCs/>
+                          <w:sz w:val="20"/>
+                          <w:szCs w:val="20"/>
+                        </w:rPr>
+                        <w:t>Fonte</w:t>
+                      </w:r>
+                      <w:r>
+                        <w:rPr>
+                          <w:sz w:val="20"/>
+                          <w:szCs w:val="20"/>
+                        </w:rPr>
+                        <w:t xml:space="preserve">: </w:t>
+                      </w:r>
+                      <w:r>
+                        <w:rPr>
+                          <w:sz w:val="20"/>
+                          <w:szCs w:val="20"/>
+                        </w:rPr>
+                        <w:t>https://www.makerhero.com/produto/modulo-wifi-esp32-bluetooth/</w:t>
+                      </w:r>
+                    </w:p>
+                  </w:txbxContent>
+                </v:textbox>
+                <w10:wrap type="square"/>
+              </v:shape>
+            </w:pict>
+          </mc:Fallback>
+        </mc:AlternateContent>
+      </w:r>
+      <w:r>
+        <w:tab/>
+      </w:r>
     </w:p>
     <w:p>
       <w:pPr>
         <w:pStyle w:val="Style2"/>
         <w:numPr>
-          <w:ilvl w:val="1"/>
-          <w:numId w:val="1"/>
+          <w:ilvl w:val="0"/>
+          <w:numId w:val="0"/>
         </w:numPr>
-      </w:pPr>
+        <w:ind w:left="792" w:hanging="432"/>
+      </w:pPr>
+      <w:r>
+        <w:tab/>
+      </w:r>
+    </w:p>
+    <w:p>
+      <w:pPr>
+        <w:pStyle w:val="Style2"/>
+        <w:numPr>
+          <w:ilvl w:val="0"/>
+          <w:numId w:val="0"/>
+        </w:numPr>
+        <w:ind w:left="792" w:hanging="432"/>
+      </w:pPr>
+    </w:p>
+    <w:p>
+      <w:pPr>
+        <w:pStyle w:val="Style2"/>
+        <w:numPr>
+          <w:ilvl w:val="0"/>
+          <w:numId w:val="0"/>
+        </w:numPr>
+        <w:ind w:left="792" w:hanging="432"/>
+      </w:pPr>
+      <w:r>
+        <w:tab/>
+      </w:r>
+      <w:r>
+        <w:tab/>
+      </w:r>
+      <w:r>
+        <w:t xml:space="preserve">A alimentação do ESP32 é de 3,3V, que neste protótipo será fornecida pelo cabo </w:t>
+      </w:r>
+      <w:r>
+        <w:t>USB</w:t>
+      </w:r>
+      <w:r>
+        <w:t xml:space="preserve">. Para ser possível acionar a cafeteira que trabalha com tensão de </w:t>
+      </w:r>
+      <w:r>
+        <w:t>220V será usado um relé modelo JZC-40F, que suporta tensão de 250V e é controlado por uma tensão CC de 12V</w:t>
+      </w:r>
+      <w:r>
+        <w:t xml:space="preserve">. No interfaceamento do microcontrolador com o relé, </w:t>
+      </w:r>
+      <w:r>
+        <w:t>um transistor BC337</w:t>
+      </w:r>
+      <w:r>
+        <w:t xml:space="preserve"> fará esse papel. Abaixo uma imagem mostra o esquema elétrico da ligação.</w:t>
+      </w:r>
+    </w:p>
+    <w:p>
+      <w:pPr>
+        <w:pStyle w:val="Style2"/>
+        <w:numPr>
+          <w:ilvl w:val="0"/>
+          <w:numId w:val="0"/>
+        </w:numPr>
+        <w:ind w:left="792" w:hanging="432"/>
+      </w:pPr>
+    </w:p>
+    <w:p>
+      <w:pPr>
+        <w:pStyle w:val="Style2"/>
+        <w:numPr>
+          <w:ilvl w:val="0"/>
+          <w:numId w:val="0"/>
+        </w:numPr>
+        <w:ind w:left="792" w:hanging="432"/>
+      </w:pPr>
+    </w:p>
+    <w:p>
+      <w:pPr>
+        <w:pStyle w:val="Style2"/>
+        <w:numPr>
+          <w:ilvl w:val="0"/>
+          <w:numId w:val="0"/>
+        </w:numPr>
+        <w:ind w:left="792" w:hanging="432"/>
+      </w:pPr>
+      <w:r>
+        <w:t>COLOCAR O ESQUEMA ELETRICO</w:t>
+      </w:r>
     </w:p>
     <w:p>
       <w:pPr>
         <w:spacing w:after="0" w:line="360" w:lineRule="auto"/>
         <w:ind w:right="-568"/>
-        <w:jc w:val="both"/>
-        <w:rPr>
-          <w:rFonts w:ascii="Arial" w:hAnsi="Arial" w:cs="Arial"/>
-          <w:sz w:val="24"/>
-          <w:szCs w:val="24"/>
-        </w:rPr>
-      </w:pPr>
-    </w:p>
-    <w:p>
-      <w:pPr>
-        <w:pStyle w:val="PargrafodaLista"/>
-        <w:spacing w:after="0" w:line="360" w:lineRule="auto"/>
-        <w:ind w:left="1440" w:right="-568"/>
-        <w:jc w:val="both"/>
-        <w:rPr>
-          <w:rFonts w:ascii="Arial" w:hAnsi="Arial" w:cs="Arial"/>
-          <w:sz w:val="24"/>
-          <w:szCs w:val="24"/>
-        </w:rPr>
-      </w:pPr>
-    </w:p>
-    <w:p>
-      <w:pPr>
-        <w:pStyle w:val="PargrafodaLista"/>
-        <w:spacing w:after="0" w:line="360" w:lineRule="auto"/>
-        <w:ind w:right="-568"/>
-        <w:jc w:val="both"/>
-        <w:rPr>
-          <w:rFonts w:ascii="Arial" w:hAnsi="Arial" w:cs="Arial"/>
-          <w:sz w:val="24"/>
-          <w:szCs w:val="24"/>
-        </w:rPr>
-      </w:pPr>
-      <w:r>
-        <w:rPr>
-          <w:rFonts w:ascii="Arial" w:hAnsi="Arial" w:cs="Arial"/>
-          <w:sz w:val="24"/>
-          <w:szCs w:val="24"/>
-        </w:rPr>
-        <w:t>Escolha do microcontrolador</w:t>
-      </w:r>
-    </w:p>
-    <w:p>
-      <w:pPr>
-        <w:pStyle w:val="PargrafodaLista"/>
-        <w:spacing w:after="0" w:line="360" w:lineRule="auto"/>
-        <w:ind w:left="1440" w:right="-283"/>
-        <w:jc w:val="both"/>
-        <w:rPr>
-          <w:rFonts w:ascii="Arial" w:hAnsi="Arial" w:cs="Arial"/>
-          <w:sz w:val="24"/>
-          <w:szCs w:val="24"/>
-        </w:rPr>
-      </w:pPr>
-      <w:r>
-        <w:rPr>
-          <w:rFonts w:ascii="Arial" w:hAnsi="Arial" w:cs="Arial"/>
-          <w:sz w:val="24"/>
-          <w:szCs w:val="24"/>
-        </w:rPr>
-        <w:t xml:space="preserve">Para que todas as características escolhidas no passo dois seja possível, é preciso </w:t>
-      </w:r>
-      <w:r>
-        <w:rPr>
-          <w:rFonts w:ascii="Arial" w:hAnsi="Arial" w:cs="Arial"/>
-          <w:sz w:val="24"/>
-          <w:szCs w:val="24"/>
-        </w:rPr>
-        <w:t xml:space="preserve">um microcontrolador a altura. Neste ponto será feita </w:t>
-      </w:r>
-      <w:r>
-        <w:rPr>
-          <w:rFonts w:ascii="Arial" w:hAnsi="Arial" w:cs="Arial"/>
-          <w:sz w:val="24"/>
-          <w:szCs w:val="24"/>
-        </w:rPr>
-        <w:t>uma</w:t>
-      </w:r>
-      <w:r>
-        <w:rPr>
-          <w:rFonts w:ascii="Arial" w:hAnsi="Arial" w:cs="Arial"/>
-          <w:sz w:val="24"/>
-          <w:szCs w:val="24"/>
-        </w:rPr>
-        <w:t xml:space="preserve"> an</w:t>
-      </w:r>
-      <w:r>
-        <w:rPr>
-          <w:rFonts w:ascii="Arial" w:hAnsi="Arial" w:cs="Arial"/>
-          <w:sz w:val="24"/>
-          <w:szCs w:val="24"/>
-        </w:rPr>
-        <w:t>á</w:t>
-      </w:r>
-      <w:r>
-        <w:rPr>
-          <w:rFonts w:ascii="Arial" w:hAnsi="Arial" w:cs="Arial"/>
-          <w:sz w:val="24"/>
-          <w:szCs w:val="24"/>
-        </w:rPr>
-        <w:t>lise de microcontroladores comerciais de menor custo para criar o sistema</w:t>
-      </w:r>
-      <w:r>
-        <w:rPr>
-          <w:rFonts w:ascii="Arial" w:hAnsi="Arial" w:cs="Arial"/>
-          <w:sz w:val="24"/>
-          <w:szCs w:val="24"/>
-        </w:rPr>
-        <w:t xml:space="preserve">. </w:t>
-      </w:r>
-    </w:p>
-    <w:p>
-      <w:pPr>
-        <w:pStyle w:val="PargrafodaLista"/>
-        <w:spacing w:after="0" w:line="360" w:lineRule="auto"/>
-        <w:ind w:left="1440" w:right="-568"/>
         <w:jc w:val="both"/>
         <w:rPr>
           <w:rFonts w:ascii="Arial" w:hAnsi="Arial" w:cs="Arial"/>
@@ -5402,6 +6011,7 @@
           <w:sz w:val="24"/>
           <w:szCs w:val="24"/>
         </w:rPr>
+        <w:lastRenderedPageBreak/>
         <w:t xml:space="preserve">CARDOSO, Daniela Silva. </w:t>
       </w:r>
       <w:r>
@@ -5412,29 +6022,7 @@
           <w:sz w:val="24"/>
           <w:szCs w:val="24"/>
         </w:rPr>
-        <w:t xml:space="preserve">Aspectos atuais da </w:t>
-      </w:r>
-      <w:proofErr w:type="spellStart"/>
-      <w:r>
-        <w:rPr>
-          <w:rFonts w:ascii="Arial" w:hAnsi="Arial" w:cs="Arial"/>
-          <w:b/>
-          <w:bCs/>
-          <w:sz w:val="24"/>
-          <w:szCs w:val="24"/>
-        </w:rPr>
-        <w:t>IoT</w:t>
-      </w:r>
-      <w:proofErr w:type="spellEnd"/>
-      <w:r>
-        <w:rPr>
-          <w:rFonts w:ascii="Arial" w:hAnsi="Arial" w:cs="Arial"/>
-          <w:b/>
-          <w:bCs/>
-          <w:sz w:val="24"/>
-          <w:szCs w:val="24"/>
-        </w:rPr>
-        <w:t>: Características e desafios</w:t>
+        <w:t>Aspectos atuais da IoT: Características e desafios</w:t>
       </w:r>
       <w:r>
         <w:rPr>
@@ -5506,7 +6094,7 @@
         </w:rPr>
         <w:t xml:space="preserve">Disponível em: </w:t>
       </w:r>
-      <w:hyperlink r:id="rId9" w:history="1">
+      <w:hyperlink r:id="rId10" w:history="1">
         <w:r>
           <w:rPr>
             <w:rStyle w:val="Hyperlink"/>
@@ -5545,7 +6133,6 @@
           <w:shd w:val="clear" w:color="auto" w:fill="FFFFFF"/>
         </w:rPr>
       </w:pPr>
-      <w:proofErr w:type="spellStart"/>
       <w:r>
         <w:rPr>
           <w:rFonts w:ascii="Arial" w:hAnsi="Arial" w:cs="Arial"/>
@@ -5554,30 +6141,29 @@
           <w:shd w:val="clear" w:color="auto" w:fill="FFFFFF"/>
           <w:lang w:val="en-US"/>
         </w:rPr>
-        <w:t>Madakam</w:t>
-      </w:r>
-      <w:proofErr w:type="spellEnd"/>
-      <w:r>
-        <w:rPr>
-          <w:rFonts w:ascii="Arial" w:hAnsi="Arial" w:cs="Arial"/>
+        <w:t>Madakam, Somayya; Ramaswamy ,R; Tripathi, Siddharth(2015).</w:t>
+      </w:r>
+      <w:r>
+        <w:rPr>
+          <w:rFonts w:ascii="Arial" w:hAnsi="Arial" w:cs="Arial"/>
+          <w:b/>
+          <w:bCs/>
           <w:sz w:val="24"/>
           <w:szCs w:val="24"/>
           <w:shd w:val="clear" w:color="auto" w:fill="FFFFFF"/>
           <w:lang w:val="en-US"/>
         </w:rPr>
-        <w:t>, Somayya; Ramaswamy ,R; Tripathi, Siddharth(2015).</w:t>
-      </w:r>
-      <w:r>
-        <w:rPr>
-          <w:rFonts w:ascii="Arial" w:hAnsi="Arial" w:cs="Arial"/>
-          <w:b/>
-          <w:bCs/>
+        <w:t xml:space="preserve"> Internet of Things (IoT): A Literature Review</w:t>
+      </w:r>
+      <w:r>
+        <w:rPr>
+          <w:rFonts w:ascii="Arial" w:hAnsi="Arial" w:cs="Arial"/>
           <w:sz w:val="24"/>
           <w:szCs w:val="24"/>
           <w:shd w:val="clear" w:color="auto" w:fill="FFFFFF"/>
           <w:lang w:val="en-US"/>
         </w:rPr>
-        <w:t xml:space="preserve"> Internet of Things (IoT): A Literature Review</w:t>
+        <w:t>. </w:t>
       </w:r>
       <w:r>
         <w:rPr>
@@ -5585,89 +6171,8 @@
           <w:sz w:val="24"/>
           <w:szCs w:val="24"/>
           <w:shd w:val="clear" w:color="auto" w:fill="FFFFFF"/>
-          <w:lang w:val="en-US"/>
-        </w:rPr>
-        <w:t>. </w:t>
-      </w:r>
-      <w:proofErr w:type="spellStart"/>
-      <w:r>
-        <w:rPr>
-          <w:rFonts w:ascii="Arial" w:hAnsi="Arial" w:cs="Arial"/>
-          <w:sz w:val="24"/>
-          <w:szCs w:val="24"/>
-          <w:shd w:val="clear" w:color="auto" w:fill="FFFFFF"/>
-        </w:rPr>
-        <w:t>Munbai</w:t>
-      </w:r>
-      <w:proofErr w:type="spellEnd"/>
-      <w:r>
-        <w:rPr>
-          <w:rFonts w:ascii="Arial" w:hAnsi="Arial" w:cs="Arial"/>
-          <w:sz w:val="24"/>
-          <w:szCs w:val="24"/>
-          <w:shd w:val="clear" w:color="auto" w:fill="FFFFFF"/>
-        </w:rPr>
-        <w:t xml:space="preserve">: Jornal </w:t>
-      </w:r>
-      <w:proofErr w:type="spellStart"/>
-      <w:r>
-        <w:rPr>
-          <w:rFonts w:ascii="Arial" w:hAnsi="Arial" w:cs="Arial"/>
-          <w:sz w:val="24"/>
-          <w:szCs w:val="24"/>
-          <w:shd w:val="clear" w:color="auto" w:fill="FFFFFF"/>
-        </w:rPr>
-        <w:t>of</w:t>
-      </w:r>
-      <w:proofErr w:type="spellEnd"/>
-      <w:r>
-        <w:rPr>
-          <w:rFonts w:ascii="Arial" w:hAnsi="Arial" w:cs="Arial"/>
-          <w:sz w:val="24"/>
-          <w:szCs w:val="24"/>
-          <w:shd w:val="clear" w:color="auto" w:fill="FFFFFF"/>
-        </w:rPr>
-        <w:t xml:space="preserve"> Computer </w:t>
-      </w:r>
-      <w:proofErr w:type="spellStart"/>
-      <w:r>
-        <w:rPr>
-          <w:rFonts w:ascii="Arial" w:hAnsi="Arial" w:cs="Arial"/>
-          <w:sz w:val="24"/>
-          <w:szCs w:val="24"/>
-          <w:shd w:val="clear" w:color="auto" w:fill="FFFFFF"/>
-        </w:rPr>
-        <w:t>and</w:t>
-      </w:r>
-      <w:proofErr w:type="spellEnd"/>
-      <w:r>
-        <w:rPr>
-          <w:rFonts w:ascii="Arial" w:hAnsi="Arial" w:cs="Arial"/>
-          <w:sz w:val="24"/>
-          <w:szCs w:val="24"/>
-          <w:shd w:val="clear" w:color="auto" w:fill="FFFFFF"/>
-        </w:rPr>
-        <w:t xml:space="preserve"> </w:t>
-      </w:r>
-      <w:proofErr w:type="spellStart"/>
-      <w:r>
-        <w:rPr>
-          <w:rFonts w:ascii="Arial" w:hAnsi="Arial" w:cs="Arial"/>
-          <w:sz w:val="24"/>
-          <w:szCs w:val="24"/>
-          <w:shd w:val="clear" w:color="auto" w:fill="FFFFFF"/>
-        </w:rPr>
-        <w:t>Comunications</w:t>
-      </w:r>
-      <w:proofErr w:type="spellEnd"/>
-      <w:r>
-        <w:rPr>
-          <w:rFonts w:ascii="Arial" w:hAnsi="Arial" w:cs="Arial"/>
-          <w:sz w:val="24"/>
-          <w:szCs w:val="24"/>
-          <w:shd w:val="clear" w:color="auto" w:fill="FFFFFF"/>
-        </w:rPr>
-        <w:t>, 2015</w:t>
+        </w:rPr>
+        <w:t>Munbai: Jornal of Computer and Comunications, 2015</w:t>
       </w:r>
       <w:r>
         <w:rPr>
@@ -5861,23 +6366,13 @@
         </w:rPr>
         <w:t xml:space="preserve">. </w:t>
       </w:r>
-      <w:proofErr w:type="spellStart"/>
-      <w:r>
-        <w:rPr>
-          <w:rFonts w:ascii="Arial" w:hAnsi="Arial" w:cs="Arial"/>
-          <w:sz w:val="24"/>
-          <w:szCs w:val="24"/>
-        </w:rPr>
-        <w:t>São</w:t>
-      </w:r>
-      <w:proofErr w:type="spellEnd"/>
-      <w:r>
-        <w:rPr>
-          <w:rFonts w:ascii="Arial" w:hAnsi="Arial" w:cs="Arial"/>
-          <w:sz w:val="24"/>
-          <w:szCs w:val="24"/>
-        </w:rPr>
-        <w:t xml:space="preserve"> Paulo</w:t>
+      <w:r>
+        <w:rPr>
+          <w:rFonts w:ascii="Arial" w:hAnsi="Arial" w:cs="Arial"/>
+          <w:sz w:val="24"/>
+          <w:szCs w:val="24"/>
+        </w:rPr>
+        <w:t>São Paulo</w:t>
       </w:r>
       <w:r>
         <w:rPr>
@@ -5887,7 +6382,6 @@
         </w:rPr>
         <w:t xml:space="preserve">: </w:t>
       </w:r>
-      <w:proofErr w:type="spellStart"/>
       <w:r>
         <w:rPr>
           <w:rFonts w:ascii="Arial" w:hAnsi="Arial" w:cs="Arial"/>
@@ -5896,7 +6390,6 @@
         </w:rPr>
         <w:t>Érica</w:t>
       </w:r>
-      <w:proofErr w:type="spellEnd"/>
       <w:r>
         <w:rPr>
           <w:rFonts w:ascii="Arial" w:hAnsi="Arial" w:cs="Arial"/>
@@ -5923,7 +6416,7 @@
       </w:r>
     </w:p>
     <w:sectPr>
-      <w:headerReference w:type="default" r:id="rId10"/>
+      <w:headerReference w:type="default" r:id="rId11"/>
       <w:pgSz w:w="11906" w:h="16838" w:code="9"/>
       <w:pgMar w:top="1701" w:right="1134" w:bottom="1134" w:left="1701" w:header="851" w:footer="624" w:gutter="0"/>
       <w:cols w:space="708"/>

</xml_diff>

<commit_message>
Adicao do esquema eletrico
</commit_message>
<xml_diff>
--- a/Atualizado MICROCONTROLADOR APLICADO A CAFETEIRA....docx
+++ b/Atualizado MICROCONTROLADOR APLICADO A CAFETEIRA....docx
@@ -745,6 +745,7 @@
         </w:rPr>
         <w:t xml:space="preserve"> </w:t>
       </w:r>
+      <w:proofErr w:type="spellStart"/>
       <w:r>
         <w:rPr>
           <w:rFonts w:ascii="Arial" w:hAnsi="Arial" w:cs="Arial"/>
@@ -753,6 +754,7 @@
         </w:rPr>
         <w:t>IoT</w:t>
       </w:r>
+      <w:proofErr w:type="spellEnd"/>
       <w:r>
         <w:rPr>
           <w:rFonts w:ascii="Arial" w:hAnsi="Arial" w:cs="Arial"/>
@@ -1181,6 +1183,7 @@
         </w:rPr>
         <w:t xml:space="preserve">compreender como os microcontroladores podem ser aplicados à </w:t>
       </w:r>
+      <w:proofErr w:type="spellStart"/>
       <w:r>
         <w:rPr>
           <w:rFonts w:ascii="Arial" w:hAnsi="Arial" w:cs="Arial"/>
@@ -1189,6 +1192,7 @@
         </w:rPr>
         <w:t>IoT</w:t>
       </w:r>
+      <w:proofErr w:type="spellEnd"/>
       <w:r>
         <w:rPr>
           <w:rFonts w:ascii="Arial" w:hAnsi="Arial" w:cs="Arial"/>
@@ -1203,7 +1207,25 @@
           <w:sz w:val="24"/>
           <w:szCs w:val="24"/>
         </w:rPr>
-        <w:t>(ii) buscar</w:t>
+        <w:t>(</w:t>
+      </w:r>
+      <w:proofErr w:type="spellStart"/>
+      <w:r>
+        <w:rPr>
+          <w:rFonts w:ascii="Arial" w:hAnsi="Arial" w:cs="Arial"/>
+          <w:sz w:val="24"/>
+          <w:szCs w:val="24"/>
+        </w:rPr>
+        <w:t>ii</w:t>
+      </w:r>
+      <w:proofErr w:type="spellEnd"/>
+      <w:r>
+        <w:rPr>
+          <w:rFonts w:ascii="Arial" w:hAnsi="Arial" w:cs="Arial"/>
+          <w:sz w:val="24"/>
+          <w:szCs w:val="24"/>
+        </w:rPr>
+        <w:t>) buscar</w:t>
       </w:r>
       <w:r>
         <w:rPr>
@@ -1245,6 +1267,7 @@
         </w:rPr>
         <w:t>(</w:t>
       </w:r>
+      <w:proofErr w:type="spellStart"/>
       <w:r>
         <w:rPr>
           <w:rFonts w:ascii="Arial" w:hAnsi="Arial" w:cs="Arial"/>
@@ -1269,6 +1292,7 @@
         </w:rPr>
         <w:t>i</w:t>
       </w:r>
+      <w:proofErr w:type="spellEnd"/>
       <w:r>
         <w:rPr>
           <w:rFonts w:ascii="Arial" w:hAnsi="Arial" w:cs="Arial"/>
@@ -1317,6 +1341,7 @@
         </w:rPr>
         <w:t>(</w:t>
       </w:r>
+      <w:proofErr w:type="spellStart"/>
       <w:r>
         <w:rPr>
           <w:rFonts w:ascii="Arial" w:hAnsi="Arial" w:cs="Arial"/>
@@ -1325,6 +1350,7 @@
         </w:rPr>
         <w:t>iv</w:t>
       </w:r>
+      <w:proofErr w:type="spellEnd"/>
       <w:r>
         <w:rPr>
           <w:rFonts w:ascii="Arial" w:hAnsi="Arial" w:cs="Arial"/>
@@ -1514,6 +1540,7 @@
         </w:rPr>
         <w:t xml:space="preserve"> eletrodomésticos à </w:t>
       </w:r>
+      <w:proofErr w:type="spellStart"/>
       <w:r>
         <w:rPr>
           <w:rFonts w:ascii="Arial" w:hAnsi="Arial" w:cs="Arial"/>
@@ -1522,6 +1549,7 @@
         </w:rPr>
         <w:t>IoT</w:t>
       </w:r>
+      <w:proofErr w:type="spellEnd"/>
       <w:r>
         <w:rPr>
           <w:rFonts w:ascii="Arial" w:hAnsi="Arial" w:cs="Arial"/>
@@ -1540,6 +1568,7 @@
         </w:rPr>
         <w:t xml:space="preserve">Internet </w:t>
       </w:r>
+      <w:proofErr w:type="spellStart"/>
       <w:r>
         <w:rPr>
           <w:rFonts w:ascii="Arial" w:hAnsi="Arial" w:cs="Arial"/>
@@ -1558,8 +1587,31 @@
           <w:sz w:val="24"/>
           <w:szCs w:val="24"/>
         </w:rPr>
-        <w:t>f Things</w:t>
-      </w:r>
+        <w:t>f</w:t>
+      </w:r>
+      <w:proofErr w:type="spellEnd"/>
+      <w:r>
+        <w:rPr>
+          <w:rFonts w:ascii="Arial" w:hAnsi="Arial" w:cs="Arial"/>
+          <w:i/>
+          <w:iCs/>
+          <w:sz w:val="24"/>
+          <w:szCs w:val="24"/>
+        </w:rPr>
+        <w:t xml:space="preserve"> </w:t>
+      </w:r>
+      <w:proofErr w:type="spellStart"/>
+      <w:r>
+        <w:rPr>
+          <w:rFonts w:ascii="Arial" w:hAnsi="Arial" w:cs="Arial"/>
+          <w:i/>
+          <w:iCs/>
+          <w:sz w:val="24"/>
+          <w:szCs w:val="24"/>
+        </w:rPr>
+        <w:t>Things</w:t>
+      </w:r>
+      <w:proofErr w:type="spellEnd"/>
       <w:r>
         <w:rPr>
           <w:rFonts w:ascii="Arial" w:hAnsi="Arial" w:cs="Arial"/>
@@ -1584,6 +1636,7 @@
         </w:rPr>
         <w:t xml:space="preserve">Como a </w:t>
       </w:r>
+      <w:proofErr w:type="spellStart"/>
       <w:r>
         <w:rPr>
           <w:rFonts w:ascii="Arial" w:hAnsi="Arial" w:cs="Arial"/>
@@ -1592,6 +1645,7 @@
         </w:rPr>
         <w:t>IoT</w:t>
       </w:r>
+      <w:proofErr w:type="spellEnd"/>
       <w:r>
         <w:rPr>
           <w:rFonts w:ascii="Arial" w:hAnsi="Arial" w:cs="Arial"/>
@@ -2121,15 +2175,51 @@
           <w:sz w:val="24"/>
           <w:szCs w:val="24"/>
         </w:rPr>
-        <w:t>muito importantes, são eles a IoT e os Sistemas Em</w:t>
-      </w:r>
-      <w:r>
-        <w:rPr>
-          <w:rFonts w:ascii="Arial" w:hAnsi="Arial" w:cs="Arial"/>
-          <w:sz w:val="24"/>
-          <w:szCs w:val="24"/>
-        </w:rPr>
-        <w:t xml:space="preserve">barcados. A IoT </w:t>
+        <w:t xml:space="preserve">muito importantes, são eles a </w:t>
+      </w:r>
+      <w:proofErr w:type="spellStart"/>
+      <w:r>
+        <w:rPr>
+          <w:rFonts w:ascii="Arial" w:hAnsi="Arial" w:cs="Arial"/>
+          <w:sz w:val="24"/>
+          <w:szCs w:val="24"/>
+        </w:rPr>
+        <w:t>IoT</w:t>
+      </w:r>
+      <w:proofErr w:type="spellEnd"/>
+      <w:r>
+        <w:rPr>
+          <w:rFonts w:ascii="Arial" w:hAnsi="Arial" w:cs="Arial"/>
+          <w:sz w:val="24"/>
+          <w:szCs w:val="24"/>
+        </w:rPr>
+        <w:t xml:space="preserve"> e os Sistemas Em</w:t>
+      </w:r>
+      <w:r>
+        <w:rPr>
+          <w:rFonts w:ascii="Arial" w:hAnsi="Arial" w:cs="Arial"/>
+          <w:sz w:val="24"/>
+          <w:szCs w:val="24"/>
+        </w:rPr>
+        <w:t xml:space="preserve">barcados. A </w:t>
+      </w:r>
+      <w:proofErr w:type="spellStart"/>
+      <w:r>
+        <w:rPr>
+          <w:rFonts w:ascii="Arial" w:hAnsi="Arial" w:cs="Arial"/>
+          <w:sz w:val="24"/>
+          <w:szCs w:val="24"/>
+        </w:rPr>
+        <w:t>IoT</w:t>
+      </w:r>
+      <w:proofErr w:type="spellEnd"/>
+      <w:r>
+        <w:rPr>
+          <w:rFonts w:ascii="Arial" w:hAnsi="Arial" w:cs="Arial"/>
+          <w:sz w:val="24"/>
+          <w:szCs w:val="24"/>
+        </w:rPr>
+        <w:t xml:space="preserve"> </w:t>
       </w:r>
       <w:r>
         <w:rPr>
@@ -2296,6 +2386,7 @@
           <w:szCs w:val="24"/>
         </w:rPr>
       </w:pPr>
+      <w:proofErr w:type="spellStart"/>
       <w:r>
         <w:rPr>
           <w:rFonts w:ascii="Arial" w:hAnsi="Arial" w:cs="Arial"/>
@@ -2304,6 +2395,7 @@
         </w:rPr>
         <w:t>IoT</w:t>
       </w:r>
+      <w:proofErr w:type="spellEnd"/>
     </w:p>
     <w:p>
       <w:pPr>
@@ -2333,6 +2425,7 @@
         </w:rPr>
         <w:t>(</w:t>
       </w:r>
+      <w:proofErr w:type="spellStart"/>
       <w:r>
         <w:rPr>
           <w:rFonts w:ascii="Arial" w:hAnsi="Arial" w:cs="Arial"/>
@@ -2341,6 +2434,7 @@
         </w:rPr>
         <w:t>Gokhale</w:t>
       </w:r>
+      <w:proofErr w:type="spellEnd"/>
       <w:r>
         <w:rPr>
           <w:rFonts w:ascii="Arial" w:hAnsi="Arial" w:cs="Arial"/>
@@ -2349,6 +2443,7 @@
         </w:rPr>
         <w:t xml:space="preserve">; </w:t>
       </w:r>
+      <w:proofErr w:type="spellStart"/>
       <w:r>
         <w:rPr>
           <w:rFonts w:ascii="Arial" w:hAnsi="Arial" w:cs="Arial"/>
@@ -2357,6 +2452,7 @@
         </w:rPr>
         <w:t>Bhat</w:t>
       </w:r>
+      <w:proofErr w:type="spellEnd"/>
       <w:r>
         <w:rPr>
           <w:rFonts w:ascii="Arial" w:hAnsi="Arial" w:cs="Arial"/>
@@ -2365,6 +2461,7 @@
         </w:rPr>
         <w:t xml:space="preserve">; </w:t>
       </w:r>
+      <w:proofErr w:type="spellStart"/>
       <w:r>
         <w:rPr>
           <w:rFonts w:ascii="Arial" w:hAnsi="Arial" w:cs="Arial"/>
@@ -2373,6 +2470,7 @@
         </w:rPr>
         <w:t>Bhat</w:t>
       </w:r>
+      <w:proofErr w:type="spellEnd"/>
       <w:r>
         <w:rPr>
           <w:rFonts w:ascii="Arial" w:hAnsi="Arial" w:cs="Arial"/>
@@ -2405,6 +2503,7 @@
         </w:rPr>
         <w:t xml:space="preserve">o termo </w:t>
       </w:r>
+      <w:proofErr w:type="spellStart"/>
       <w:r>
         <w:rPr>
           <w:rFonts w:ascii="Arial" w:hAnsi="Arial" w:cs="Arial"/>
@@ -2413,6 +2512,7 @@
         </w:rPr>
         <w:t>IoT</w:t>
       </w:r>
+      <w:proofErr w:type="spellEnd"/>
       <w:r>
         <w:rPr>
           <w:rFonts w:ascii="Arial" w:hAnsi="Arial" w:cs="Arial"/>
@@ -2429,8 +2529,42 @@
           <w:sz w:val="24"/>
           <w:szCs w:val="24"/>
         </w:rPr>
-        <w:t>Internet of Things</w:t>
-      </w:r>
+        <w:t xml:space="preserve">Internet </w:t>
+      </w:r>
+      <w:proofErr w:type="spellStart"/>
+      <w:r>
+        <w:rPr>
+          <w:rFonts w:ascii="Arial" w:hAnsi="Arial" w:cs="Arial"/>
+          <w:i/>
+          <w:iCs/>
+          <w:sz w:val="24"/>
+          <w:szCs w:val="24"/>
+        </w:rPr>
+        <w:t>of</w:t>
+      </w:r>
+      <w:proofErr w:type="spellEnd"/>
+      <w:r>
+        <w:rPr>
+          <w:rFonts w:ascii="Arial" w:hAnsi="Arial" w:cs="Arial"/>
+          <w:i/>
+          <w:iCs/>
+          <w:sz w:val="24"/>
+          <w:szCs w:val="24"/>
+        </w:rPr>
+        <w:t xml:space="preserve"> </w:t>
+      </w:r>
+      <w:proofErr w:type="spellStart"/>
+      <w:r>
+        <w:rPr>
+          <w:rFonts w:ascii="Arial" w:hAnsi="Arial" w:cs="Arial"/>
+          <w:i/>
+          <w:iCs/>
+          <w:sz w:val="24"/>
+          <w:szCs w:val="24"/>
+        </w:rPr>
+        <w:t>Things</w:t>
+      </w:r>
+      <w:proofErr w:type="spellEnd"/>
       <w:r>
         <w:rPr>
           <w:rFonts w:ascii="Arial" w:hAnsi="Arial" w:cs="Arial"/>
@@ -2731,6 +2865,7 @@
         </w:rPr>
         <w:t xml:space="preserve"> </w:t>
       </w:r>
+      <w:proofErr w:type="spellStart"/>
       <w:r>
         <w:rPr>
           <w:rFonts w:ascii="Arial" w:hAnsi="Arial" w:cs="Arial"/>
@@ -2739,6 +2874,7 @@
         </w:rPr>
         <w:t>IoT</w:t>
       </w:r>
+      <w:proofErr w:type="spellEnd"/>
       <w:r>
         <w:rPr>
           <w:rFonts w:ascii="Arial" w:hAnsi="Arial" w:cs="Arial"/>
@@ -2819,6 +2955,7 @@
         </w:rPr>
         <w:t xml:space="preserve"> </w:t>
       </w:r>
+      <w:proofErr w:type="spellStart"/>
       <w:r>
         <w:rPr>
           <w:rFonts w:ascii="Arial" w:hAnsi="Arial" w:cs="Arial"/>
@@ -2827,6 +2964,7 @@
         </w:rPr>
         <w:t>IoT</w:t>
       </w:r>
+      <w:proofErr w:type="spellEnd"/>
       <w:r>
         <w:rPr>
           <w:rFonts w:ascii="Arial" w:hAnsi="Arial" w:cs="Arial"/>
@@ -2835,6 +2973,7 @@
         </w:rPr>
         <w:t xml:space="preserve"> sendo eles </w:t>
       </w:r>
+      <w:proofErr w:type="spellStart"/>
       <w:r>
         <w:rPr>
           <w:rFonts w:ascii="Arial" w:hAnsi="Arial" w:cs="Arial"/>
@@ -2851,21 +2990,76 @@
         </w:rPr>
         <w:t>RaWAN</w:t>
       </w:r>
-      <w:r>
-        <w:rPr>
-          <w:rFonts w:ascii="Arial" w:hAnsi="Arial" w:cs="Arial"/>
-          <w:sz w:val="24"/>
-          <w:szCs w:val="24"/>
-        </w:rPr>
-        <w:t>, SigFox, Zig</w:t>
-      </w:r>
-      <w:r>
-        <w:rPr>
-          <w:rFonts w:ascii="Arial" w:hAnsi="Arial" w:cs="Arial"/>
-          <w:sz w:val="24"/>
-          <w:szCs w:val="24"/>
-        </w:rPr>
-        <w:t xml:space="preserve">bee, Wi-Fi e Bluethooth. </w:t>
+      <w:proofErr w:type="spellEnd"/>
+      <w:r>
+        <w:rPr>
+          <w:rFonts w:ascii="Arial" w:hAnsi="Arial" w:cs="Arial"/>
+          <w:sz w:val="24"/>
+          <w:szCs w:val="24"/>
+        </w:rPr>
+        <w:t xml:space="preserve">, </w:t>
+      </w:r>
+      <w:proofErr w:type="spellStart"/>
+      <w:r>
+        <w:rPr>
+          <w:rFonts w:ascii="Arial" w:hAnsi="Arial" w:cs="Arial"/>
+          <w:sz w:val="24"/>
+          <w:szCs w:val="24"/>
+        </w:rPr>
+        <w:t>SigFox</w:t>
+      </w:r>
+      <w:proofErr w:type="spellEnd"/>
+      <w:r>
+        <w:rPr>
+          <w:rFonts w:ascii="Arial" w:hAnsi="Arial" w:cs="Arial"/>
+          <w:sz w:val="24"/>
+          <w:szCs w:val="24"/>
+        </w:rPr>
+        <w:t xml:space="preserve">, </w:t>
+      </w:r>
+      <w:proofErr w:type="spellStart"/>
+      <w:r>
+        <w:rPr>
+          <w:rFonts w:ascii="Arial" w:hAnsi="Arial" w:cs="Arial"/>
+          <w:sz w:val="24"/>
+          <w:szCs w:val="24"/>
+        </w:rPr>
+        <w:t>Zig</w:t>
+      </w:r>
+      <w:r>
+        <w:rPr>
+          <w:rFonts w:ascii="Arial" w:hAnsi="Arial" w:cs="Arial"/>
+          <w:sz w:val="24"/>
+          <w:szCs w:val="24"/>
+        </w:rPr>
+        <w:t>bee</w:t>
+      </w:r>
+      <w:proofErr w:type="spellEnd"/>
+      <w:r>
+        <w:rPr>
+          <w:rFonts w:ascii="Arial" w:hAnsi="Arial" w:cs="Arial"/>
+          <w:sz w:val="24"/>
+          <w:szCs w:val="24"/>
+        </w:rPr>
+        <w:t xml:space="preserve">, Wi-Fi e </w:t>
+      </w:r>
+      <w:proofErr w:type="spellStart"/>
+      <w:r>
+        <w:rPr>
+          <w:rFonts w:ascii="Arial" w:hAnsi="Arial" w:cs="Arial"/>
+          <w:sz w:val="24"/>
+          <w:szCs w:val="24"/>
+        </w:rPr>
+        <w:t>Bluethooth</w:t>
+      </w:r>
+      <w:proofErr w:type="spellEnd"/>
+      <w:r>
+        <w:rPr>
+          <w:rFonts w:ascii="Arial" w:hAnsi="Arial" w:cs="Arial"/>
+          <w:sz w:val="24"/>
+          <w:szCs w:val="24"/>
+        </w:rPr>
+        <w:t xml:space="preserve">. </w:t>
       </w:r>
       <w:r>
         <w:rPr>
@@ -3166,7 +3360,25 @@
           <w:sz w:val="20"/>
           <w:szCs w:val="20"/>
         </w:rPr>
-        <w:t xml:space="preserve"> vinda de um software que está sendo processado internamente nessa unidade. Ou seja, o software está embarcado na unidade de processamento</w:t>
+        <w:t xml:space="preserve"> vinda de um software que está sendo processado internamente nessa unidade. Ou seja, o software </w:t>
+      </w:r>
+      <w:proofErr w:type="spellStart"/>
+      <w:r>
+        <w:rPr>
+          <w:rFonts w:ascii="Arial" w:hAnsi="Arial" w:cs="Arial"/>
+          <w:sz w:val="20"/>
+          <w:szCs w:val="20"/>
+        </w:rPr>
+        <w:t>esta</w:t>
+      </w:r>
+      <w:proofErr w:type="spellEnd"/>
+      <w:r>
+        <w:rPr>
+          <w:rFonts w:ascii="Arial" w:hAnsi="Arial" w:cs="Arial"/>
+          <w:sz w:val="20"/>
+          <w:szCs w:val="20"/>
+        </w:rPr>
+        <w:t>́ embarcado na unidade de processamento</w:t>
       </w:r>
       <w:r>
         <w:rPr>
@@ -3548,6 +3760,7 @@
         </w:rPr>
         <w:t xml:space="preserve">em sistemas com </w:t>
       </w:r>
+      <w:proofErr w:type="spellStart"/>
       <w:r>
         <w:rPr>
           <w:rFonts w:ascii="Arial" w:hAnsi="Arial" w:cs="Arial"/>
@@ -3556,6 +3769,7 @@
         </w:rPr>
         <w:t>IoT</w:t>
       </w:r>
+      <w:proofErr w:type="spellEnd"/>
       <w:r>
         <w:rPr>
           <w:rFonts w:ascii="Arial" w:hAnsi="Arial" w:cs="Arial"/>
@@ -3632,6 +3846,7 @@
         </w:rPr>
         <w:t xml:space="preserve">, são perfeitos para o </w:t>
       </w:r>
+      <w:proofErr w:type="spellStart"/>
       <w:r>
         <w:rPr>
           <w:rFonts w:ascii="Arial" w:hAnsi="Arial" w:cs="Arial"/>
@@ -3640,6 +3855,7 @@
         </w:rPr>
         <w:t>IoT</w:t>
       </w:r>
+      <w:proofErr w:type="spellEnd"/>
       <w:r>
         <w:rPr>
           <w:rFonts w:ascii="Arial" w:hAnsi="Arial" w:cs="Arial"/>
@@ -3662,7 +3878,43 @@
           <w:sz w:val="24"/>
           <w:szCs w:val="24"/>
         </w:rPr>
-        <w:t xml:space="preserve">les possuem desempenho menor que os microprocessadores, mas são ideais em aplicações que necessitam de menores </w:t>
+        <w:t xml:space="preserve">les possuem desempenho menor que os microprocessadores, mas </w:t>
+      </w:r>
+      <w:proofErr w:type="spellStart"/>
+      <w:r>
+        <w:rPr>
+          <w:rFonts w:ascii="Arial" w:hAnsi="Arial" w:cs="Arial"/>
+          <w:sz w:val="24"/>
+          <w:szCs w:val="24"/>
+        </w:rPr>
+        <w:t>são</w:t>
+      </w:r>
+      <w:proofErr w:type="spellEnd"/>
+      <w:r>
+        <w:rPr>
+          <w:rFonts w:ascii="Arial" w:hAnsi="Arial" w:cs="Arial"/>
+          <w:sz w:val="24"/>
+          <w:szCs w:val="24"/>
+        </w:rPr>
+        <w:t xml:space="preserve"> ideais em </w:t>
+      </w:r>
+      <w:proofErr w:type="spellStart"/>
+      <w:r>
+        <w:rPr>
+          <w:rFonts w:ascii="Arial" w:hAnsi="Arial" w:cs="Arial"/>
+          <w:sz w:val="24"/>
+          <w:szCs w:val="24"/>
+        </w:rPr>
+        <w:t>aplicações</w:t>
+      </w:r>
+      <w:proofErr w:type="spellEnd"/>
+      <w:r>
+        <w:rPr>
+          <w:rFonts w:ascii="Arial" w:hAnsi="Arial" w:cs="Arial"/>
+          <w:sz w:val="24"/>
+          <w:szCs w:val="24"/>
+        </w:rPr>
+        <w:t xml:space="preserve"> que necessitam de menores </w:t>
       </w:r>
       <w:r>
         <w:rPr>
@@ -4077,7 +4329,15 @@
         <w:t>os</w:t>
       </w:r>
       <w:r>
-        <w:t xml:space="preserve"> são os equipamentos que se enquadrem nas características da IoT. Na busca desses equipamentos, dois foram selecionados</w:t>
+        <w:t xml:space="preserve"> são os equipamentos que se enquadrem nas características da </w:t>
+      </w:r>
+      <w:proofErr w:type="spellStart"/>
+      <w:r>
+        <w:t>IoT</w:t>
+      </w:r>
+      <w:proofErr w:type="spellEnd"/>
+      <w:r>
+        <w:t>. Na busca desses equipamentos, dois foram selecionados</w:t>
       </w:r>
       <w:r>
         <w:t xml:space="preserve"> para uma análise mais profunda</w:t>
@@ -4086,16 +4346,50 @@
         <w:t xml:space="preserve">, a </w:t>
       </w:r>
       <w:r>
-        <w:t>Cafeteira Nespresso Essenza Mini C automática silver</w:t>
-      </w:r>
+        <w:t xml:space="preserve">Cafeteira </w:t>
+      </w:r>
+      <w:proofErr w:type="spellStart"/>
+      <w:r>
+        <w:t>Nespresso</w:t>
+      </w:r>
+      <w:proofErr w:type="spellEnd"/>
+      <w:r>
+        <w:t xml:space="preserve"> </w:t>
+      </w:r>
+      <w:proofErr w:type="spellStart"/>
+      <w:r>
+        <w:t>Essenza</w:t>
+      </w:r>
+      <w:proofErr w:type="spellEnd"/>
+      <w:r>
+        <w:t xml:space="preserve"> Mini C automática </w:t>
+      </w:r>
+      <w:proofErr w:type="spellStart"/>
+      <w:r>
+        <w:t>silver</w:t>
+      </w:r>
+      <w:proofErr w:type="spellEnd"/>
       <w:r>
         <w:t xml:space="preserve"> e a </w:t>
       </w:r>
-      <w:r>
-        <w:t>De'Longhi EC automática</w:t>
-      </w:r>
-      <w:r>
-        <w:t>, as características IoT encontrada nelas</w:t>
+      <w:proofErr w:type="spellStart"/>
+      <w:r>
+        <w:t>De'Longhi</w:t>
+      </w:r>
+      <w:proofErr w:type="spellEnd"/>
+      <w:r>
+        <w:t xml:space="preserve"> EC automática</w:t>
+      </w:r>
+      <w:r>
+        <w:t xml:space="preserve">, as características </w:t>
+      </w:r>
+      <w:proofErr w:type="spellStart"/>
+      <w:r>
+        <w:t>IoT</w:t>
+      </w:r>
+      <w:proofErr w:type="spellEnd"/>
+      <w:r>
+        <w:t xml:space="preserve"> encontrada nelas</w:t>
       </w:r>
       <w:r>
         <w:t xml:space="preserve"> é a possibilidade de</w:t>
@@ -4165,12 +4459,21 @@
       <w:r>
         <w:t xml:space="preserve"> </w:t>
       </w:r>
+      <w:proofErr w:type="spellStart"/>
       <w:r>
         <w:rPr>
           <w:i/>
           <w:iCs/>
         </w:rPr>
-        <w:t>pratic 20</w:t>
+        <w:t>pratic</w:t>
+      </w:r>
+      <w:proofErr w:type="spellEnd"/>
+      <w:r>
+        <w:rPr>
+          <w:i/>
+          <w:iCs/>
+        </w:rPr>
+        <w:t xml:space="preserve"> 20</w:t>
       </w:r>
       <w:r>
         <w:t xml:space="preserve"> </w:t>
@@ -4197,7 +4500,15 @@
         <w:t>4</w:t>
       </w:r>
       <w:r>
-        <w:t xml:space="preserve"> homs, um termostato KSD301, e um fusível térmico. Estes componentes estão localizados na parte inferior</w:t>
+        <w:t xml:space="preserve"> </w:t>
+      </w:r>
+      <w:proofErr w:type="spellStart"/>
+      <w:r>
+        <w:t>homs</w:t>
+      </w:r>
+      <w:proofErr w:type="spellEnd"/>
+      <w:r>
+        <w:t>, um termostato KSD301, e um fusível térmico. Estes componentes estão localizados na parte inferior</w:t>
       </w:r>
       <w:r>
         <w:t xml:space="preserve"> do eletroeletrônico</w:t>
@@ -5157,19 +5468,52 @@
         <w:t xml:space="preserve"> tal</w:t>
       </w:r>
       <w:r>
-        <w:t xml:space="preserve"> como Microchip Technology, Texas Instruments, Atmel, dentre outras</w:t>
-      </w:r>
-      <w:r>
-        <w:t>, mas há um microcontrolador se destaca pelas suas funcionalidades e seu baixo custo, o ESP32</w:t>
-      </w:r>
-      <w:r>
-        <w:t xml:space="preserve"> da Espressif Systems</w:t>
-      </w:r>
-      <w:r>
-        <w:t xml:space="preserve">. Este pequeno microcontrolador pode ser aquirido por menos de  cinquenta reais e contem </w:t>
-      </w:r>
-      <w:r>
-        <w:t>wifi, bluetooth,</w:t>
+        <w:t xml:space="preserve"> como Microchip Technology, Texas </w:t>
+      </w:r>
+      <w:proofErr w:type="spellStart"/>
+      <w:r>
+        <w:t>Instruments</w:t>
+      </w:r>
+      <w:proofErr w:type="spellEnd"/>
+      <w:r>
+        <w:t>, Atmel, dentre outras</w:t>
+      </w:r>
+      <w:r>
+        <w:t>, mas há um microcontrolador</w:t>
+      </w:r>
+      <w:r>
+        <w:t xml:space="preserve"> que</w:t>
+      </w:r>
+      <w:r>
+        <w:t xml:space="preserve"> se destaca pelas suas funcionalidades e seu baixo custo, o ESP32</w:t>
+      </w:r>
+      <w:r>
+        <w:t xml:space="preserve"> da </w:t>
+      </w:r>
+      <w:proofErr w:type="spellStart"/>
+      <w:r>
+        <w:t>Espressif</w:t>
+      </w:r>
+      <w:proofErr w:type="spellEnd"/>
+      <w:r>
+        <w:t xml:space="preserve"> Systems</w:t>
+      </w:r>
+      <w:r>
+        <w:t>. Este pequeno microcontrolador pode ser aquirido por menos de  cinquenta reais</w:t>
+      </w:r>
+      <w:r>
+        <w:t>,</w:t>
+      </w:r>
+      <w:r>
+        <w:t xml:space="preserve"> contem </w:t>
+      </w:r>
+      <w:proofErr w:type="spellStart"/>
+      <w:r>
+        <w:t>wifi</w:t>
+      </w:r>
+      <w:proofErr w:type="spellEnd"/>
+      <w:r>
+        <w:t>, bluetooth,</w:t>
       </w:r>
       <w:r>
         <w:t xml:space="preserve"> </w:t>
@@ -5196,7 +5540,15 @@
         <w:t>troladores</w:t>
       </w:r>
       <w:r>
-        <w:t>. Com uma comunidade ativa e várias IDEs compatíveis para a programação</w:t>
+        <w:t xml:space="preserve">. Com uma comunidade ativa e várias </w:t>
+      </w:r>
+      <w:proofErr w:type="spellStart"/>
+      <w:r>
+        <w:t>IDEs</w:t>
+      </w:r>
+      <w:proofErr w:type="spellEnd"/>
+      <w:r>
+        <w:t xml:space="preserve"> compatíveis para a programação</w:t>
       </w:r>
       <w:r>
         <w:t>,</w:t>
@@ -5241,7 +5593,7 @@
         </w:rPr>
         <w:lastRenderedPageBreak/>
         <w:drawing>
-          <wp:anchor distT="0" distB="0" distL="114300" distR="114300" simplePos="0" relativeHeight="251668480" behindDoc="0" locked="0" layoutInCell="1" allowOverlap="1" wp14:anchorId="27F9B7AD" wp14:editId="4629B879">
+          <wp:anchor distT="0" distB="0" distL="114300" distR="114300" simplePos="0" relativeHeight="251668480" behindDoc="0" locked="0" layoutInCell="1" allowOverlap="1" wp14:anchorId="27F9B7AD" wp14:editId="6A2A4839">
             <wp:simplePos x="0" y="0"/>
             <wp:positionH relativeFrom="column">
               <wp:posOffset>1205865</wp:posOffset>
@@ -5372,14 +5724,7 @@
                                 <w:sz w:val="20"/>
                                 <w:szCs w:val="20"/>
                               </w:rPr>
-                              <w:t xml:space="preserve">: </w:t>
-                            </w:r>
-                            <w:r>
-                              <w:rPr>
-                                <w:sz w:val="20"/>
-                                <w:szCs w:val="20"/>
-                              </w:rPr>
-                              <w:t>Módulo WiFi ESP32 Bluetooth</w:t>
+                              <w:t>: Módulo WiFi ESP32 Bluetooth</w:t>
                             </w:r>
                           </w:p>
                         </w:txbxContent>
@@ -5425,14 +5770,7 @@
                           <w:sz w:val="20"/>
                           <w:szCs w:val="20"/>
                         </w:rPr>
-                        <w:t xml:space="preserve">: </w:t>
-                      </w:r>
-                      <w:r>
-                        <w:rPr>
-                          <w:sz w:val="20"/>
-                          <w:szCs w:val="20"/>
-                        </w:rPr>
-                        <w:t>Módulo WiFi ESP32 Bluetooth</w:t>
+                        <w:t>: Módulo WiFi ESP32 Bluetooth</w:t>
                       </w:r>
                     </w:p>
                   </w:txbxContent>
@@ -5526,7 +5864,7 @@
         <mc:AlternateContent>
           <mc:Choice Requires="wps">
             <w:drawing>
-              <wp:anchor distT="45720" distB="45720" distL="114300" distR="114300" simplePos="0" relativeHeight="251672576" behindDoc="0" locked="0" layoutInCell="1" allowOverlap="1" wp14:anchorId="275FFD36" wp14:editId="281C5EBF">
+              <wp:anchor distT="45720" distB="45720" distL="114300" distR="114300" simplePos="0" relativeHeight="251672576" behindDoc="0" locked="0" layoutInCell="1" allowOverlap="1" wp14:anchorId="275FFD36" wp14:editId="713023E2">
                 <wp:simplePos x="0" y="0"/>
                 <wp:positionH relativeFrom="column">
                   <wp:posOffset>805815</wp:posOffset>
@@ -5711,13 +6049,34 @@
         <w:t xml:space="preserve">. Para ser possível acionar a cafeteira que trabalha com tensão de </w:t>
       </w:r>
       <w:r>
-        <w:t>220V será usado um relé modelo JZC-40F, que suporta tensão de 250V e é controlado por uma tensão CC de 12V</w:t>
+        <w:t>220V será usado um relé modelo JZC-40F, que suporta tensão</w:t>
+      </w:r>
+      <w:r>
+        <w:t xml:space="preserve"> CA</w:t>
+      </w:r>
+      <w:r>
+        <w:t xml:space="preserve"> de 250V e é controlado por uma tensão CC de</w:t>
+      </w:r>
+      <w:r>
+        <w:t xml:space="preserve"> até</w:t>
+      </w:r>
+      <w:r>
+        <w:t xml:space="preserve"> </w:t>
+      </w:r>
+      <w:r>
+        <w:t>30</w:t>
+      </w:r>
+      <w:r>
+        <w:t>V</w:t>
       </w:r>
       <w:r>
         <w:t xml:space="preserve">. No interfaceamento do microcontrolador com o relé, </w:t>
       </w:r>
       <w:r>
-        <w:t>um transistor BC337</w:t>
+        <w:t>um transistor BC</w:t>
+      </w:r>
+      <w:r>
+        <w:t>548B</w:t>
       </w:r>
       <w:r>
         <w:t xml:space="preserve"> fará esse papel. Abaixo uma imagem mostra o esquema elétrico da ligação.</w:t>
@@ -5732,6 +6091,224 @@
         </w:numPr>
         <w:ind w:left="792" w:hanging="432"/>
       </w:pPr>
+      <w:r>
+        <w:rPr>
+          <w:noProof/>
+        </w:rPr>
+        <mc:AlternateContent>
+          <mc:Choice Requires="wps">
+            <w:drawing>
+              <wp:anchor distT="45720" distB="45720" distL="114300" distR="114300" simplePos="0" relativeHeight="251676672" behindDoc="0" locked="0" layoutInCell="1" allowOverlap="1" wp14:anchorId="53A1D416" wp14:editId="3DC15D2D">
+                <wp:simplePos x="0" y="0"/>
+                <wp:positionH relativeFrom="column">
+                  <wp:posOffset>2358390</wp:posOffset>
+                </wp:positionH>
+                <wp:positionV relativeFrom="paragraph">
+                  <wp:posOffset>210185</wp:posOffset>
+                </wp:positionV>
+                <wp:extent cx="1581150" cy="247650"/>
+                <wp:effectExtent l="0" t="0" r="0" b="0"/>
+                <wp:wrapSquare wrapText="bothSides"/>
+                <wp:docPr id="53881544" name="Caixa de Texto 2"/>
+                <wp:cNvGraphicFramePr>
+                  <a:graphicFrameLocks xmlns:a="http://schemas.openxmlformats.org/drawingml/2006/main"/>
+                </wp:cNvGraphicFramePr>
+                <a:graphic xmlns:a="http://schemas.openxmlformats.org/drawingml/2006/main">
+                  <a:graphicData uri="http://schemas.microsoft.com/office/word/2010/wordprocessingShape">
+                    <wps:wsp>
+                      <wps:cNvSpPr txBox="1">
+                        <a:spLocks noChangeArrowheads="1"/>
+                      </wps:cNvSpPr>
+                      <wps:spPr bwMode="auto">
+                        <a:xfrm>
+                          <a:off x="0" y="0"/>
+                          <a:ext cx="1581150" cy="247650"/>
+                        </a:xfrm>
+                        <a:prstGeom prst="rect">
+                          <a:avLst/>
+                        </a:prstGeom>
+                        <a:solidFill>
+                          <a:srgbClr val="FFFFFF"/>
+                        </a:solidFill>
+                        <a:ln w="9525">
+                          <a:noFill/>
+                          <a:miter lim="800000"/>
+                          <a:headEnd/>
+                          <a:tailEnd/>
+                        </a:ln>
+                      </wps:spPr>
+                      <wps:txbx>
+                        <w:txbxContent>
+                          <w:p>
+                            <w:pPr>
+                              <w:rPr>
+                                <w:sz w:val="20"/>
+                                <w:szCs w:val="20"/>
+                              </w:rPr>
+                            </w:pPr>
+                            <w:r>
+                              <w:rPr>
+                                <w:b/>
+                                <w:bCs/>
+                                <w:sz w:val="20"/>
+                                <w:szCs w:val="20"/>
+                              </w:rPr>
+                              <w:t xml:space="preserve">Figura </w:t>
+                            </w:r>
+                            <w:r>
+                              <w:rPr>
+                                <w:b/>
+                                <w:bCs/>
+                                <w:sz w:val="20"/>
+                                <w:szCs w:val="20"/>
+                              </w:rPr>
+                              <w:t>4</w:t>
+                            </w:r>
+                            <w:r>
+                              <w:rPr>
+                                <w:sz w:val="20"/>
+                                <w:szCs w:val="20"/>
+                              </w:rPr>
+                              <w:t xml:space="preserve">: </w:t>
+                            </w:r>
+                            <w:r>
+                              <w:rPr>
+                                <w:sz w:val="20"/>
+                                <w:szCs w:val="20"/>
+                              </w:rPr>
+                              <w:t>Esquema Elétrico</w:t>
+                            </w:r>
+                          </w:p>
+                        </w:txbxContent>
+                      </wps:txbx>
+                      <wps:bodyPr rot="0" vert="horz" wrap="square" lIns="91440" tIns="45720" rIns="91440" bIns="45720" anchor="t" anchorCtr="0">
+                        <a:noAutofit/>
+                      </wps:bodyPr>
+                    </wps:wsp>
+                  </a:graphicData>
+                </a:graphic>
+                <wp14:sizeRelH relativeFrom="margin">
+                  <wp14:pctWidth>0</wp14:pctWidth>
+                </wp14:sizeRelH>
+                <wp14:sizeRelV relativeFrom="margin">
+                  <wp14:pctHeight>0</wp14:pctHeight>
+                </wp14:sizeRelV>
+              </wp:anchor>
+            </w:drawing>
+          </mc:Choice>
+          <mc:Fallback>
+            <w:pict>
+              <v:shape w14:anchorId="53A1D416" id="_x0000_s1032" type="#_x0000_t202" style="position:absolute;left:0;text-align:left;margin-left:185.7pt;margin-top:16.55pt;width:124.5pt;height:19.5pt;z-index:251676672;visibility:visible;mso-wrap-style:square;mso-width-percent:0;mso-height-percent:0;mso-wrap-distance-left:9pt;mso-wrap-distance-top:3.6pt;mso-wrap-distance-right:9pt;mso-wrap-distance-bottom:3.6pt;mso-position-horizontal:absolute;mso-position-horizontal-relative:text;mso-position-vertical:absolute;mso-position-vertical-relative:text;mso-width-percent:0;mso-height-percent:0;mso-width-relative:margin;mso-height-relative:margin;v-text-anchor:top" o:gfxdata="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" stroked="f">
+                <v:textbox>
+                  <w:txbxContent>
+                    <w:p>
+                      <w:pPr>
+                        <w:rPr>
+                          <w:sz w:val="20"/>
+                          <w:szCs w:val="20"/>
+                        </w:rPr>
+                      </w:pPr>
+                      <w:r>
+                        <w:rPr>
+                          <w:b/>
+                          <w:bCs/>
+                          <w:sz w:val="20"/>
+                          <w:szCs w:val="20"/>
+                        </w:rPr>
+                        <w:t xml:space="preserve">Figura </w:t>
+                      </w:r>
+                      <w:r>
+                        <w:rPr>
+                          <w:b/>
+                          <w:bCs/>
+                          <w:sz w:val="20"/>
+                          <w:szCs w:val="20"/>
+                        </w:rPr>
+                        <w:t>4</w:t>
+                      </w:r>
+                      <w:r>
+                        <w:rPr>
+                          <w:sz w:val="20"/>
+                          <w:szCs w:val="20"/>
+                        </w:rPr>
+                        <w:t xml:space="preserve">: </w:t>
+                      </w:r>
+                      <w:r>
+                        <w:rPr>
+                          <w:sz w:val="20"/>
+                          <w:szCs w:val="20"/>
+                        </w:rPr>
+                        <w:t>Esquema Elétrico</w:t>
+                      </w:r>
+                    </w:p>
+                  </w:txbxContent>
+                </v:textbox>
+                <w10:wrap type="square"/>
+              </v:shape>
+            </w:pict>
+          </mc:Fallback>
+        </mc:AlternateContent>
+      </w:r>
+      <w:r>
+        <w:rPr>
+          <w:noProof/>
+        </w:rPr>
+        <w:drawing>
+          <wp:anchor distT="0" distB="0" distL="114300" distR="114300" simplePos="0" relativeHeight="251673600" behindDoc="0" locked="0" layoutInCell="1" allowOverlap="1" wp14:anchorId="5C6E0747" wp14:editId="43887A65">
+            <wp:simplePos x="0" y="0"/>
+            <wp:positionH relativeFrom="column">
+              <wp:posOffset>384175</wp:posOffset>
+            </wp:positionH>
+            <wp:positionV relativeFrom="paragraph">
+              <wp:posOffset>457835</wp:posOffset>
+            </wp:positionV>
+            <wp:extent cx="5400040" cy="4003040"/>
+            <wp:effectExtent l="0" t="0" r="0" b="0"/>
+            <wp:wrapTopAndBottom/>
+            <wp:docPr id="1347829076" name="Imagem 4"/>
+            <wp:cNvGraphicFramePr>
+              <a:graphicFrameLocks xmlns:a="http://schemas.openxmlformats.org/drawingml/2006/main" noChangeAspect="1"/>
+            </wp:cNvGraphicFramePr>
+            <a:graphic xmlns:a="http://schemas.openxmlformats.org/drawingml/2006/main">
+              <a:graphicData uri="http://schemas.openxmlformats.org/drawingml/2006/picture">
+                <pic:pic xmlns:pic="http://schemas.openxmlformats.org/drawingml/2006/picture">
+                  <pic:nvPicPr>
+                    <pic:cNvPr id="1347829076" name="Imagem 1347829076"/>
+                    <pic:cNvPicPr/>
+                  </pic:nvPicPr>
+                  <pic:blipFill>
+                    <a:blip r:embed="rId10">
+                      <a:extLst>
+                        <a:ext uri="{28A0092B-C50C-407E-A947-70E740481C1C}">
+                          <a14:useLocalDpi xmlns:a14="http://schemas.microsoft.com/office/drawing/2010/main" val="0"/>
+                        </a:ext>
+                      </a:extLst>
+                    </a:blip>
+                    <a:stretch>
+                      <a:fillRect/>
+                    </a:stretch>
+                  </pic:blipFill>
+                  <pic:spPr>
+                    <a:xfrm>
+                      <a:off x="0" y="0"/>
+                      <a:ext cx="5400040" cy="4003040"/>
+                    </a:xfrm>
+                    <a:prstGeom prst="rect">
+                      <a:avLst/>
+                    </a:prstGeom>
+                  </pic:spPr>
+                </pic:pic>
+              </a:graphicData>
+            </a:graphic>
+            <wp14:sizeRelH relativeFrom="page">
+              <wp14:pctWidth>0</wp14:pctWidth>
+            </wp14:sizeRelH>
+            <wp14:sizeRelV relativeFrom="page">
+              <wp14:pctHeight>0</wp14:pctHeight>
+            </wp14:sizeRelV>
+          </wp:anchor>
+        </w:drawing>
+      </w:r>
     </w:p>
     <w:p>
       <w:pPr>
@@ -5742,6 +6319,114 @@
         </w:numPr>
         <w:ind w:left="792" w:hanging="432"/>
       </w:pPr>
+      <w:r>
+        <w:rPr>
+          <w:noProof/>
+        </w:rPr>
+        <w:drawing>
+          <wp:anchor distT="0" distB="0" distL="114300" distR="114300" simplePos="0" relativeHeight="251679744" behindDoc="0" locked="0" layoutInCell="1" allowOverlap="1" wp14:anchorId="7F8C4C8D" wp14:editId="7F805887">
+            <wp:simplePos x="0" y="0"/>
+            <wp:positionH relativeFrom="column">
+              <wp:posOffset>4987290</wp:posOffset>
+            </wp:positionH>
+            <wp:positionV relativeFrom="paragraph">
+              <wp:posOffset>1461770</wp:posOffset>
+            </wp:positionV>
+            <wp:extent cx="852074" cy="1133475"/>
+            <wp:effectExtent l="0" t="0" r="0" b="0"/>
+            <wp:wrapNone/>
+            <wp:docPr id="1218197248" name="Imagem 6"/>
+            <wp:cNvGraphicFramePr>
+              <a:graphicFrameLocks xmlns:a="http://schemas.openxmlformats.org/drawingml/2006/main" noChangeAspect="1"/>
+            </wp:cNvGraphicFramePr>
+            <a:graphic xmlns:a="http://schemas.openxmlformats.org/drawingml/2006/main">
+              <a:graphicData uri="http://schemas.openxmlformats.org/drawingml/2006/picture">
+                <pic:pic xmlns:pic="http://schemas.openxmlformats.org/drawingml/2006/picture">
+                  <pic:nvPicPr>
+                    <pic:cNvPr id="1218197248" name="Imagem 1218197248"/>
+                    <pic:cNvPicPr/>
+                  </pic:nvPicPr>
+                  <pic:blipFill>
+                    <a:blip r:embed="rId11" cstate="print">
+                      <a:extLst>
+                        <a:ext uri="{28A0092B-C50C-407E-A947-70E740481C1C}">
+                          <a14:useLocalDpi xmlns:a14="http://schemas.microsoft.com/office/drawing/2010/main" val="0"/>
+                        </a:ext>
+                      </a:extLst>
+                    </a:blip>
+                    <a:stretch>
+                      <a:fillRect/>
+                    </a:stretch>
+                  </pic:blipFill>
+                  <pic:spPr>
+                    <a:xfrm>
+                      <a:off x="0" y="0"/>
+                      <a:ext cx="852074" cy="1133475"/>
+                    </a:xfrm>
+                    <a:prstGeom prst="rect">
+                      <a:avLst/>
+                    </a:prstGeom>
+                  </pic:spPr>
+                </pic:pic>
+              </a:graphicData>
+            </a:graphic>
+          </wp:anchor>
+        </w:drawing>
+      </w:r>
+      <w:r>
+        <w:rPr>
+          <w:noProof/>
+        </w:rPr>
+        <w:drawing>
+          <wp:anchor distT="0" distB="0" distL="114300" distR="114300" simplePos="0" relativeHeight="251674624" behindDoc="0" locked="0" layoutInCell="1" allowOverlap="1" wp14:anchorId="38D33FB0" wp14:editId="0F3A02D5">
+            <wp:simplePos x="0" y="0"/>
+            <wp:positionH relativeFrom="column">
+              <wp:posOffset>224790</wp:posOffset>
+            </wp:positionH>
+            <wp:positionV relativeFrom="paragraph">
+              <wp:posOffset>2090420</wp:posOffset>
+            </wp:positionV>
+            <wp:extent cx="1171575" cy="1171575"/>
+            <wp:effectExtent l="0" t="0" r="0" b="0"/>
+            <wp:wrapNone/>
+            <wp:docPr id="1628746709" name="Imagem 5"/>
+            <wp:cNvGraphicFramePr>
+              <a:graphicFrameLocks xmlns:a="http://schemas.openxmlformats.org/drawingml/2006/main" noChangeAspect="1"/>
+            </wp:cNvGraphicFramePr>
+            <a:graphic xmlns:a="http://schemas.openxmlformats.org/drawingml/2006/main">
+              <a:graphicData uri="http://schemas.openxmlformats.org/drawingml/2006/picture">
+                <pic:pic xmlns:pic="http://schemas.openxmlformats.org/drawingml/2006/picture">
+                  <pic:nvPicPr>
+                    <pic:cNvPr id="1628746709" name="Imagem 1628746709"/>
+                    <pic:cNvPicPr/>
+                  </pic:nvPicPr>
+                  <pic:blipFill>
+                    <a:blip r:embed="rId12" cstate="print">
+                      <a:extLst>
+                        <a:ext uri="{28A0092B-C50C-407E-A947-70E740481C1C}">
+                          <a14:useLocalDpi xmlns:a14="http://schemas.microsoft.com/office/drawing/2010/main" val="0"/>
+                        </a:ext>
+                      </a:extLst>
+                    </a:blip>
+                    <a:stretch>
+                      <a:fillRect/>
+                    </a:stretch>
+                  </pic:blipFill>
+                  <pic:spPr>
+                    <a:xfrm>
+                      <a:off x="0" y="0"/>
+                      <a:ext cx="1171575" cy="1171575"/>
+                    </a:xfrm>
+                    <a:prstGeom prst="rect">
+                      <a:avLst/>
+                    </a:prstGeom>
+                  </pic:spPr>
+                </pic:pic>
+              </a:graphicData>
+            </a:graphic>
+          </wp:anchor>
+        </w:drawing>
+      </w:r>
     </w:p>
     <w:p>
       <w:pPr>
@@ -5753,102 +6438,145 @@
         <w:ind w:left="792" w:hanging="432"/>
       </w:pPr>
       <w:r>
-        <w:t>COLOCAR O ESQUEMA ELETRICO</w:t>
-      </w:r>
-    </w:p>
-    <w:p>
-      <w:pPr>
-        <w:spacing w:after="0" w:line="360" w:lineRule="auto"/>
-        <w:ind w:right="-568"/>
-        <w:jc w:val="both"/>
-        <w:rPr>
-          <w:rFonts w:ascii="Arial" w:hAnsi="Arial" w:cs="Arial"/>
-          <w:sz w:val="24"/>
-          <w:szCs w:val="24"/>
-        </w:rPr>
-      </w:pPr>
-    </w:p>
-    <w:p>
-      <w:pPr>
-        <w:pStyle w:val="PargrafodaLista"/>
-        <w:spacing w:after="0" w:line="360" w:lineRule="auto"/>
-        <w:ind w:left="1440" w:right="-568"/>
-        <w:jc w:val="both"/>
-        <w:rPr>
-          <w:rFonts w:ascii="Arial" w:hAnsi="Arial" w:cs="Arial"/>
-          <w:sz w:val="24"/>
-          <w:szCs w:val="24"/>
-        </w:rPr>
-      </w:pPr>
-    </w:p>
-    <w:p>
-      <w:pPr>
-        <w:pStyle w:val="PargrafodaLista"/>
-        <w:spacing w:after="0" w:line="360" w:lineRule="auto"/>
-        <w:ind w:right="-568"/>
-        <w:jc w:val="both"/>
-        <w:rPr>
-          <w:rFonts w:ascii="Arial" w:hAnsi="Arial" w:cs="Arial"/>
-          <w:sz w:val="24"/>
-          <w:szCs w:val="24"/>
-        </w:rPr>
-      </w:pPr>
-      <w:r>
-        <w:rPr>
-          <w:rFonts w:ascii="Arial" w:hAnsi="Arial" w:cs="Arial"/>
-          <w:sz w:val="24"/>
-          <w:szCs w:val="24"/>
-        </w:rPr>
-        <w:t>Construção do protótipo</w:t>
-      </w:r>
-    </w:p>
-    <w:p>
-      <w:pPr>
-        <w:spacing w:after="0" w:line="360" w:lineRule="auto"/>
-        <w:ind w:left="1416" w:right="-283"/>
-        <w:jc w:val="both"/>
-        <w:rPr>
-          <w:rFonts w:ascii="Arial" w:hAnsi="Arial" w:cs="Arial"/>
-          <w:sz w:val="24"/>
-          <w:szCs w:val="24"/>
-        </w:rPr>
-      </w:pPr>
-      <w:r>
-        <w:rPr>
-          <w:rFonts w:ascii="Arial" w:hAnsi="Arial" w:cs="Arial"/>
-          <w:sz w:val="24"/>
-          <w:szCs w:val="24"/>
-        </w:rPr>
-        <w:t>Nesta última etapa será</w:t>
-      </w:r>
-      <w:r>
-        <w:rPr>
-          <w:rFonts w:ascii="Arial" w:hAnsi="Arial" w:cs="Arial"/>
-          <w:sz w:val="24"/>
-          <w:szCs w:val="24"/>
-        </w:rPr>
-        <w:t xml:space="preserve"> feita a construção e teste do equipamento, tanto a parte de software com a de hardware</w:t>
-      </w:r>
-      <w:r>
-        <w:rPr>
-          <w:rFonts w:ascii="Arial" w:hAnsi="Arial" w:cs="Arial"/>
-          <w:sz w:val="24"/>
-          <w:szCs w:val="24"/>
-        </w:rPr>
-        <w:t>.</w:t>
-      </w:r>
-    </w:p>
-    <w:p>
-      <w:pPr>
-        <w:spacing w:after="0" w:line="360" w:lineRule="auto"/>
-        <w:ind w:right="-568"/>
-        <w:jc w:val="both"/>
-        <w:rPr>
-          <w:rFonts w:ascii="Arial" w:hAnsi="Arial" w:cs="Arial"/>
-          <w:sz w:val="24"/>
-          <w:szCs w:val="24"/>
-        </w:rPr>
-      </w:pPr>
+        <w:rPr>
+          <w:noProof/>
+        </w:rPr>
+        <mc:AlternateContent>
+          <mc:Choice Requires="wps">
+            <w:drawing>
+              <wp:anchor distT="45720" distB="45720" distL="114300" distR="114300" simplePos="0" relativeHeight="251678720" behindDoc="0" locked="0" layoutInCell="1" allowOverlap="1" wp14:anchorId="6EF742FE" wp14:editId="63DC682D">
+                <wp:simplePos x="0" y="0"/>
+                <wp:positionH relativeFrom="column">
+                  <wp:posOffset>2358390</wp:posOffset>
+                </wp:positionH>
+                <wp:positionV relativeFrom="paragraph">
+                  <wp:posOffset>3909695</wp:posOffset>
+                </wp:positionV>
+                <wp:extent cx="1581150" cy="247650"/>
+                <wp:effectExtent l="0" t="0" r="0" b="0"/>
+                <wp:wrapSquare wrapText="bothSides"/>
+                <wp:docPr id="1752799540" name="Caixa de Texto 2"/>
+                <wp:cNvGraphicFramePr>
+                  <a:graphicFrameLocks xmlns:a="http://schemas.openxmlformats.org/drawingml/2006/main"/>
+                </wp:cNvGraphicFramePr>
+                <a:graphic xmlns:a="http://schemas.openxmlformats.org/drawingml/2006/main">
+                  <a:graphicData uri="http://schemas.microsoft.com/office/word/2010/wordprocessingShape">
+                    <wps:wsp>
+                      <wps:cNvSpPr txBox="1">
+                        <a:spLocks noChangeArrowheads="1"/>
+                      </wps:cNvSpPr>
+                      <wps:spPr bwMode="auto">
+                        <a:xfrm>
+                          <a:off x="0" y="0"/>
+                          <a:ext cx="1581150" cy="247650"/>
+                        </a:xfrm>
+                        <a:prstGeom prst="rect">
+                          <a:avLst/>
+                        </a:prstGeom>
+                        <a:solidFill>
+                          <a:srgbClr val="FFFFFF"/>
+                        </a:solidFill>
+                        <a:ln w="9525">
+                          <a:noFill/>
+                          <a:miter lim="800000"/>
+                          <a:headEnd/>
+                          <a:tailEnd/>
+                        </a:ln>
+                      </wps:spPr>
+                      <wps:txbx>
+                        <w:txbxContent>
+                          <w:p>
+                            <w:pPr>
+                              <w:rPr>
+                                <w:sz w:val="20"/>
+                                <w:szCs w:val="20"/>
+                              </w:rPr>
+                            </w:pPr>
+                            <w:r>
+                              <w:rPr>
+                                <w:b/>
+                                <w:bCs/>
+                                <w:sz w:val="20"/>
+                                <w:szCs w:val="20"/>
+                              </w:rPr>
+                              <w:t>Fonte</w:t>
+                            </w:r>
+                            <w:r>
+                              <w:rPr>
+                                <w:sz w:val="20"/>
+                                <w:szCs w:val="20"/>
+                              </w:rPr>
+                              <w:t xml:space="preserve">: </w:t>
+                            </w:r>
+                            <w:r>
+                              <w:rPr>
+                                <w:sz w:val="20"/>
+                                <w:szCs w:val="20"/>
+                              </w:rPr>
+                              <w:t>Autor (2023)</w:t>
+                            </w:r>
+                          </w:p>
+                        </w:txbxContent>
+                      </wps:txbx>
+                      <wps:bodyPr rot="0" vert="horz" wrap="square" lIns="91440" tIns="45720" rIns="91440" bIns="45720" anchor="t" anchorCtr="0">
+                        <a:noAutofit/>
+                      </wps:bodyPr>
+                    </wps:wsp>
+                  </a:graphicData>
+                </a:graphic>
+                <wp14:sizeRelH relativeFrom="margin">
+                  <wp14:pctWidth>0</wp14:pctWidth>
+                </wp14:sizeRelH>
+                <wp14:sizeRelV relativeFrom="margin">
+                  <wp14:pctHeight>0</wp14:pctHeight>
+                </wp14:sizeRelV>
+              </wp:anchor>
+            </w:drawing>
+          </mc:Choice>
+          <mc:Fallback>
+            <w:pict>
+              <v:shape w14:anchorId="6EF742FE" id="_x0000_s1033" type="#_x0000_t202" style="position:absolute;left:0;text-align:left;margin-left:185.7pt;margin-top:307.85pt;width:124.5pt;height:19.5pt;z-index:251678720;visibility:visible;mso-wrap-style:square;mso-width-percent:0;mso-height-percent:0;mso-wrap-distance-left:9pt;mso-wrap-distance-top:3.6pt;mso-wrap-distance-right:9pt;mso-wrap-distance-bottom:3.6pt;mso-position-horizontal:absolute;mso-position-horizontal-relative:text;mso-position-vertical:absolute;mso-position-vertical-relative:text;mso-width-percent:0;mso-height-percent:0;mso-width-relative:margin;mso-height-relative:margin;v-text-anchor:top" o:gfxdata="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" stroked="f">
+                <v:textbox>
+                  <w:txbxContent>
+                    <w:p>
+                      <w:pPr>
+                        <w:rPr>
+                          <w:sz w:val="20"/>
+                          <w:szCs w:val="20"/>
+                        </w:rPr>
+                      </w:pPr>
+                      <w:r>
+                        <w:rPr>
+                          <w:b/>
+                          <w:bCs/>
+                          <w:sz w:val="20"/>
+                          <w:szCs w:val="20"/>
+                        </w:rPr>
+                        <w:t>Fonte</w:t>
+                      </w:r>
+                      <w:r>
+                        <w:rPr>
+                          <w:sz w:val="20"/>
+                          <w:szCs w:val="20"/>
+                        </w:rPr>
+                        <w:t xml:space="preserve">: </w:t>
+                      </w:r>
+                      <w:r>
+                        <w:rPr>
+                          <w:sz w:val="20"/>
+                          <w:szCs w:val="20"/>
+                        </w:rPr>
+                        <w:t>Autor (2023)</w:t>
+                      </w:r>
+                    </w:p>
+                  </w:txbxContent>
+                </v:textbox>
+                <w10:wrap type="square"/>
+              </v:shape>
+            </w:pict>
+          </mc:Fallback>
+        </mc:AlternateContent>
+      </w:r>
     </w:p>
     <w:p>
       <w:pPr>
@@ -6011,7 +6739,6 @@
           <w:sz w:val="24"/>
           <w:szCs w:val="24"/>
         </w:rPr>
-        <w:lastRenderedPageBreak/>
         <w:t xml:space="preserve">CARDOSO, Daniela Silva. </w:t>
       </w:r>
       <w:r>
@@ -6022,7 +6749,29 @@
           <w:sz w:val="24"/>
           <w:szCs w:val="24"/>
         </w:rPr>
-        <w:t>Aspectos atuais da IoT: Características e desafios</w:t>
+        <w:t xml:space="preserve">Aspectos atuais da </w:t>
+      </w:r>
+      <w:proofErr w:type="spellStart"/>
+      <w:r>
+        <w:rPr>
+          <w:rFonts w:ascii="Arial" w:hAnsi="Arial" w:cs="Arial"/>
+          <w:b/>
+          <w:bCs/>
+          <w:sz w:val="24"/>
+          <w:szCs w:val="24"/>
+        </w:rPr>
+        <w:t>IoT</w:t>
+      </w:r>
+      <w:proofErr w:type="spellEnd"/>
+      <w:r>
+        <w:rPr>
+          <w:rFonts w:ascii="Arial" w:hAnsi="Arial" w:cs="Arial"/>
+          <w:b/>
+          <w:bCs/>
+          <w:sz w:val="24"/>
+          <w:szCs w:val="24"/>
+        </w:rPr>
+        <w:t>: Características e desafios</w:t>
       </w:r>
       <w:r>
         <w:rPr>
@@ -6094,7 +6843,7 @@
         </w:rPr>
         <w:t xml:space="preserve">Disponível em: </w:t>
       </w:r>
-      <w:hyperlink r:id="rId10" w:history="1">
+      <w:hyperlink r:id="rId13" w:history="1">
         <w:r>
           <w:rPr>
             <w:rStyle w:val="Hyperlink"/>
@@ -6133,6 +6882,7 @@
           <w:shd w:val="clear" w:color="auto" w:fill="FFFFFF"/>
         </w:rPr>
       </w:pPr>
+      <w:proofErr w:type="spellStart"/>
       <w:r>
         <w:rPr>
           <w:rFonts w:ascii="Arial" w:hAnsi="Arial" w:cs="Arial"/>
@@ -6141,7 +6891,40 @@
           <w:shd w:val="clear" w:color="auto" w:fill="FFFFFF"/>
           <w:lang w:val="en-US"/>
         </w:rPr>
-        <w:t>Madakam, Somayya; Ramaswamy ,R; Tripathi, Siddharth(2015).</w:t>
+        <w:t>Madakam</w:t>
+      </w:r>
+      <w:proofErr w:type="spellEnd"/>
+      <w:r>
+        <w:rPr>
+          <w:rFonts w:ascii="Arial" w:hAnsi="Arial" w:cs="Arial"/>
+          <w:sz w:val="24"/>
+          <w:szCs w:val="24"/>
+          <w:shd w:val="clear" w:color="auto" w:fill="FFFFFF"/>
+          <w:lang w:val="en-US"/>
+        </w:rPr>
+        <w:t xml:space="preserve">, Somayya; </w:t>
+      </w:r>
+      <w:proofErr w:type="gramStart"/>
+      <w:r>
+        <w:rPr>
+          <w:rFonts w:ascii="Arial" w:hAnsi="Arial" w:cs="Arial"/>
+          <w:sz w:val="24"/>
+          <w:szCs w:val="24"/>
+          <w:shd w:val="clear" w:color="auto" w:fill="FFFFFF"/>
+          <w:lang w:val="en-US"/>
+        </w:rPr>
+        <w:t>Ramaswamy ,R</w:t>
+      </w:r>
+      <w:proofErr w:type="gramEnd"/>
+      <w:r>
+        <w:rPr>
+          <w:rFonts w:ascii="Arial" w:hAnsi="Arial" w:cs="Arial"/>
+          <w:sz w:val="24"/>
+          <w:szCs w:val="24"/>
+          <w:shd w:val="clear" w:color="auto" w:fill="FFFFFF"/>
+          <w:lang w:val="en-US"/>
+        </w:rPr>
+        <w:t>; Tripathi, Siddharth(2015).</w:t>
       </w:r>
       <w:r>
         <w:rPr>
@@ -6165,6 +6948,7 @@
         </w:rPr>
         <w:t>. </w:t>
       </w:r>
+      <w:proofErr w:type="spellStart"/>
       <w:r>
         <w:rPr>
           <w:rFonts w:ascii="Arial" w:hAnsi="Arial" w:cs="Arial"/>
@@ -6172,7 +6956,77 @@
           <w:szCs w:val="24"/>
           <w:shd w:val="clear" w:color="auto" w:fill="FFFFFF"/>
         </w:rPr>
-        <w:t>Munbai: Jornal of Computer and Comunications, 2015</w:t>
+        <w:t>Munbai</w:t>
+      </w:r>
+      <w:proofErr w:type="spellEnd"/>
+      <w:r>
+        <w:rPr>
+          <w:rFonts w:ascii="Arial" w:hAnsi="Arial" w:cs="Arial"/>
+          <w:sz w:val="24"/>
+          <w:szCs w:val="24"/>
+          <w:shd w:val="clear" w:color="auto" w:fill="FFFFFF"/>
+        </w:rPr>
+        <w:t xml:space="preserve">: Jornal </w:t>
+      </w:r>
+      <w:proofErr w:type="spellStart"/>
+      <w:r>
+        <w:rPr>
+          <w:rFonts w:ascii="Arial" w:hAnsi="Arial" w:cs="Arial"/>
+          <w:sz w:val="24"/>
+          <w:szCs w:val="24"/>
+          <w:shd w:val="clear" w:color="auto" w:fill="FFFFFF"/>
+        </w:rPr>
+        <w:t>of</w:t>
+      </w:r>
+      <w:proofErr w:type="spellEnd"/>
+      <w:r>
+        <w:rPr>
+          <w:rFonts w:ascii="Arial" w:hAnsi="Arial" w:cs="Arial"/>
+          <w:sz w:val="24"/>
+          <w:szCs w:val="24"/>
+          <w:shd w:val="clear" w:color="auto" w:fill="FFFFFF"/>
+        </w:rPr>
+        <w:t xml:space="preserve"> Computer </w:t>
+      </w:r>
+      <w:proofErr w:type="spellStart"/>
+      <w:r>
+        <w:rPr>
+          <w:rFonts w:ascii="Arial" w:hAnsi="Arial" w:cs="Arial"/>
+          <w:sz w:val="24"/>
+          <w:szCs w:val="24"/>
+          <w:shd w:val="clear" w:color="auto" w:fill="FFFFFF"/>
+        </w:rPr>
+        <w:t>and</w:t>
+      </w:r>
+      <w:proofErr w:type="spellEnd"/>
+      <w:r>
+        <w:rPr>
+          <w:rFonts w:ascii="Arial" w:hAnsi="Arial" w:cs="Arial"/>
+          <w:sz w:val="24"/>
+          <w:szCs w:val="24"/>
+          <w:shd w:val="clear" w:color="auto" w:fill="FFFFFF"/>
+        </w:rPr>
+        <w:t xml:space="preserve"> </w:t>
+      </w:r>
+      <w:proofErr w:type="spellStart"/>
+      <w:r>
+        <w:rPr>
+          <w:rFonts w:ascii="Arial" w:hAnsi="Arial" w:cs="Arial"/>
+          <w:sz w:val="24"/>
+          <w:szCs w:val="24"/>
+          <w:shd w:val="clear" w:color="auto" w:fill="FFFFFF"/>
+        </w:rPr>
+        <w:t>Comunications</w:t>
+      </w:r>
+      <w:proofErr w:type="spellEnd"/>
+      <w:r>
+        <w:rPr>
+          <w:rFonts w:ascii="Arial" w:hAnsi="Arial" w:cs="Arial"/>
+          <w:sz w:val="24"/>
+          <w:szCs w:val="24"/>
+          <w:shd w:val="clear" w:color="auto" w:fill="FFFFFF"/>
+        </w:rPr>
+        <w:t>, 2015</w:t>
       </w:r>
       <w:r>
         <w:rPr>
@@ -6366,13 +7220,23 @@
         </w:rPr>
         <w:t xml:space="preserve">. </w:t>
       </w:r>
-      <w:r>
-        <w:rPr>
-          <w:rFonts w:ascii="Arial" w:hAnsi="Arial" w:cs="Arial"/>
-          <w:sz w:val="24"/>
-          <w:szCs w:val="24"/>
-        </w:rPr>
-        <w:t>São Paulo</w:t>
+      <w:proofErr w:type="spellStart"/>
+      <w:r>
+        <w:rPr>
+          <w:rFonts w:ascii="Arial" w:hAnsi="Arial" w:cs="Arial"/>
+          <w:sz w:val="24"/>
+          <w:szCs w:val="24"/>
+        </w:rPr>
+        <w:t>São</w:t>
+      </w:r>
+      <w:proofErr w:type="spellEnd"/>
+      <w:r>
+        <w:rPr>
+          <w:rFonts w:ascii="Arial" w:hAnsi="Arial" w:cs="Arial"/>
+          <w:sz w:val="24"/>
+          <w:szCs w:val="24"/>
+        </w:rPr>
+        <w:t xml:space="preserve"> Paulo</w:t>
       </w:r>
       <w:r>
         <w:rPr>
@@ -6382,6 +7246,7 @@
         </w:rPr>
         <w:t xml:space="preserve">: </w:t>
       </w:r>
+      <w:proofErr w:type="spellStart"/>
       <w:r>
         <w:rPr>
           <w:rFonts w:ascii="Arial" w:hAnsi="Arial" w:cs="Arial"/>
@@ -6390,6 +7255,7 @@
         </w:rPr>
         <w:t>Érica</w:t>
       </w:r>
+      <w:proofErr w:type="spellEnd"/>
       <w:r>
         <w:rPr>
           <w:rFonts w:ascii="Arial" w:hAnsi="Arial" w:cs="Arial"/>
@@ -6416,7 +7282,7 @@
       </w:r>
     </w:p>
     <w:sectPr>
-      <w:headerReference w:type="default" r:id="rId11"/>
+      <w:headerReference w:type="default" r:id="rId14"/>
       <w:pgSz w:w="11906" w:h="16838" w:code="9"/>
       <w:pgMar w:top="1701" w:right="1134" w:bottom="1134" w:left="1701" w:header="851" w:footer="624" w:gutter="0"/>
       <w:cols w:space="708"/>

</xml_diff>

<commit_message>
Projeto concluído para o primeiro envio
</commit_message>
<xml_diff>
--- a/Atualizado MICROCONTROLADOR APLICADO A CAFETEIRA....docx
+++ b/Atualizado MICROCONTROLADOR APLICADO A CAFETEIRA....docx
@@ -4,7 +4,7 @@
   <w:body>
     <w:p>
       <w:pPr>
-        <w:ind w:left="1701" w:right="1134"/>
+        <w:ind w:right="1134"/>
         <w:jc w:val="center"/>
         <w:rPr>
           <w:rFonts w:ascii="Arial" w:hAnsi="Arial" w:cs="Arial"/>
@@ -24,10 +24,7 @@
         </w:rPr>
         <w:t>SISTEMAS EMBARCADOS:</w:t>
       </w:r>
-    </w:p>
-    <w:p>
-      <w:pPr>
-        <w:jc w:val="center"/>
+      <w:r>
         <w:rPr>
           <w:rFonts w:ascii="Arial" w:hAnsi="Arial" w:cs="Arial"/>
           <w:b/>
@@ -35,7 +32,8 @@
           <w:sz w:val="28"/>
           <w:szCs w:val="28"/>
         </w:rPr>
-      </w:pPr>
+        <w:t xml:space="preserve"> AUTOMATIZANDO</w:t>
+      </w:r>
       <w:r>
         <w:rPr>
           <w:rFonts w:ascii="Arial" w:hAnsi="Arial" w:cs="Arial"/>
@@ -44,7 +42,7 @@
           <w:sz w:val="28"/>
           <w:szCs w:val="28"/>
         </w:rPr>
-        <w:t>CONTROLANDO</w:t>
+        <w:t xml:space="preserve"> </w:t>
       </w:r>
       <w:r>
         <w:rPr>
@@ -54,9 +52,11 @@
           <w:sz w:val="28"/>
           <w:szCs w:val="28"/>
         </w:rPr>
-        <w:t xml:space="preserve"> </w:t>
-      </w:r>
-      <w:r>
+        <w:t>CAFETEIRA</w:t>
+      </w:r>
+    </w:p>
+    <w:p>
+      <w:pPr>
         <w:rPr>
           <w:rFonts w:ascii="Arial" w:hAnsi="Arial" w:cs="Arial"/>
           <w:b/>
@@ -64,101 +64,648 @@
           <w:sz w:val="28"/>
           <w:szCs w:val="28"/>
         </w:rPr>
-        <w:t>CAFETEIRA</w:t>
-      </w:r>
-      <w:r>
+      </w:pPr>
+    </w:p>
+    <w:p>
+      <w:pPr>
+        <w:ind w:right="-283"/>
+        <w:jc w:val="right"/>
+        <w:rPr>
+          <w:rFonts w:ascii="Arial" w:hAnsi="Arial" w:cs="Arial"/>
+          <w:sz w:val="24"/>
+          <w:szCs w:val="24"/>
+        </w:rPr>
+      </w:pPr>
+      <w:r>
+        <w:rPr>
+          <w:rFonts w:ascii="Arial" w:hAnsi="Arial" w:cs="Arial"/>
+          <w:sz w:val="24"/>
+          <w:szCs w:val="24"/>
+        </w:rPr>
+        <w:t>NETO, Raimundo</w:t>
+      </w:r>
+      <w:r>
+        <w:rPr>
+          <w:rFonts w:ascii="Arial" w:hAnsi="Arial" w:cs="Arial"/>
+          <w:sz w:val="24"/>
+          <w:szCs w:val="24"/>
+        </w:rPr>
+        <w:t xml:space="preserve"> Alves Nunes</w:t>
+      </w:r>
+    </w:p>
+    <w:p>
+      <w:pPr>
+        <w:ind w:right="-285"/>
+        <w:jc w:val="right"/>
+        <w:rPr>
+          <w:rFonts w:ascii="Arial" w:hAnsi="Arial" w:cs="Arial"/>
+          <w:sz w:val="24"/>
+          <w:szCs w:val="24"/>
+        </w:rPr>
+      </w:pPr>
+      <w:r>
+        <w:rPr>
+          <w:rFonts w:ascii="Arial" w:hAnsi="Arial" w:cs="Arial"/>
+          <w:sz w:val="24"/>
+          <w:szCs w:val="24"/>
+        </w:rPr>
+        <w:t>ORIENTADOR</w:t>
+      </w:r>
+    </w:p>
+    <w:p>
+      <w:pPr>
+        <w:ind w:right="-285"/>
+        <w:jc w:val="right"/>
+        <w:rPr>
+          <w:rFonts w:ascii="Arial" w:hAnsi="Arial" w:cs="Arial"/>
+          <w:sz w:val="24"/>
+          <w:szCs w:val="24"/>
+        </w:rPr>
+      </w:pPr>
+    </w:p>
+    <w:p>
+      <w:pPr>
+        <w:ind w:right="-285"/>
+        <w:jc w:val="both"/>
         <w:rPr>
           <w:rFonts w:ascii="Arial" w:hAnsi="Arial" w:cs="Arial"/>
           <w:b/>
           <w:bCs/>
-          <w:sz w:val="28"/>
-          <w:szCs w:val="28"/>
-        </w:rPr>
-        <w:t xml:space="preserve"> VIA WIFI</w:t>
-      </w:r>
-    </w:p>
-    <w:p>
-      <w:pPr>
-        <w:jc w:val="center"/>
+          <w:sz w:val="20"/>
+          <w:szCs w:val="20"/>
+        </w:rPr>
+      </w:pPr>
+      <w:r>
         <w:rPr>
           <w:rFonts w:ascii="Arial" w:hAnsi="Arial" w:cs="Arial"/>
           <w:b/>
           <w:bCs/>
-          <w:sz w:val="28"/>
-          <w:szCs w:val="28"/>
-        </w:rPr>
-      </w:pPr>
-    </w:p>
-    <w:p>
-      <w:pPr>
-        <w:jc w:val="center"/>
+          <w:sz w:val="20"/>
+          <w:szCs w:val="20"/>
+        </w:rPr>
+        <w:t>Resumo</w:t>
+      </w:r>
+    </w:p>
+    <w:p>
+      <w:pPr>
+        <w:ind w:right="-285"/>
+        <w:jc w:val="both"/>
+        <w:rPr>
+          <w:rFonts w:ascii="Arial" w:hAnsi="Arial" w:cs="Arial"/>
+          <w:sz w:val="20"/>
+          <w:szCs w:val="20"/>
+        </w:rPr>
+      </w:pPr>
+      <w:r>
+        <w:rPr>
+          <w:rFonts w:ascii="Arial" w:hAnsi="Arial" w:cs="Arial"/>
+          <w:sz w:val="20"/>
+          <w:szCs w:val="20"/>
+        </w:rPr>
+        <w:t xml:space="preserve">Neste artigo será mostrado </w:t>
+      </w:r>
+      <w:r>
+        <w:rPr>
+          <w:rFonts w:ascii="Arial" w:hAnsi="Arial" w:cs="Arial"/>
+          <w:sz w:val="20"/>
+          <w:szCs w:val="20"/>
+        </w:rPr>
+        <w:t>a automatização de uma cafeteira, onde ela passará a ser controlada via rede LAN wifi</w:t>
+      </w:r>
+      <w:r>
+        <w:rPr>
+          <w:rFonts w:ascii="Arial" w:hAnsi="Arial" w:cs="Arial"/>
+          <w:sz w:val="20"/>
+          <w:szCs w:val="20"/>
+        </w:rPr>
+        <w:t>.</w:t>
+      </w:r>
+      <w:r>
+        <w:rPr>
+          <w:rFonts w:ascii="Arial" w:hAnsi="Arial" w:cs="Arial"/>
+          <w:sz w:val="20"/>
+          <w:szCs w:val="20"/>
+        </w:rPr>
+        <w:t xml:space="preserve"> </w:t>
+      </w:r>
+      <w:r>
+        <w:rPr>
+          <w:rFonts w:ascii="Arial" w:hAnsi="Arial" w:cs="Arial"/>
+          <w:sz w:val="20"/>
+          <w:szCs w:val="20"/>
+        </w:rPr>
+        <w:t>Este eletroeletrônico, sendo</w:t>
+      </w:r>
+      <w:r>
+        <w:rPr>
+          <w:rFonts w:ascii="Arial" w:hAnsi="Arial" w:cs="Arial"/>
+          <w:sz w:val="20"/>
+          <w:szCs w:val="20"/>
+        </w:rPr>
+        <w:t xml:space="preserve"> um equipamento </w:t>
+      </w:r>
+      <w:r>
+        <w:rPr>
+          <w:rFonts w:ascii="Arial" w:hAnsi="Arial" w:cs="Arial"/>
+          <w:sz w:val="20"/>
+          <w:szCs w:val="20"/>
+        </w:rPr>
+        <w:t xml:space="preserve">analógico </w:t>
+      </w:r>
+      <w:r>
+        <w:rPr>
+          <w:rFonts w:ascii="Arial" w:hAnsi="Arial" w:cs="Arial"/>
+          <w:sz w:val="20"/>
+          <w:szCs w:val="20"/>
+        </w:rPr>
+        <w:t>do cotidiano</w:t>
+      </w:r>
+      <w:r>
+        <w:rPr>
+          <w:rFonts w:ascii="Arial" w:hAnsi="Arial" w:cs="Arial"/>
+          <w:sz w:val="20"/>
+          <w:szCs w:val="20"/>
+        </w:rPr>
+        <w:t>,</w:t>
+      </w:r>
+      <w:r>
+        <w:rPr>
+          <w:rFonts w:ascii="Arial" w:hAnsi="Arial" w:cs="Arial"/>
+          <w:sz w:val="20"/>
+          <w:szCs w:val="20"/>
+        </w:rPr>
+        <w:t xml:space="preserve"> </w:t>
+      </w:r>
+      <w:r>
+        <w:rPr>
+          <w:rFonts w:ascii="Arial" w:hAnsi="Arial" w:cs="Arial"/>
+          <w:sz w:val="20"/>
+          <w:szCs w:val="20"/>
+        </w:rPr>
+        <w:t>s</w:t>
+      </w:r>
+      <w:r>
+        <w:rPr>
+          <w:rFonts w:ascii="Arial" w:hAnsi="Arial" w:cs="Arial"/>
+          <w:sz w:val="20"/>
+          <w:szCs w:val="20"/>
+        </w:rPr>
+        <w:t>e</w:t>
+      </w:r>
+      <w:r>
+        <w:rPr>
+          <w:rFonts w:ascii="Arial" w:hAnsi="Arial" w:cs="Arial"/>
+          <w:sz w:val="20"/>
+          <w:szCs w:val="20"/>
+        </w:rPr>
+        <w:t>rá</w:t>
+      </w:r>
+      <w:r>
+        <w:rPr>
+          <w:rFonts w:ascii="Arial" w:hAnsi="Arial" w:cs="Arial"/>
+          <w:sz w:val="20"/>
+          <w:szCs w:val="20"/>
+        </w:rPr>
+        <w:t xml:space="preserve"> </w:t>
+      </w:r>
+      <w:r>
+        <w:rPr>
+          <w:rFonts w:ascii="Arial" w:hAnsi="Arial" w:cs="Arial"/>
+          <w:sz w:val="20"/>
+          <w:szCs w:val="20"/>
+        </w:rPr>
+        <w:t>transforma</w:t>
+      </w:r>
+      <w:r>
+        <w:rPr>
+          <w:rFonts w:ascii="Arial" w:hAnsi="Arial" w:cs="Arial"/>
+          <w:sz w:val="20"/>
+          <w:szCs w:val="20"/>
+        </w:rPr>
+        <w:t>do</w:t>
+      </w:r>
+      <w:r>
+        <w:rPr>
+          <w:rFonts w:ascii="Arial" w:hAnsi="Arial" w:cs="Arial"/>
+          <w:sz w:val="20"/>
+          <w:szCs w:val="20"/>
+        </w:rPr>
+        <w:t xml:space="preserve"> em um dispositivo autônomo que pode tomar decisão conforme</w:t>
+      </w:r>
+      <w:r>
+        <w:rPr>
+          <w:rFonts w:ascii="Arial" w:hAnsi="Arial" w:cs="Arial"/>
+          <w:sz w:val="20"/>
+          <w:szCs w:val="20"/>
+        </w:rPr>
+        <w:t xml:space="preserve"> comandos passado</w:t>
+      </w:r>
+      <w:r>
+        <w:rPr>
+          <w:rFonts w:ascii="Arial" w:hAnsi="Arial" w:cs="Arial"/>
+          <w:sz w:val="20"/>
+          <w:szCs w:val="20"/>
+        </w:rPr>
+        <w:t>s</w:t>
+      </w:r>
+      <w:r>
+        <w:rPr>
+          <w:rFonts w:ascii="Arial" w:hAnsi="Arial" w:cs="Arial"/>
+          <w:sz w:val="20"/>
+          <w:szCs w:val="20"/>
+        </w:rPr>
+        <w:t xml:space="preserve"> via wifi</w:t>
+      </w:r>
+      <w:r>
+        <w:rPr>
+          <w:rFonts w:ascii="Arial" w:hAnsi="Arial" w:cs="Arial"/>
+          <w:sz w:val="20"/>
+          <w:szCs w:val="20"/>
+        </w:rPr>
+        <w:t xml:space="preserve"> e leitura dos sensores</w:t>
+      </w:r>
+      <w:r>
+        <w:rPr>
+          <w:rFonts w:ascii="Arial" w:hAnsi="Arial" w:cs="Arial"/>
+          <w:sz w:val="20"/>
+          <w:szCs w:val="20"/>
+        </w:rPr>
+        <w:t>.</w:t>
+      </w:r>
+      <w:r>
+        <w:rPr>
+          <w:rFonts w:ascii="Arial" w:hAnsi="Arial" w:cs="Arial"/>
+          <w:sz w:val="20"/>
+          <w:szCs w:val="20"/>
+        </w:rPr>
+        <w:t xml:space="preserve"> </w:t>
+      </w:r>
+      <w:r>
+        <w:rPr>
+          <w:rFonts w:ascii="Arial" w:hAnsi="Arial" w:cs="Arial"/>
+          <w:sz w:val="20"/>
+          <w:szCs w:val="20"/>
+        </w:rPr>
+        <w:t>Para alcançar este objetivo será necessário</w:t>
+      </w:r>
+      <w:r>
+        <w:rPr>
+          <w:rFonts w:ascii="Arial" w:hAnsi="Arial" w:cs="Arial"/>
+          <w:sz w:val="20"/>
+          <w:szCs w:val="20"/>
+        </w:rPr>
+        <w:t xml:space="preserve"> </w:t>
+      </w:r>
+      <w:r>
+        <w:rPr>
+          <w:rFonts w:ascii="Arial" w:hAnsi="Arial" w:cs="Arial"/>
+          <w:sz w:val="20"/>
+          <w:szCs w:val="20"/>
+        </w:rPr>
+        <w:t>aplicar</w:t>
+      </w:r>
+      <w:r>
+        <w:rPr>
+          <w:rFonts w:ascii="Arial" w:hAnsi="Arial" w:cs="Arial"/>
+          <w:sz w:val="20"/>
+          <w:szCs w:val="20"/>
+        </w:rPr>
+        <w:t xml:space="preserve"> o</w:t>
+      </w:r>
+      <w:r>
+        <w:rPr>
+          <w:rFonts w:ascii="Arial" w:hAnsi="Arial" w:cs="Arial"/>
+          <w:sz w:val="20"/>
+          <w:szCs w:val="20"/>
+        </w:rPr>
+        <w:t>s</w:t>
+      </w:r>
+      <w:r>
+        <w:rPr>
+          <w:rFonts w:ascii="Arial" w:hAnsi="Arial" w:cs="Arial"/>
+          <w:sz w:val="20"/>
+          <w:szCs w:val="20"/>
+        </w:rPr>
+        <w:t xml:space="preserve"> conhecimento</w:t>
+      </w:r>
+      <w:r>
+        <w:rPr>
+          <w:rFonts w:ascii="Arial" w:hAnsi="Arial" w:cs="Arial"/>
+          <w:sz w:val="20"/>
+          <w:szCs w:val="20"/>
+        </w:rPr>
+        <w:t>s</w:t>
+      </w:r>
+      <w:r>
+        <w:rPr>
+          <w:rFonts w:ascii="Arial" w:hAnsi="Arial" w:cs="Arial"/>
+          <w:sz w:val="20"/>
+          <w:szCs w:val="20"/>
+        </w:rPr>
+        <w:t xml:space="preserve"> em programação de sistemas embarcados</w:t>
+      </w:r>
+      <w:r>
+        <w:rPr>
+          <w:rFonts w:ascii="Arial" w:hAnsi="Arial" w:cs="Arial"/>
+          <w:sz w:val="20"/>
+          <w:szCs w:val="20"/>
+        </w:rPr>
+        <w:t>, e eletrônica</w:t>
+      </w:r>
+      <w:r>
+        <w:rPr>
+          <w:rFonts w:ascii="Arial" w:hAnsi="Arial" w:cs="Arial"/>
+          <w:sz w:val="20"/>
+          <w:szCs w:val="20"/>
+        </w:rPr>
+        <w:t xml:space="preserve"> onde</w:t>
+      </w:r>
+      <w:r>
+        <w:rPr>
+          <w:rFonts w:ascii="Arial" w:hAnsi="Arial" w:cs="Arial"/>
+          <w:sz w:val="20"/>
+          <w:szCs w:val="20"/>
+        </w:rPr>
+        <w:t xml:space="preserve"> </w:t>
+      </w:r>
+      <w:r>
+        <w:rPr>
+          <w:rFonts w:ascii="Arial" w:hAnsi="Arial" w:cs="Arial"/>
+          <w:sz w:val="20"/>
+          <w:szCs w:val="20"/>
+        </w:rPr>
+        <w:t>mostrar</w:t>
+      </w:r>
+      <w:r>
+        <w:rPr>
+          <w:rFonts w:ascii="Arial" w:hAnsi="Arial" w:cs="Arial"/>
+          <w:sz w:val="20"/>
+          <w:szCs w:val="20"/>
+        </w:rPr>
+        <w:t>emos</w:t>
+      </w:r>
+      <w:r>
+        <w:rPr>
+          <w:rFonts w:ascii="Arial" w:hAnsi="Arial" w:cs="Arial"/>
+          <w:sz w:val="20"/>
+          <w:szCs w:val="20"/>
+        </w:rPr>
+        <w:t xml:space="preserve"> </w:t>
+      </w:r>
+      <w:r>
+        <w:rPr>
+          <w:rFonts w:ascii="Arial" w:hAnsi="Arial" w:cs="Arial"/>
+          <w:sz w:val="20"/>
+          <w:szCs w:val="20"/>
+        </w:rPr>
+        <w:t xml:space="preserve">que já existe tecnologia suficiente para criação de equipamentos </w:t>
+      </w:r>
+      <w:r>
+        <w:rPr>
+          <w:rFonts w:ascii="Arial" w:hAnsi="Arial" w:cs="Arial"/>
+          <w:i/>
+          <w:iCs/>
+          <w:sz w:val="20"/>
+          <w:szCs w:val="20"/>
+        </w:rPr>
+        <w:t>IoT</w:t>
+      </w:r>
+      <w:r>
+        <w:rPr>
+          <w:rFonts w:ascii="Arial" w:hAnsi="Arial" w:cs="Arial"/>
+          <w:i/>
+          <w:iCs/>
+          <w:sz w:val="20"/>
+          <w:szCs w:val="20"/>
+        </w:rPr>
+        <w:t xml:space="preserve"> </w:t>
+      </w:r>
+      <w:r>
+        <w:rPr>
+          <w:rFonts w:ascii="Arial" w:hAnsi="Arial" w:cs="Arial"/>
+          <w:sz w:val="20"/>
+          <w:szCs w:val="20"/>
+        </w:rPr>
+        <w:t>de baixo custo</w:t>
+      </w:r>
+      <w:r>
+        <w:rPr>
+          <w:rFonts w:ascii="Arial" w:hAnsi="Arial" w:cs="Arial"/>
+          <w:sz w:val="20"/>
+          <w:szCs w:val="20"/>
+        </w:rPr>
+        <w:t xml:space="preserve"> e com poucos componentes.</w:t>
+      </w:r>
+      <w:r>
+        <w:rPr>
+          <w:rFonts w:ascii="Arial" w:hAnsi="Arial" w:cs="Arial"/>
+          <w:sz w:val="20"/>
+          <w:szCs w:val="20"/>
+        </w:rPr>
+        <w:t xml:space="preserve"> Para executar esta automação foi utilizado o microcontrolador esp32 da </w:t>
+      </w:r>
+      <w:r>
+        <w:rPr>
+          <w:rFonts w:ascii="Arial" w:hAnsi="Arial" w:cs="Arial"/>
+          <w:i/>
+          <w:iCs/>
+          <w:sz w:val="20"/>
+          <w:szCs w:val="20"/>
+        </w:rPr>
+        <w:t>Espressif Systems</w:t>
+      </w:r>
+      <w:r>
+        <w:rPr>
+          <w:rFonts w:ascii="Arial" w:hAnsi="Arial" w:cs="Arial"/>
+          <w:i/>
+          <w:iCs/>
+          <w:sz w:val="20"/>
+          <w:szCs w:val="20"/>
+        </w:rPr>
+        <w:t xml:space="preserve">, </w:t>
+      </w:r>
+      <w:r>
+        <w:rPr>
+          <w:rFonts w:ascii="Arial" w:hAnsi="Arial" w:cs="Arial"/>
+          <w:sz w:val="20"/>
+          <w:szCs w:val="20"/>
+        </w:rPr>
+        <w:t>pois contem modulo wifi e bluetooth integrado</w:t>
+      </w:r>
+      <w:r>
+        <w:rPr>
+          <w:rFonts w:ascii="Arial" w:hAnsi="Arial" w:cs="Arial"/>
+          <w:sz w:val="20"/>
+          <w:szCs w:val="20"/>
+        </w:rPr>
+        <w:t xml:space="preserve">. A comunicação foi feita via protocolo HTTP, com </w:t>
+      </w:r>
+      <w:r>
+        <w:rPr>
+          <w:rFonts w:ascii="Arial" w:hAnsi="Arial" w:cs="Arial"/>
+          <w:sz w:val="20"/>
+          <w:szCs w:val="20"/>
+        </w:rPr>
+        <w:t>aquisição de dados via m</w:t>
+      </w:r>
+      <w:r>
+        <w:rPr>
+          <w:rFonts w:ascii="Arial" w:hAnsi="Arial" w:cs="Arial"/>
+          <w:sz w:val="20"/>
+          <w:szCs w:val="20"/>
+        </w:rPr>
+        <w:t>é</w:t>
+      </w:r>
+      <w:r>
+        <w:rPr>
+          <w:rFonts w:ascii="Arial" w:hAnsi="Arial" w:cs="Arial"/>
+          <w:sz w:val="20"/>
+          <w:szCs w:val="20"/>
+        </w:rPr>
+        <w:t>todo</w:t>
+      </w:r>
+      <w:r>
+        <w:rPr>
+          <w:rFonts w:ascii="Arial" w:hAnsi="Arial" w:cs="Arial"/>
+          <w:sz w:val="20"/>
+          <w:szCs w:val="20"/>
+        </w:rPr>
+        <w:t xml:space="preserve"> GET</w:t>
+      </w:r>
+      <w:r>
+        <w:rPr>
+          <w:rFonts w:ascii="Arial" w:hAnsi="Arial" w:cs="Arial"/>
+          <w:sz w:val="20"/>
+          <w:szCs w:val="20"/>
+        </w:rPr>
+        <w:t>, onde o microcontrolado trabalha como o servidor</w:t>
+      </w:r>
+      <w:r>
+        <w:rPr>
+          <w:rFonts w:ascii="Arial" w:hAnsi="Arial" w:cs="Arial"/>
+          <w:sz w:val="20"/>
+          <w:szCs w:val="20"/>
+        </w:rPr>
+        <w:t xml:space="preserve"> web</w:t>
+      </w:r>
+      <w:r>
+        <w:rPr>
+          <w:rFonts w:ascii="Arial" w:hAnsi="Arial" w:cs="Arial"/>
+          <w:sz w:val="20"/>
+          <w:szCs w:val="20"/>
+        </w:rPr>
+        <w:t xml:space="preserve"> e disponibiliza uma página HTML, para que seja possível comandar o dispositivo.</w:t>
+      </w:r>
+      <w:r>
+        <w:rPr>
+          <w:rFonts w:ascii="Arial" w:hAnsi="Arial" w:cs="Arial"/>
+          <w:sz w:val="20"/>
+          <w:szCs w:val="20"/>
+        </w:rPr>
+        <w:t xml:space="preserve"> Por fim chegou-se ao resultado que, com poucas adições é possível automatizar um eletroeletrônico com capacidade de, se necessário, conectar-se à web para gerar melhor experiencia ao usuário.</w:t>
+      </w:r>
+    </w:p>
+    <w:p>
+      <w:pPr>
+        <w:ind w:right="-285"/>
+        <w:jc w:val="both"/>
+        <w:rPr>
+          <w:rFonts w:ascii="Arial" w:hAnsi="Arial" w:cs="Arial"/>
+          <w:sz w:val="20"/>
+          <w:szCs w:val="20"/>
+        </w:rPr>
+      </w:pPr>
+    </w:p>
+    <w:p>
+      <w:pPr>
+        <w:spacing w:after="0" w:line="360" w:lineRule="auto"/>
+        <w:jc w:val="both"/>
+        <w:rPr>
+          <w:rFonts w:ascii="Arial" w:hAnsi="Arial" w:cs="Arial"/>
+          <w:sz w:val="20"/>
+          <w:szCs w:val="20"/>
+        </w:rPr>
+      </w:pPr>
+      <w:r>
         <w:rPr>
           <w:rFonts w:ascii="Arial" w:hAnsi="Arial" w:cs="Arial"/>
           <w:b/>
           <w:bCs/>
-          <w:sz w:val="28"/>
-          <w:szCs w:val="28"/>
-        </w:rPr>
-      </w:pPr>
-    </w:p>
-    <w:p>
-      <w:pPr>
-        <w:ind w:right="-283"/>
-        <w:jc w:val="right"/>
-        <w:rPr>
-          <w:rFonts w:ascii="Arial" w:hAnsi="Arial" w:cs="Arial"/>
-          <w:sz w:val="24"/>
-          <w:szCs w:val="24"/>
-        </w:rPr>
-      </w:pPr>
-      <w:r>
-        <w:rPr>
-          <w:rFonts w:ascii="Arial" w:hAnsi="Arial" w:cs="Arial"/>
-          <w:sz w:val="24"/>
-          <w:szCs w:val="24"/>
-        </w:rPr>
-        <w:t>NETO, Raimundo</w:t>
-      </w:r>
-      <w:r>
-        <w:rPr>
-          <w:rFonts w:ascii="Arial" w:hAnsi="Arial" w:cs="Arial"/>
-          <w:sz w:val="24"/>
-          <w:szCs w:val="24"/>
-        </w:rPr>
-        <w:t xml:space="preserve"> Alves Nunes</w:t>
-      </w:r>
-    </w:p>
-    <w:p>
-      <w:pPr>
-        <w:ind w:right="-285"/>
-        <w:jc w:val="right"/>
-        <w:rPr>
-          <w:rFonts w:ascii="Arial" w:hAnsi="Arial" w:cs="Arial"/>
-          <w:sz w:val="24"/>
-          <w:szCs w:val="24"/>
-        </w:rPr>
-      </w:pPr>
-      <w:r>
-        <w:rPr>
-          <w:rFonts w:ascii="Arial" w:hAnsi="Arial" w:cs="Arial"/>
-          <w:sz w:val="24"/>
-          <w:szCs w:val="24"/>
-        </w:rPr>
-        <w:t>ORIENTADOR</w:t>
-      </w:r>
-    </w:p>
-    <w:p>
-      <w:pPr>
-        <w:pStyle w:val="PargrafodaLista"/>
-        <w:spacing w:after="0" w:line="360" w:lineRule="auto"/>
-        <w:ind w:left="360"/>
-        <w:jc w:val="both"/>
+          <w:sz w:val="20"/>
+          <w:szCs w:val="20"/>
+        </w:rPr>
+        <w:t>Palavras-chave:</w:t>
+      </w:r>
+      <w:r>
         <w:rPr>
           <w:rFonts w:ascii="Arial" w:hAnsi="Arial" w:cs="Arial"/>
           <w:b/>
           <w:bCs/>
-          <w:sz w:val="24"/>
-          <w:szCs w:val="24"/>
+          <w:sz w:val="20"/>
+          <w:szCs w:val="20"/>
+        </w:rPr>
+        <w:t xml:space="preserve"> </w:t>
+      </w:r>
+      <w:r>
+        <w:rPr>
+          <w:rFonts w:ascii="Arial" w:hAnsi="Arial" w:cs="Arial"/>
+          <w:i/>
+          <w:iCs/>
+          <w:sz w:val="20"/>
+          <w:szCs w:val="20"/>
+        </w:rPr>
+        <w:t>IoT</w:t>
+      </w:r>
+      <w:r>
+        <w:rPr>
+          <w:rFonts w:ascii="Arial" w:hAnsi="Arial" w:cs="Arial"/>
+          <w:i/>
+          <w:iCs/>
+          <w:sz w:val="20"/>
+          <w:szCs w:val="20"/>
+        </w:rPr>
+        <w:t xml:space="preserve">, </w:t>
+      </w:r>
+      <w:r>
+        <w:rPr>
+          <w:rFonts w:ascii="Arial" w:hAnsi="Arial" w:cs="Arial"/>
+          <w:sz w:val="20"/>
+          <w:szCs w:val="20"/>
+        </w:rPr>
+        <w:t xml:space="preserve">Sistemas embarcados, </w:t>
+      </w:r>
+      <w:r>
+        <w:rPr>
+          <w:rFonts w:ascii="Arial" w:hAnsi="Arial" w:cs="Arial"/>
+          <w:sz w:val="20"/>
+          <w:szCs w:val="20"/>
+        </w:rPr>
+        <w:t>Equipamentos acessíveis.</w:t>
+      </w:r>
+    </w:p>
+    <w:p>
+      <w:pPr>
+        <w:spacing w:after="0" w:line="360" w:lineRule="auto"/>
+        <w:jc w:val="both"/>
+        <w:rPr>
+          <w:rFonts w:ascii="Arial" w:hAnsi="Arial" w:cs="Arial"/>
+          <w:b/>
+          <w:bCs/>
+          <w:sz w:val="20"/>
+          <w:szCs w:val="20"/>
+        </w:rPr>
+      </w:pPr>
+    </w:p>
+    <w:p>
+      <w:pPr>
+        <w:spacing w:after="0" w:line="360" w:lineRule="auto"/>
+        <w:jc w:val="both"/>
+        <w:rPr>
+          <w:rFonts w:ascii="Arial" w:hAnsi="Arial" w:cs="Arial"/>
+          <w:b/>
+          <w:bCs/>
+          <w:sz w:val="20"/>
+          <w:szCs w:val="20"/>
         </w:rPr>
       </w:pPr>
     </w:p>
@@ -193,19 +740,7 @@
     <w:p>
       <w:pPr>
         <w:spacing w:after="0" w:line="360" w:lineRule="auto"/>
-        <w:ind w:right="-568" w:firstLine="851"/>
-        <w:jc w:val="both"/>
-        <w:rPr>
-          <w:rFonts w:ascii="Arial" w:hAnsi="Arial" w:cs="Arial"/>
-          <w:sz w:val="24"/>
-          <w:szCs w:val="24"/>
-        </w:rPr>
-      </w:pPr>
-    </w:p>
-    <w:p>
-      <w:pPr>
-        <w:spacing w:after="0" w:line="360" w:lineRule="auto"/>
-        <w:ind w:right="-568" w:firstLine="851"/>
+        <w:ind w:right="-568"/>
         <w:jc w:val="both"/>
         <w:rPr>
           <w:rFonts w:ascii="Arial" w:hAnsi="Arial" w:cs="Arial"/>
@@ -983,6 +1518,7 @@
           <w:sz w:val="24"/>
           <w:szCs w:val="24"/>
         </w:rPr>
+        <w:lastRenderedPageBreak/>
         <w:t>O objetivo geral é</w:t>
       </w:r>
       <w:r>
@@ -1431,7 +1967,6 @@
           <w:sz w:val="24"/>
           <w:szCs w:val="24"/>
         </w:rPr>
-        <w:lastRenderedPageBreak/>
         <w:t>do</w:t>
       </w:r>
       <w:r>
@@ -1963,7 +2498,7 @@
     <w:p>
       <w:pPr>
         <w:spacing w:after="0" w:line="360" w:lineRule="auto"/>
-        <w:ind w:right="-568" w:firstLine="708"/>
+        <w:ind w:right="-568" w:firstLine="709"/>
         <w:jc w:val="both"/>
         <w:rPr>
           <w:rFonts w:ascii="Arial" w:hAnsi="Arial" w:cs="Arial"/>
@@ -2277,7 +2812,7 @@
       <w:pPr>
         <w:pStyle w:val="PargrafodaLista"/>
         <w:spacing w:after="0" w:line="360" w:lineRule="auto"/>
-        <w:ind w:left="0" w:right="-568" w:firstLine="851"/>
+        <w:ind w:left="0" w:right="-568" w:firstLine="709"/>
         <w:jc w:val="both"/>
         <w:rPr>
           <w:rFonts w:ascii="Arial" w:hAnsi="Arial" w:cs="Arial"/>
@@ -2541,7 +3076,16 @@
           <w:sz w:val="24"/>
           <w:szCs w:val="24"/>
         </w:rPr>
-        <w:t xml:space="preserve"> dados coletados por sensores, recebem comandos pela rede em que estão conectados, e em casos mais modernos podem tomar decisão </w:t>
+        <w:t xml:space="preserve"> dados coletados por sensores, recebem </w:t>
+      </w:r>
+      <w:r>
+        <w:rPr>
+          <w:rFonts w:ascii="Arial" w:hAnsi="Arial" w:cs="Arial"/>
+          <w:sz w:val="24"/>
+          <w:szCs w:val="24"/>
+        </w:rPr>
+        <w:lastRenderedPageBreak/>
+        <w:t xml:space="preserve">comandos pela rede em que estão conectados, e em casos mais modernos podem tomar decisão </w:t>
       </w:r>
       <w:r>
         <w:rPr>
@@ -2563,7 +3107,7 @@
     <w:p>
       <w:pPr>
         <w:spacing w:after="0" w:line="360" w:lineRule="auto"/>
-        <w:ind w:right="-283" w:firstLine="851"/>
+        <w:ind w:right="-283" w:firstLine="709"/>
         <w:jc w:val="both"/>
         <w:rPr>
           <w:rFonts w:ascii="Arial" w:hAnsi="Arial" w:cs="Arial"/>
@@ -2833,16 +3377,7 @@
           <w:sz w:val="24"/>
           <w:szCs w:val="24"/>
         </w:rPr>
-        <w:t xml:space="preserve">bee, Wi-Fi e Bluethooth. </w:t>
-      </w:r>
-      <w:r>
-        <w:rPr>
-          <w:rFonts w:ascii="Arial" w:hAnsi="Arial" w:cs="Arial"/>
-          <w:sz w:val="24"/>
-          <w:szCs w:val="24"/>
-        </w:rPr>
-        <w:lastRenderedPageBreak/>
-        <w:t xml:space="preserve">Cada um com suas características e que devem ser analisadas na hora de </w:t>
+        <w:t xml:space="preserve">bee, Wi-Fi e Bluethooth. Cada um com suas características e que devem ser analisadas na hora de </w:t>
       </w:r>
       <w:r>
         <w:rPr>
@@ -2852,30 +3387,6 @@
         </w:rPr>
         <w:t>tomar a decisão de qual protocolo de comunicação usar.</w:t>
       </w:r>
-    </w:p>
-    <w:p>
-      <w:pPr>
-        <w:spacing w:after="0" w:line="276" w:lineRule="auto"/>
-        <w:ind w:right="-568" w:firstLine="851"/>
-        <w:jc w:val="both"/>
-        <w:rPr>
-          <w:rFonts w:ascii="Arial" w:hAnsi="Arial" w:cs="Arial"/>
-          <w:sz w:val="24"/>
-          <w:szCs w:val="24"/>
-        </w:rPr>
-      </w:pPr>
-    </w:p>
-    <w:p>
-      <w:pPr>
-        <w:spacing w:after="0" w:line="276" w:lineRule="auto"/>
-        <w:ind w:right="-568" w:firstLine="851"/>
-        <w:jc w:val="both"/>
-        <w:rPr>
-          <w:rFonts w:ascii="Arial" w:hAnsi="Arial" w:cs="Arial"/>
-          <w:sz w:val="24"/>
-          <w:szCs w:val="24"/>
-        </w:rPr>
-      </w:pPr>
     </w:p>
     <w:p>
       <w:pPr>
@@ -3072,7 +3583,7 @@
     </w:p>
     <w:p>
       <w:pPr>
-        <w:ind w:left="1276" w:right="-283" w:firstLine="348"/>
+        <w:ind w:left="2268" w:right="-283" w:firstLine="348"/>
         <w:jc w:val="both"/>
         <w:rPr>
           <w:rFonts w:ascii="Arial" w:hAnsi="Arial" w:cs="Arial"/>
@@ -3143,6 +3654,14 @@
           <w:szCs w:val="20"/>
         </w:rPr>
         <w:t>.</w:t>
+      </w:r>
+      <w:r>
+        <w:rPr>
+          <w:rFonts w:ascii="Arial" w:hAnsi="Arial" w:cs="Arial"/>
+          <w:sz w:val="20"/>
+          <w:szCs w:val="20"/>
+        </w:rPr>
+        <w:t xml:space="preserve"> OLIVER E ANDRADE, 2016, p.26.</w:t>
       </w:r>
     </w:p>
     <w:p>
@@ -3558,6 +4077,7 @@
           <w:sz w:val="24"/>
           <w:szCs w:val="24"/>
         </w:rPr>
+        <w:lastRenderedPageBreak/>
         <w:t>O</w:t>
       </w:r>
       <w:r>
@@ -3648,6 +4168,18 @@
         </w:rPr>
         <w:t>, tempo e custos.</w:t>
       </w:r>
+    </w:p>
+    <w:p>
+      <w:pPr>
+        <w:spacing w:after="0" w:line="360" w:lineRule="auto"/>
+        <w:ind w:right="-283" w:firstLine="851"/>
+        <w:jc w:val="both"/>
+        <w:rPr>
+          <w:rFonts w:ascii="Arial" w:hAnsi="Arial" w:cs="Arial"/>
+          <w:sz w:val="24"/>
+          <w:szCs w:val="24"/>
+        </w:rPr>
+      </w:pPr>
     </w:p>
     <w:p>
       <w:pPr>
@@ -3675,7 +4207,6 @@
           <w:sz w:val="24"/>
           <w:szCs w:val="24"/>
         </w:rPr>
-        <w:lastRenderedPageBreak/>
         <w:t>METODO</w:t>
       </w:r>
     </w:p>
@@ -4210,7 +4741,11 @@
         <w:t>4Ω</w:t>
       </w:r>
       <w:r>
-        <w:t>, um termostato KSD301, e um fusível térmico. Estes componentes estão localizados na parte inferior</w:t>
+        <w:t xml:space="preserve">, um termostato KSD301, e um fusível térmico. Estes </w:t>
+      </w:r>
+      <w:r>
+        <w:lastRenderedPageBreak/>
+        <w:t>componentes estão localizados na parte inferior</w:t>
       </w:r>
       <w:r>
         <w:t xml:space="preserve"> do eletroeletrônico</w:t>
@@ -4256,11 +4791,10 @@
         <w:rPr>
           <w:noProof/>
         </w:rPr>
-        <w:lastRenderedPageBreak/>
         <mc:AlternateContent>
           <mc:Choice Requires="wpg">
             <w:drawing>
-              <wp:anchor distT="0" distB="0" distL="114300" distR="114300" simplePos="0" relativeHeight="251666432" behindDoc="0" locked="0" layoutInCell="1" allowOverlap="1" wp14:anchorId="059E760C" wp14:editId="044D5139">
+              <wp:anchor distT="0" distB="0" distL="114300" distR="114300" simplePos="0" relativeHeight="251665408" behindDoc="0" locked="0" layoutInCell="1" allowOverlap="1" wp14:anchorId="059E760C" wp14:editId="7C9559FF">
                 <wp:simplePos x="0" y="0"/>
                 <wp:positionH relativeFrom="column">
                   <wp:posOffset>-222885</wp:posOffset>
@@ -4293,7 +4827,7 @@
                           </pic:cNvPicPr>
                         </pic:nvPicPr>
                         <pic:blipFill>
-                          <a:blip r:embed="rId7" cstate="print">
+                          <a:blip r:embed="rId8" cstate="print">
                             <a:extLst>
                               <a:ext uri="{28A0092B-C50C-407E-A947-70E740481C1C}">
                                 <a14:useLocalDpi xmlns:a14="http://schemas.microsoft.com/office/drawing/2010/main" val="0"/>
@@ -4322,7 +4856,7 @@
                           </pic:cNvPicPr>
                         </pic:nvPicPr>
                         <pic:blipFill>
-                          <a:blip r:embed="rId8">
+                          <a:blip r:embed="rId9">
                             <a:extLst>
                               <a:ext uri="{28A0092B-C50C-407E-A947-70E740481C1C}">
                                 <a14:useLocalDpi xmlns:a14="http://schemas.microsoft.com/office/drawing/2010/main" val="0"/>
@@ -4641,7 +5175,7 @@
           </mc:Choice>
           <mc:Fallback>
             <w:pict>
-              <v:group w14:anchorId="059E760C" id="Agrupar 4" o:spid="_x0000_s1026" style="position:absolute;left:0;text-align:left;margin-left:-17.55pt;margin-top:0;width:463.95pt;height:360.75pt;z-index:251666432" coordsize="58921,45815" o:gfxdata="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">
+              <v:group w14:anchorId="059E760C" id="Agrupar 4" o:spid="_x0000_s1026" style="position:absolute;left:0;text-align:left;margin-left:-17.55pt;margin-top:0;width:463.95pt;height:360.75pt;z-index:251665408" coordsize="58921,45815" o:gfxdata="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